<commit_message>
lines were transleted also ISA was corrected (save instraction had no right format)
</commit_message>
<xml_diff>
--- a/doc/Isa.docx
+++ b/doc/Isa.docx
@@ -311,7 +311,6 @@
                 <w:lang w:val="en-US"/>
               </w:rPr>
             </w:pPr>
-            <w:proofErr w:type="spellStart"/>
             <w:r>
               <w:rPr>
                 <w:rFonts w:ascii="Times New Roman" w:hAnsi="Times New Roman" w:cs="Times New Roman"/>
@@ -321,7 +320,6 @@
               </w:rPr>
               <w:t>Opcode</w:t>
             </w:r>
-            <w:proofErr w:type="spellEnd"/>
           </w:p>
         </w:tc>
       </w:tr>
@@ -2911,7 +2909,6 @@
                 <w:lang w:val="en-US"/>
               </w:rPr>
             </w:pPr>
-            <w:proofErr w:type="spellStart"/>
             <w:r>
               <w:rPr>
                 <w:rFonts w:ascii="Times New Roman" w:hAnsi="Times New Roman" w:cs="Times New Roman"/>
@@ -2921,7 +2918,6 @@
               </w:rPr>
               <w:t>Imm</w:t>
             </w:r>
-            <w:proofErr w:type="spellEnd"/>
           </w:p>
         </w:tc>
         <w:tc>
@@ -3020,7 +3016,6 @@
                 <w:szCs w:val="24"/>
               </w:rPr>
             </w:pPr>
-            <w:proofErr w:type="spellStart"/>
             <w:r>
               <w:rPr>
                 <w:rFonts w:ascii="Times New Roman" w:hAnsi="Times New Roman" w:cs="Times New Roman"/>
@@ -3030,7 +3025,6 @@
               </w:rPr>
               <w:t>Opcode</w:t>
             </w:r>
-            <w:proofErr w:type="spellEnd"/>
           </w:p>
         </w:tc>
       </w:tr>
@@ -3269,19 +3263,8 @@
                 <w:szCs w:val="24"/>
                 <w:lang w:val="en-US"/>
               </w:rPr>
-              <w:t xml:space="preserve">Rd = rs1+ se </w:t>
-            </w:r>
-            <w:proofErr w:type="spellStart"/>
-            <w:r>
-              <w:rPr>
-                <w:rFonts w:ascii="Times New Roman" w:hAnsi="Times New Roman" w:cs="Times New Roman"/>
-                <w:sz w:val="24"/>
-                <w:szCs w:val="24"/>
-                <w:lang w:val="en-US"/>
-              </w:rPr>
-              <w:t>imm</w:t>
-            </w:r>
-            <w:proofErr w:type="spellEnd"/>
+              <w:t>Rd = rs1+ se imm</w:t>
+            </w:r>
           </w:p>
         </w:tc>
         <w:tc>
@@ -3470,27 +3453,7 @@
                 <w:szCs w:val="24"/>
                 <w:lang w:val="en-US"/>
               </w:rPr>
-              <w:t xml:space="preserve">If se </w:t>
-            </w:r>
-            <w:proofErr w:type="spellStart"/>
-            <w:r>
-              <w:rPr>
-                <w:rFonts w:ascii="Times New Roman" w:hAnsi="Times New Roman" w:cs="Times New Roman"/>
-                <w:sz w:val="24"/>
-                <w:szCs w:val="24"/>
-                <w:lang w:val="en-US"/>
-              </w:rPr>
-              <w:t>imm</w:t>
-            </w:r>
-            <w:proofErr w:type="spellEnd"/>
-            <w:r>
-              <w:rPr>
-                <w:rFonts w:ascii="Times New Roman" w:hAnsi="Times New Roman" w:cs="Times New Roman"/>
-                <w:sz w:val="24"/>
-                <w:szCs w:val="24"/>
-                <w:lang w:val="en-US"/>
-              </w:rPr>
-              <w:t xml:space="preserve"> &gt; rs1 then rd = 1 </w:t>
+              <w:t xml:space="preserve">If se imm &gt; rs1 then rd = 1 </w:t>
             </w:r>
           </w:p>
         </w:tc>
@@ -3683,19 +3646,8 @@
                 <w:szCs w:val="24"/>
                 <w:lang w:val="en-US"/>
               </w:rPr>
-              <w:t xml:space="preserve">Rd = rs1 &amp; se </w:t>
-            </w:r>
-            <w:proofErr w:type="spellStart"/>
-            <w:r>
-              <w:rPr>
-                <w:rFonts w:ascii="Times New Roman" w:hAnsi="Times New Roman" w:cs="Times New Roman"/>
-                <w:sz w:val="24"/>
-                <w:szCs w:val="24"/>
-                <w:lang w:val="en-US"/>
-              </w:rPr>
-              <w:t>imm</w:t>
-            </w:r>
-            <w:proofErr w:type="spellEnd"/>
+              <w:t>Rd = rs1 &amp; se imm</w:t>
+            </w:r>
           </w:p>
         </w:tc>
         <w:tc>
@@ -3884,19 +3836,8 @@
                 <w:szCs w:val="24"/>
                 <w:lang w:val="en-US"/>
               </w:rPr>
-              <w:t xml:space="preserve">Rd =rs1 | se </w:t>
-            </w:r>
-            <w:proofErr w:type="spellStart"/>
-            <w:r>
-              <w:rPr>
-                <w:rFonts w:ascii="Times New Roman" w:hAnsi="Times New Roman" w:cs="Times New Roman"/>
-                <w:sz w:val="24"/>
-                <w:szCs w:val="24"/>
-                <w:lang w:val="en-US"/>
-              </w:rPr>
-              <w:t>imm</w:t>
-            </w:r>
-            <w:proofErr w:type="spellEnd"/>
+              <w:t>Rd =rs1 | se imm</w:t>
+            </w:r>
           </w:p>
         </w:tc>
         <w:tc>
@@ -4085,39 +4026,8 @@
                 <w:szCs w:val="24"/>
                 <w:lang w:val="en-US"/>
               </w:rPr>
-              <w:t xml:space="preserve">Rd = </w:t>
-            </w:r>
-            <w:proofErr w:type="spellStart"/>
-            <w:r>
-              <w:rPr>
-                <w:rFonts w:ascii="Times New Roman" w:hAnsi="Times New Roman" w:cs="Times New Roman"/>
-                <w:sz w:val="24"/>
-                <w:szCs w:val="24"/>
-                <w:lang w:val="en-US"/>
-              </w:rPr>
-              <w:t>rs</w:t>
-            </w:r>
-            <w:proofErr w:type="spellEnd"/>
-            <w:r>
-              <w:rPr>
-                <w:rFonts w:ascii="Times New Roman" w:hAnsi="Times New Roman" w:cs="Times New Roman"/>
-                <w:sz w:val="24"/>
-                <w:szCs w:val="24"/>
-                <w:lang w:val="en-US"/>
-              </w:rPr>
-              <w:t xml:space="preserve"> ^ se </w:t>
-            </w:r>
-            <w:proofErr w:type="spellStart"/>
-            <w:r>
-              <w:rPr>
-                <w:rFonts w:ascii="Times New Roman" w:hAnsi="Times New Roman" w:cs="Times New Roman"/>
-                <w:sz w:val="24"/>
-                <w:szCs w:val="24"/>
-                <w:lang w:val="en-US"/>
-              </w:rPr>
-              <w:t>imm</w:t>
-            </w:r>
-            <w:proofErr w:type="spellEnd"/>
+              <w:t>Rd = rs ^ se imm</w:t>
+            </w:r>
           </w:p>
         </w:tc>
         <w:tc>
@@ -4289,7 +4199,6 @@
                 <w:lang w:val="en-US"/>
               </w:rPr>
             </w:pPr>
-            <w:proofErr w:type="spellStart"/>
             <w:r>
               <w:rPr>
                 <w:rFonts w:ascii="Times New Roman" w:hAnsi="Times New Roman" w:cs="Times New Roman"/>
@@ -4299,7 +4208,6 @@
               </w:rPr>
               <w:t>Imm</w:t>
             </w:r>
-            <w:proofErr w:type="spellEnd"/>
           </w:p>
         </w:tc>
         <w:tc>
@@ -4319,7 +4227,6 @@
                 <w:lang w:val="en-US"/>
               </w:rPr>
             </w:pPr>
-            <w:proofErr w:type="spellStart"/>
             <w:r>
               <w:rPr>
                 <w:rFonts w:ascii="Times New Roman" w:hAnsi="Times New Roman" w:cs="Times New Roman"/>
@@ -4329,7 +4236,6 @@
               </w:rPr>
               <w:t>Shamt</w:t>
             </w:r>
-            <w:proofErr w:type="spellEnd"/>
           </w:p>
         </w:tc>
         <w:tc>
@@ -4428,7 +4334,6 @@
                 <w:szCs w:val="24"/>
               </w:rPr>
             </w:pPr>
-            <w:proofErr w:type="spellStart"/>
             <w:r>
               <w:rPr>
                 <w:rFonts w:ascii="Times New Roman" w:hAnsi="Times New Roman" w:cs="Times New Roman"/>
@@ -4438,7 +4343,6 @@
               </w:rPr>
               <w:t>Opcode</w:t>
             </w:r>
-            <w:proofErr w:type="spellEnd"/>
           </w:p>
         </w:tc>
       </w:tr>
@@ -4703,19 +4607,8 @@
                 <w:szCs w:val="24"/>
                 <w:lang w:val="en-US"/>
               </w:rPr>
-              <w:t xml:space="preserve">Rd = rs1&lt;&lt; </w:t>
-            </w:r>
-            <w:proofErr w:type="spellStart"/>
-            <w:r>
-              <w:rPr>
-                <w:rFonts w:ascii="Times New Roman" w:hAnsi="Times New Roman" w:cs="Times New Roman"/>
-                <w:sz w:val="24"/>
-                <w:szCs w:val="24"/>
-                <w:lang w:val="en-US"/>
-              </w:rPr>
-              <w:t>shamt</w:t>
-            </w:r>
-            <w:proofErr w:type="spellEnd"/>
+              <w:t>Rd = rs1&lt;&lt; shamt</w:t>
+            </w:r>
           </w:p>
         </w:tc>
         <w:tc>
@@ -4930,19 +4823,8 @@
                 <w:szCs w:val="24"/>
                 <w:lang w:val="en-US"/>
               </w:rPr>
-              <w:t>Rd= rs1&gt;&gt;</w:t>
-            </w:r>
-            <w:proofErr w:type="spellStart"/>
-            <w:r>
-              <w:rPr>
-                <w:rFonts w:ascii="Times New Roman" w:hAnsi="Times New Roman" w:cs="Times New Roman"/>
-                <w:sz w:val="24"/>
-                <w:szCs w:val="24"/>
-                <w:lang w:val="en-US"/>
-              </w:rPr>
-              <w:t>shamt</w:t>
-            </w:r>
-            <w:proofErr w:type="spellEnd"/>
+              <w:t>Rd= rs1&gt;&gt;shamt</w:t>
+            </w:r>
           </w:p>
         </w:tc>
         <w:tc>
@@ -5157,19 +5039,8 @@
                 <w:szCs w:val="24"/>
                 <w:lang w:val="en-US"/>
               </w:rPr>
-              <w:t>Rd=rs1&gt;&gt;&gt;</w:t>
-            </w:r>
-            <w:proofErr w:type="spellStart"/>
-            <w:r>
-              <w:rPr>
-                <w:rFonts w:ascii="Times New Roman" w:hAnsi="Times New Roman" w:cs="Times New Roman"/>
-                <w:sz w:val="24"/>
-                <w:szCs w:val="24"/>
-                <w:lang w:val="en-US"/>
-              </w:rPr>
-              <w:t>shamt</w:t>
-            </w:r>
-            <w:proofErr w:type="spellEnd"/>
+              <w:t>Rd=rs1&gt;&gt;&gt;shamt</w:t>
+            </w:r>
           </w:p>
         </w:tc>
         <w:tc>
@@ -5351,7 +5222,6 @@
                 <w:lang w:val="en-US"/>
               </w:rPr>
             </w:pPr>
-            <w:proofErr w:type="spellStart"/>
             <w:r>
               <w:rPr>
                 <w:rFonts w:ascii="Times New Roman" w:hAnsi="Times New Roman" w:cs="Times New Roman"/>
@@ -5361,7 +5231,6 @@
               </w:rPr>
               <w:t>Imm</w:t>
             </w:r>
-            <w:proofErr w:type="spellEnd"/>
           </w:p>
         </w:tc>
         <w:tc>
@@ -5408,7 +5277,6 @@
                 <w:lang w:val="en-US"/>
               </w:rPr>
             </w:pPr>
-            <w:proofErr w:type="spellStart"/>
             <w:r>
               <w:rPr>
                 <w:rFonts w:ascii="Times New Roman" w:hAnsi="Times New Roman" w:cs="Times New Roman"/>
@@ -5418,7 +5286,6 @@
               </w:rPr>
               <w:t>Opcode</w:t>
             </w:r>
-            <w:proofErr w:type="spellEnd"/>
           </w:p>
         </w:tc>
       </w:tr>
@@ -5604,19 +5471,8 @@
                 <w:szCs w:val="24"/>
                 <w:lang w:val="en-US"/>
               </w:rPr>
-              <w:t xml:space="preserve">Rd[31:12] = </w:t>
-            </w:r>
-            <w:proofErr w:type="spellStart"/>
-            <w:r>
-              <w:rPr>
-                <w:rFonts w:ascii="Times New Roman" w:hAnsi="Times New Roman" w:cs="Times New Roman"/>
-                <w:sz w:val="24"/>
-                <w:szCs w:val="24"/>
-                <w:lang w:val="en-US"/>
-              </w:rPr>
-              <w:t>imm</w:t>
-            </w:r>
-            <w:proofErr w:type="spellEnd"/>
+              <w:t>Rd[31:12] = imm</w:t>
+            </w:r>
           </w:p>
           <w:p>
             <w:pPr>
@@ -5819,27 +5675,7 @@
                 <w:szCs w:val="24"/>
                 <w:lang w:val="en-US"/>
               </w:rPr>
-              <w:t>A[31:12]=</w:t>
-            </w:r>
-            <w:proofErr w:type="spellStart"/>
-            <w:r>
-              <w:rPr>
-                <w:rFonts w:ascii="Times New Roman" w:hAnsi="Times New Roman" w:cs="Times New Roman"/>
-                <w:sz w:val="18"/>
-                <w:szCs w:val="24"/>
-                <w:lang w:val="en-US"/>
-              </w:rPr>
-              <w:t>imm</w:t>
-            </w:r>
-            <w:proofErr w:type="spellEnd"/>
-            <w:r>
-              <w:rPr>
-                <w:rFonts w:ascii="Times New Roman" w:hAnsi="Times New Roman" w:cs="Times New Roman"/>
-                <w:sz w:val="18"/>
-                <w:szCs w:val="24"/>
-                <w:lang w:val="en-US"/>
-              </w:rPr>
-              <w:t>;</w:t>
+              <w:t>A[31:12]=imm;</w:t>
             </w:r>
           </w:p>
           <w:p>
@@ -5978,25 +5814,14 @@
                 <w:lang w:val="en-US"/>
               </w:rPr>
             </w:pPr>
-            <w:proofErr w:type="spellStart"/>
-            <w:r>
-              <w:rPr>
-                <w:rFonts w:ascii="Times New Roman" w:hAnsi="Times New Roman" w:cs="Times New Roman"/>
-                <w:sz w:val="24"/>
-                <w:szCs w:val="24"/>
-                <w:lang w:val="en-US"/>
-              </w:rPr>
-              <w:t>Imm</w:t>
-            </w:r>
-            <w:proofErr w:type="spellEnd"/>
-            <w:r>
-              <w:rPr>
-                <w:rFonts w:ascii="Times New Roman" w:hAnsi="Times New Roman" w:cs="Times New Roman"/>
-                <w:sz w:val="24"/>
-                <w:szCs w:val="24"/>
-                <w:lang w:val="en-US"/>
-              </w:rPr>
-              <w:t>[12]</w:t>
+            <w:r>
+              <w:rPr>
+                <w:rFonts w:ascii="Times New Roman" w:hAnsi="Times New Roman" w:cs="Times New Roman"/>
+                <w:sz w:val="24"/>
+                <w:szCs w:val="24"/>
+                <w:lang w:val="en-US"/>
+              </w:rPr>
+              <w:t>Imm[12]</w:t>
             </w:r>
           </w:p>
         </w:tc>
@@ -6017,25 +5842,14 @@
                 <w:lang w:val="en-US"/>
               </w:rPr>
             </w:pPr>
-            <w:proofErr w:type="spellStart"/>
-            <w:r>
-              <w:rPr>
-                <w:rFonts w:ascii="Times New Roman" w:hAnsi="Times New Roman" w:cs="Times New Roman"/>
-                <w:sz w:val="24"/>
-                <w:szCs w:val="24"/>
-                <w:lang w:val="en-US"/>
-              </w:rPr>
-              <w:t>Imm</w:t>
-            </w:r>
-            <w:proofErr w:type="spellEnd"/>
-            <w:r>
-              <w:rPr>
-                <w:rFonts w:ascii="Times New Roman" w:hAnsi="Times New Roman" w:cs="Times New Roman"/>
-                <w:sz w:val="24"/>
-                <w:szCs w:val="24"/>
-                <w:lang w:val="en-US"/>
-              </w:rPr>
-              <w:t>[10:5]</w:t>
+            <w:r>
+              <w:rPr>
+                <w:rFonts w:ascii="Times New Roman" w:hAnsi="Times New Roman" w:cs="Times New Roman"/>
+                <w:sz w:val="24"/>
+                <w:szCs w:val="24"/>
+                <w:lang w:val="en-US"/>
+              </w:rPr>
+              <w:t>Imm[10:5]</w:t>
             </w:r>
           </w:p>
         </w:tc>
@@ -6137,25 +5951,14 @@
                 <w:lang w:val="en-US"/>
               </w:rPr>
             </w:pPr>
-            <w:proofErr w:type="spellStart"/>
-            <w:r>
-              <w:rPr>
-                <w:rFonts w:ascii="Times New Roman" w:hAnsi="Times New Roman" w:cs="Times New Roman"/>
-                <w:sz w:val="24"/>
-                <w:szCs w:val="24"/>
-                <w:lang w:val="en-US"/>
-              </w:rPr>
-              <w:t>Imm</w:t>
-            </w:r>
-            <w:proofErr w:type="spellEnd"/>
-            <w:r>
-              <w:rPr>
-                <w:rFonts w:ascii="Times New Roman" w:hAnsi="Times New Roman" w:cs="Times New Roman"/>
-                <w:sz w:val="24"/>
-                <w:szCs w:val="24"/>
-                <w:lang w:val="en-US"/>
-              </w:rPr>
-              <w:t>[4:1]</w:t>
+            <w:r>
+              <w:rPr>
+                <w:rFonts w:ascii="Times New Roman" w:hAnsi="Times New Roman" w:cs="Times New Roman"/>
+                <w:sz w:val="24"/>
+                <w:szCs w:val="24"/>
+                <w:lang w:val="en-US"/>
+              </w:rPr>
+              <w:t>Imm[4:1]</w:t>
             </w:r>
           </w:p>
         </w:tc>
@@ -6175,25 +5978,14 @@
                 <w:lang w:val="en-US"/>
               </w:rPr>
             </w:pPr>
-            <w:proofErr w:type="spellStart"/>
-            <w:r>
-              <w:rPr>
-                <w:rFonts w:ascii="Times New Roman" w:hAnsi="Times New Roman" w:cs="Times New Roman"/>
-                <w:sz w:val="24"/>
-                <w:szCs w:val="24"/>
-                <w:lang w:val="en-US"/>
-              </w:rPr>
-              <w:t>Imm</w:t>
-            </w:r>
-            <w:proofErr w:type="spellEnd"/>
-            <w:r>
-              <w:rPr>
-                <w:rFonts w:ascii="Times New Roman" w:hAnsi="Times New Roman" w:cs="Times New Roman"/>
-                <w:sz w:val="24"/>
-                <w:szCs w:val="24"/>
-                <w:lang w:val="en-US"/>
-              </w:rPr>
-              <w:t>[11]</w:t>
+            <w:r>
+              <w:rPr>
+                <w:rFonts w:ascii="Times New Roman" w:hAnsi="Times New Roman" w:cs="Times New Roman"/>
+                <w:sz w:val="24"/>
+                <w:szCs w:val="24"/>
+                <w:lang w:val="en-US"/>
+              </w:rPr>
+              <w:t>Imm[11]</w:t>
             </w:r>
           </w:p>
         </w:tc>
@@ -6213,7 +6005,6 @@
                 <w:lang w:val="en-US"/>
               </w:rPr>
             </w:pPr>
-            <w:proofErr w:type="spellStart"/>
             <w:r>
               <w:rPr>
                 <w:rFonts w:ascii="Times New Roman" w:hAnsi="Times New Roman" w:cs="Times New Roman"/>
@@ -6223,7 +6014,6 @@
               </w:rPr>
               <w:t>Opcode</w:t>
             </w:r>
-            <w:proofErr w:type="spellEnd"/>
           </w:p>
         </w:tc>
       </w:tr>
@@ -7038,7 +6828,6 @@
               </w:rPr>
               <w:t xml:space="preserve"> </w:t>
             </w:r>
-            <w:proofErr w:type="gramStart"/>
             <w:r>
               <w:rPr>
                 <w:rFonts w:ascii="Times New Roman" w:hAnsi="Times New Roman" w:cs="Times New Roman"/>
@@ -7047,7 +6836,6 @@
               </w:rPr>
               <w:t>Ветвлении</w:t>
             </w:r>
-            <w:proofErr w:type="gramEnd"/>
             <w:r>
               <w:rPr>
                 <w:rFonts w:ascii="Times New Roman" w:hAnsi="Times New Roman" w:cs="Times New Roman"/>
@@ -7581,25 +7369,14 @@
                 <w:lang w:val="en-US"/>
               </w:rPr>
             </w:pPr>
-            <w:proofErr w:type="spellStart"/>
-            <w:r>
-              <w:rPr>
-                <w:rFonts w:ascii="Times New Roman" w:hAnsi="Times New Roman" w:cs="Times New Roman"/>
-                <w:sz w:val="24"/>
-                <w:szCs w:val="24"/>
-                <w:lang w:val="en-US"/>
-              </w:rPr>
-              <w:t>Brch</w:t>
-            </w:r>
-            <w:proofErr w:type="spellEnd"/>
-            <w:r>
-              <w:rPr>
-                <w:rFonts w:ascii="Times New Roman" w:hAnsi="Times New Roman" w:cs="Times New Roman"/>
-                <w:sz w:val="24"/>
-                <w:szCs w:val="24"/>
-                <w:lang w:val="en-US"/>
-              </w:rPr>
-              <w:t xml:space="preserve"> is taken if rs1 &gt; rs2(sign is impotent)</w:t>
+            <w:r>
+              <w:rPr>
+                <w:rFonts w:ascii="Times New Roman" w:hAnsi="Times New Roman" w:cs="Times New Roman"/>
+                <w:sz w:val="24"/>
+                <w:szCs w:val="24"/>
+                <w:lang w:val="en-US"/>
+              </w:rPr>
+              <w:t>Brch is taken if rs1 &gt; rs2(sign is impotent)</w:t>
             </w:r>
           </w:p>
         </w:tc>
@@ -7843,25 +7620,14 @@
                 <w:lang w:val="en-US"/>
               </w:rPr>
             </w:pPr>
-            <w:proofErr w:type="spellStart"/>
-            <w:r>
-              <w:rPr>
-                <w:rFonts w:ascii="Times New Roman" w:hAnsi="Times New Roman" w:cs="Times New Roman"/>
-                <w:sz w:val="24"/>
-                <w:szCs w:val="24"/>
-                <w:lang w:val="en-US"/>
-              </w:rPr>
-              <w:t>Brch</w:t>
-            </w:r>
-            <w:proofErr w:type="spellEnd"/>
-            <w:r>
-              <w:rPr>
-                <w:rFonts w:ascii="Times New Roman" w:hAnsi="Times New Roman" w:cs="Times New Roman"/>
-                <w:sz w:val="24"/>
-                <w:szCs w:val="24"/>
-                <w:lang w:val="en-US"/>
-              </w:rPr>
-              <w:t xml:space="preserve"> is taken if rs1 &gt; rs2(sign is not  impotent)</w:t>
+            <w:r>
+              <w:rPr>
+                <w:rFonts w:ascii="Times New Roman" w:hAnsi="Times New Roman" w:cs="Times New Roman"/>
+                <w:sz w:val="24"/>
+                <w:szCs w:val="24"/>
+                <w:lang w:val="en-US"/>
+              </w:rPr>
+              <w:t>Brch is taken if rs1 &gt; rs2(sign is not  impotent)</w:t>
             </w:r>
           </w:p>
         </w:tc>
@@ -8078,25 +7844,14 @@
                 <w:lang w:val="en-US"/>
               </w:rPr>
             </w:pPr>
-            <w:proofErr w:type="spellStart"/>
-            <w:r>
-              <w:rPr>
-                <w:rFonts w:ascii="Times New Roman" w:hAnsi="Times New Roman" w:cs="Times New Roman"/>
-                <w:sz w:val="24"/>
-                <w:szCs w:val="24"/>
-                <w:lang w:val="en-US"/>
-              </w:rPr>
-              <w:t>Imm</w:t>
-            </w:r>
-            <w:proofErr w:type="spellEnd"/>
-            <w:r>
-              <w:rPr>
-                <w:rFonts w:ascii="Times New Roman" w:hAnsi="Times New Roman" w:cs="Times New Roman"/>
-                <w:sz w:val="24"/>
-                <w:szCs w:val="24"/>
-                <w:lang w:val="en-US"/>
-              </w:rPr>
-              <w:t>[20]</w:t>
+            <w:r>
+              <w:rPr>
+                <w:rFonts w:ascii="Times New Roman" w:hAnsi="Times New Roman" w:cs="Times New Roman"/>
+                <w:sz w:val="24"/>
+                <w:szCs w:val="24"/>
+                <w:lang w:val="en-US"/>
+              </w:rPr>
+              <w:t>Imm[20]</w:t>
             </w:r>
           </w:p>
         </w:tc>
@@ -8117,25 +7872,14 @@
                 <w:lang w:val="en-US"/>
               </w:rPr>
             </w:pPr>
-            <w:proofErr w:type="spellStart"/>
-            <w:r>
-              <w:rPr>
-                <w:rFonts w:ascii="Times New Roman" w:hAnsi="Times New Roman" w:cs="Times New Roman"/>
-                <w:sz w:val="24"/>
-                <w:szCs w:val="24"/>
-                <w:lang w:val="en-US"/>
-              </w:rPr>
-              <w:t>Imm</w:t>
-            </w:r>
-            <w:proofErr w:type="spellEnd"/>
-            <w:r>
-              <w:rPr>
-                <w:rFonts w:ascii="Times New Roman" w:hAnsi="Times New Roman" w:cs="Times New Roman"/>
-                <w:sz w:val="24"/>
-                <w:szCs w:val="24"/>
-                <w:lang w:val="en-US"/>
-              </w:rPr>
-              <w:t>[10:1]</w:t>
+            <w:r>
+              <w:rPr>
+                <w:rFonts w:ascii="Times New Roman" w:hAnsi="Times New Roman" w:cs="Times New Roman"/>
+                <w:sz w:val="24"/>
+                <w:szCs w:val="24"/>
+                <w:lang w:val="en-US"/>
+              </w:rPr>
+              <w:t>Imm[10:1]</w:t>
             </w:r>
           </w:p>
         </w:tc>
@@ -8156,25 +7900,14 @@
                 <w:lang w:val="en-US"/>
               </w:rPr>
             </w:pPr>
-            <w:proofErr w:type="spellStart"/>
-            <w:r>
-              <w:rPr>
-                <w:rFonts w:ascii="Times New Roman" w:hAnsi="Times New Roman" w:cs="Times New Roman"/>
-                <w:sz w:val="24"/>
-                <w:szCs w:val="24"/>
-                <w:lang w:val="en-US"/>
-              </w:rPr>
-              <w:t>Imm</w:t>
-            </w:r>
-            <w:proofErr w:type="spellEnd"/>
-            <w:r>
-              <w:rPr>
-                <w:rFonts w:ascii="Times New Roman" w:hAnsi="Times New Roman" w:cs="Times New Roman"/>
-                <w:sz w:val="24"/>
-                <w:szCs w:val="24"/>
-                <w:lang w:val="en-US"/>
-              </w:rPr>
-              <w:t>[11]</w:t>
+            <w:r>
+              <w:rPr>
+                <w:rFonts w:ascii="Times New Roman" w:hAnsi="Times New Roman" w:cs="Times New Roman"/>
+                <w:sz w:val="24"/>
+                <w:szCs w:val="24"/>
+                <w:lang w:val="en-US"/>
+              </w:rPr>
+              <w:t>Imm[11]</w:t>
             </w:r>
           </w:p>
         </w:tc>
@@ -8194,25 +7927,14 @@
                 <w:lang w:val="en-US"/>
               </w:rPr>
             </w:pPr>
-            <w:proofErr w:type="spellStart"/>
-            <w:r>
-              <w:rPr>
-                <w:rFonts w:ascii="Times New Roman" w:hAnsi="Times New Roman" w:cs="Times New Roman"/>
-                <w:sz w:val="24"/>
-                <w:szCs w:val="24"/>
-                <w:lang w:val="en-US"/>
-              </w:rPr>
-              <w:t>Imm</w:t>
-            </w:r>
-            <w:proofErr w:type="spellEnd"/>
-            <w:r>
-              <w:rPr>
-                <w:rFonts w:ascii="Times New Roman" w:hAnsi="Times New Roman" w:cs="Times New Roman"/>
-                <w:sz w:val="24"/>
-                <w:szCs w:val="24"/>
-                <w:lang w:val="en-US"/>
-              </w:rPr>
-              <w:t>[19:12]</w:t>
+            <w:r>
+              <w:rPr>
+                <w:rFonts w:ascii="Times New Roman" w:hAnsi="Times New Roman" w:cs="Times New Roman"/>
+                <w:sz w:val="24"/>
+                <w:szCs w:val="24"/>
+                <w:lang w:val="en-US"/>
+              </w:rPr>
+              <w:t>Imm[19:12]</w:t>
             </w:r>
           </w:p>
         </w:tc>
@@ -8259,7 +7981,6 @@
                 <w:lang w:val="en-US"/>
               </w:rPr>
             </w:pPr>
-            <w:proofErr w:type="spellStart"/>
             <w:r>
               <w:rPr>
                 <w:rFonts w:ascii="Times New Roman" w:hAnsi="Times New Roman" w:cs="Times New Roman"/>
@@ -8269,7 +7990,6 @@
               </w:rPr>
               <w:t>Opcode</w:t>
             </w:r>
-            <w:proofErr w:type="spellEnd"/>
           </w:p>
         </w:tc>
       </w:tr>
@@ -8579,7 +8299,6 @@
               </w:rPr>
               <w:t xml:space="preserve">=se </w:t>
             </w:r>
-            <w:proofErr w:type="spellStart"/>
             <w:r>
               <w:rPr>
                 <w:rFonts w:ascii="Times New Roman" w:hAnsi="Times New Roman" w:cs="Times New Roman"/>
@@ -8589,7 +8308,6 @@
               </w:rPr>
               <w:t>imm</w:t>
             </w:r>
-            <w:proofErr w:type="spellEnd"/>
             <w:r>
               <w:rPr>
                 <w:rFonts w:ascii="Times New Roman" w:hAnsi="Times New Roman" w:cs="Times New Roman"/>
@@ -8794,25 +8512,14 @@
                 <w:lang w:val="en-US"/>
               </w:rPr>
             </w:pPr>
-            <w:proofErr w:type="spellStart"/>
-            <w:r>
-              <w:rPr>
-                <w:rFonts w:ascii="Times New Roman" w:hAnsi="Times New Roman" w:cs="Times New Roman"/>
-                <w:sz w:val="24"/>
-                <w:szCs w:val="24"/>
-                <w:lang w:val="en-US"/>
-              </w:rPr>
-              <w:t>Imm</w:t>
-            </w:r>
-            <w:proofErr w:type="spellEnd"/>
-            <w:r>
-              <w:rPr>
-                <w:rFonts w:ascii="Times New Roman" w:hAnsi="Times New Roman" w:cs="Times New Roman"/>
-                <w:sz w:val="24"/>
-                <w:szCs w:val="24"/>
-                <w:lang w:val="en-US"/>
-              </w:rPr>
-              <w:t>[11:0]</w:t>
+            <w:r>
+              <w:rPr>
+                <w:rFonts w:ascii="Times New Roman" w:hAnsi="Times New Roman" w:cs="Times New Roman"/>
+                <w:sz w:val="24"/>
+                <w:szCs w:val="24"/>
+                <w:lang w:val="en-US"/>
+              </w:rPr>
+              <w:t>Imm[11:0]</w:t>
             </w:r>
           </w:p>
         </w:tc>
@@ -8938,7 +8645,6 @@
                 <w:lang w:val="en-US"/>
               </w:rPr>
             </w:pPr>
-            <w:proofErr w:type="spellStart"/>
             <w:r>
               <w:rPr>
                 <w:rFonts w:ascii="Times New Roman" w:hAnsi="Times New Roman" w:cs="Times New Roman"/>
@@ -8948,7 +8654,6 @@
               </w:rPr>
               <w:t>opcode</w:t>
             </w:r>
-            <w:proofErr w:type="spellEnd"/>
           </w:p>
         </w:tc>
       </w:tr>
@@ -9189,27 +8894,7 @@
                 <w:szCs w:val="24"/>
                 <w:lang w:val="en-US"/>
               </w:rPr>
-              <w:t xml:space="preserve">Pc = se </w:t>
-            </w:r>
-            <w:proofErr w:type="spellStart"/>
-            <w:r>
-              <w:rPr>
-                <w:rFonts w:ascii="Times New Roman" w:hAnsi="Times New Roman" w:cs="Times New Roman"/>
-                <w:sz w:val="24"/>
-                <w:szCs w:val="24"/>
-                <w:lang w:val="en-US"/>
-              </w:rPr>
-              <w:t>imm</w:t>
-            </w:r>
-            <w:proofErr w:type="spellEnd"/>
-            <w:r>
-              <w:rPr>
-                <w:rFonts w:ascii="Times New Roman" w:hAnsi="Times New Roman" w:cs="Times New Roman"/>
-                <w:sz w:val="24"/>
-                <w:szCs w:val="24"/>
-                <w:lang w:val="en-US"/>
-              </w:rPr>
-              <w:t xml:space="preserve"> + rs1 (LSB = 0)</w:t>
+              <w:t>Pc = se imm + rs1 (LSB = 0)</w:t>
             </w:r>
           </w:p>
           <w:p>
@@ -9390,7 +9075,6 @@
                 <w:lang w:val="en-US"/>
               </w:rPr>
             </w:pPr>
-            <w:proofErr w:type="spellStart"/>
             <w:r>
               <w:rPr>
                 <w:rFonts w:ascii="Times New Roman" w:hAnsi="Times New Roman" w:cs="Times New Roman"/>
@@ -9400,7 +9084,6 @@
               </w:rPr>
               <w:t>Imm</w:t>
             </w:r>
-            <w:proofErr w:type="spellEnd"/>
             <w:r>
               <w:rPr>
                 <w:rFonts w:ascii="Times New Roman" w:hAnsi="Times New Roman" w:cs="Times New Roman"/>
@@ -9522,7 +9205,6 @@
                 <w:lang w:val="en-US"/>
               </w:rPr>
             </w:pPr>
-            <w:proofErr w:type="spellStart"/>
             <w:r>
               <w:rPr>
                 <w:rFonts w:ascii="Times New Roman" w:hAnsi="Times New Roman" w:cs="Times New Roman"/>
@@ -9532,7 +9214,6 @@
               </w:rPr>
               <w:t>Opcode</w:t>
             </w:r>
-            <w:proofErr w:type="spellEnd"/>
           </w:p>
         </w:tc>
       </w:tr>
@@ -9962,27 +9643,7 @@
                 <w:szCs w:val="24"/>
                 <w:lang w:val="en-US"/>
               </w:rPr>
-              <w:t xml:space="preserve">Rd = se </w:t>
-            </w:r>
-            <w:proofErr w:type="spellStart"/>
-            <w:r>
-              <w:rPr>
-                <w:rFonts w:ascii="Times New Roman" w:hAnsi="Times New Roman" w:cs="Times New Roman"/>
-                <w:sz w:val="24"/>
-                <w:szCs w:val="24"/>
-                <w:lang w:val="en-US"/>
-              </w:rPr>
-              <w:t>mem</w:t>
-            </w:r>
-            <w:proofErr w:type="spellEnd"/>
-            <w:r>
-              <w:rPr>
-                <w:rFonts w:ascii="Times New Roman" w:hAnsi="Times New Roman" w:cs="Times New Roman"/>
-                <w:sz w:val="24"/>
-                <w:szCs w:val="24"/>
-                <w:lang w:val="en-US"/>
-              </w:rPr>
-              <w:t>[15:0]</w:t>
+              <w:t>Rd = se mem[15:0]</w:t>
             </w:r>
           </w:p>
         </w:tc>
@@ -10183,47 +9844,7 @@
                 <w:szCs w:val="24"/>
                 <w:lang w:val="en-US"/>
               </w:rPr>
-              <w:t xml:space="preserve">Rd = </w:t>
-            </w:r>
-            <w:proofErr w:type="spellStart"/>
-            <w:r>
-              <w:rPr>
-                <w:rFonts w:ascii="Times New Roman" w:hAnsi="Times New Roman" w:cs="Times New Roman"/>
-                <w:sz w:val="24"/>
-                <w:szCs w:val="24"/>
-                <w:lang w:val="en-US"/>
-              </w:rPr>
-              <w:t>ze</w:t>
-            </w:r>
-            <w:proofErr w:type="spellEnd"/>
-            <w:r>
-              <w:rPr>
-                <w:rFonts w:ascii="Times New Roman" w:hAnsi="Times New Roman" w:cs="Times New Roman"/>
-                <w:sz w:val="24"/>
-                <w:szCs w:val="24"/>
-                <w:lang w:val="en-US"/>
-              </w:rPr>
-              <w:t xml:space="preserve"> </w:t>
-            </w:r>
-            <w:proofErr w:type="spellStart"/>
-            <w:r>
-              <w:rPr>
-                <w:rFonts w:ascii="Times New Roman" w:hAnsi="Times New Roman" w:cs="Times New Roman"/>
-                <w:sz w:val="24"/>
-                <w:szCs w:val="24"/>
-                <w:lang w:val="en-US"/>
-              </w:rPr>
-              <w:t>mem</w:t>
-            </w:r>
-            <w:proofErr w:type="spellEnd"/>
-            <w:r>
-              <w:rPr>
-                <w:rFonts w:ascii="Times New Roman" w:hAnsi="Times New Roman" w:cs="Times New Roman"/>
-                <w:sz w:val="24"/>
-                <w:szCs w:val="24"/>
-                <w:lang w:val="en-US"/>
-              </w:rPr>
-              <w:t>[15:0]</w:t>
+              <w:t>Rd = ze mem[15:0]</w:t>
             </w:r>
           </w:p>
         </w:tc>
@@ -10416,27 +10037,7 @@
                 <w:szCs w:val="24"/>
                 <w:lang w:val="en-US"/>
               </w:rPr>
-              <w:t xml:space="preserve">Rd = se </w:t>
-            </w:r>
-            <w:proofErr w:type="spellStart"/>
-            <w:r>
-              <w:rPr>
-                <w:rFonts w:ascii="Times New Roman" w:hAnsi="Times New Roman" w:cs="Times New Roman"/>
-                <w:sz w:val="24"/>
-                <w:szCs w:val="24"/>
-                <w:lang w:val="en-US"/>
-              </w:rPr>
-              <w:t>mem</w:t>
-            </w:r>
-            <w:proofErr w:type="spellEnd"/>
-            <w:r>
-              <w:rPr>
-                <w:rFonts w:ascii="Times New Roman" w:hAnsi="Times New Roman" w:cs="Times New Roman"/>
-                <w:sz w:val="24"/>
-                <w:szCs w:val="24"/>
-                <w:lang w:val="en-US"/>
-              </w:rPr>
-              <w:t>[7:0]</w:t>
+              <w:t>Rd = se mem[7:0]</w:t>
             </w:r>
           </w:p>
         </w:tc>
@@ -10628,47 +10229,7 @@
                 <w:szCs w:val="24"/>
                 <w:lang w:val="en-US"/>
               </w:rPr>
-              <w:t xml:space="preserve">Rd = </w:t>
-            </w:r>
-            <w:proofErr w:type="spellStart"/>
-            <w:r>
-              <w:rPr>
-                <w:rFonts w:ascii="Times New Roman" w:hAnsi="Times New Roman" w:cs="Times New Roman"/>
-                <w:sz w:val="24"/>
-                <w:szCs w:val="24"/>
-                <w:lang w:val="en-US"/>
-              </w:rPr>
-              <w:t>ze</w:t>
-            </w:r>
-            <w:proofErr w:type="spellEnd"/>
-            <w:r>
-              <w:rPr>
-                <w:rFonts w:ascii="Times New Roman" w:hAnsi="Times New Roman" w:cs="Times New Roman"/>
-                <w:sz w:val="24"/>
-                <w:szCs w:val="24"/>
-                <w:lang w:val="en-US"/>
-              </w:rPr>
-              <w:t xml:space="preserve"> </w:t>
-            </w:r>
-            <w:proofErr w:type="spellStart"/>
-            <w:r>
-              <w:rPr>
-                <w:rFonts w:ascii="Times New Roman" w:hAnsi="Times New Roman" w:cs="Times New Roman"/>
-                <w:sz w:val="24"/>
-                <w:szCs w:val="24"/>
-                <w:lang w:val="en-US"/>
-              </w:rPr>
-              <w:t>mem</w:t>
-            </w:r>
-            <w:proofErr w:type="spellEnd"/>
-            <w:r>
-              <w:rPr>
-                <w:rFonts w:ascii="Times New Roman" w:hAnsi="Times New Roman" w:cs="Times New Roman"/>
-                <w:sz w:val="24"/>
-                <w:szCs w:val="24"/>
-                <w:lang w:val="en-US"/>
-              </w:rPr>
-              <w:t>[7:0]</w:t>
+              <w:t>Rd = ze mem[7:0]</w:t>
             </w:r>
           </w:p>
         </w:tc>
@@ -11124,25 +10685,14 @@
                 <w:lang w:val="en-US"/>
               </w:rPr>
             </w:pPr>
-            <w:proofErr w:type="spellStart"/>
-            <w:r>
-              <w:rPr>
-                <w:rFonts w:ascii="Times New Roman" w:hAnsi="Times New Roman" w:cs="Times New Roman"/>
-                <w:sz w:val="24"/>
-                <w:szCs w:val="24"/>
-                <w:lang w:val="en-US"/>
-              </w:rPr>
-              <w:t>Imm</w:t>
-            </w:r>
-            <w:proofErr w:type="spellEnd"/>
-            <w:r>
-              <w:rPr>
-                <w:rFonts w:ascii="Times New Roman" w:hAnsi="Times New Roman" w:cs="Times New Roman"/>
-                <w:sz w:val="24"/>
-                <w:szCs w:val="24"/>
-                <w:lang w:val="en-US"/>
-              </w:rPr>
-              <w:t>[11:5]</w:t>
+            <w:r>
+              <w:rPr>
+                <w:rFonts w:ascii="Times New Roman" w:hAnsi="Times New Roman" w:cs="Times New Roman"/>
+                <w:sz w:val="24"/>
+                <w:szCs w:val="24"/>
+                <w:lang w:val="en-US"/>
+              </w:rPr>
+              <w:t>Imm[11:5]</w:t>
             </w:r>
           </w:p>
         </w:tc>
@@ -11170,19 +10720,8 @@
                 <w:szCs w:val="24"/>
                 <w:lang w:val="en-US"/>
               </w:rPr>
-              <w:t>Rs1(</w:t>
-            </w:r>
-            <w:proofErr w:type="spellStart"/>
-            <w:r>
-              <w:rPr>
-                <w:rFonts w:ascii="Times New Roman" w:hAnsi="Times New Roman" w:cs="Times New Roman"/>
-                <w:sz w:val="24"/>
-                <w:szCs w:val="24"/>
-                <w:lang w:val="en-US"/>
-              </w:rPr>
-              <w:t>src</w:t>
-            </w:r>
-            <w:proofErr w:type="spellEnd"/>
+              <w:t>Rs1(base</w:t>
+            </w:r>
             <w:r>
               <w:rPr>
                 <w:rFonts w:ascii="Times New Roman" w:hAnsi="Times New Roman" w:cs="Times New Roman"/>
@@ -11217,7 +10756,16 @@
                 <w:szCs w:val="24"/>
                 <w:lang w:val="en-US"/>
               </w:rPr>
-              <w:t>Rs2(base)</w:t>
+              <w:t>Rs2(src</w:t>
+            </w:r>
+            <w:r>
+              <w:rPr>
+                <w:rFonts w:ascii="Times New Roman" w:hAnsi="Times New Roman" w:cs="Times New Roman"/>
+                <w:sz w:val="24"/>
+                <w:szCs w:val="24"/>
+                <w:lang w:val="en-US"/>
+              </w:rPr>
+              <w:t>)</w:t>
             </w:r>
           </w:p>
         </w:tc>
@@ -11267,25 +10815,14 @@
                 <w:lang w:val="en-US"/>
               </w:rPr>
             </w:pPr>
-            <w:proofErr w:type="spellStart"/>
-            <w:r>
-              <w:rPr>
-                <w:rFonts w:ascii="Times New Roman" w:hAnsi="Times New Roman" w:cs="Times New Roman"/>
-                <w:sz w:val="24"/>
-                <w:szCs w:val="24"/>
-                <w:lang w:val="en-US"/>
-              </w:rPr>
-              <w:t>Imm</w:t>
-            </w:r>
-            <w:proofErr w:type="spellEnd"/>
-            <w:r>
-              <w:rPr>
-                <w:rFonts w:ascii="Times New Roman" w:hAnsi="Times New Roman" w:cs="Times New Roman"/>
-                <w:sz w:val="24"/>
-                <w:szCs w:val="24"/>
-                <w:lang w:val="en-US"/>
-              </w:rPr>
-              <w:t>[4:0]</w:t>
+            <w:r>
+              <w:rPr>
+                <w:rFonts w:ascii="Times New Roman" w:hAnsi="Times New Roman" w:cs="Times New Roman"/>
+                <w:sz w:val="24"/>
+                <w:szCs w:val="24"/>
+                <w:lang w:val="en-US"/>
+              </w:rPr>
+              <w:t>Imm[4:0]</w:t>
             </w:r>
           </w:p>
         </w:tc>
@@ -11308,7 +10845,6 @@
                 <w:lang w:val="en-US"/>
               </w:rPr>
             </w:pPr>
-            <w:proofErr w:type="spellStart"/>
             <w:r>
               <w:rPr>
                 <w:rFonts w:ascii="Times New Roman" w:hAnsi="Times New Roman" w:cs="Times New Roman"/>
@@ -11318,7 +10854,6 @@
               </w:rPr>
               <w:t>opcode</w:t>
             </w:r>
-            <w:proofErr w:type="spellEnd"/>
           </w:p>
         </w:tc>
       </w:tr>
@@ -11427,34 +10962,34 @@
                 <w:szCs w:val="24"/>
                 <w:lang w:val="en-US"/>
               </w:rPr>
+              <w:t>5</w:t>
+            </w:r>
+          </w:p>
+        </w:tc>
+        <w:tc>
+          <w:tcPr>
+            <w:tcW w:w="1524" w:type="dxa"/>
+            <w:gridSpan w:val="3"/>
+            <w:shd w:val="clear" w:color="auto" w:fill="ACB9CA" w:themeFill="text2" w:themeFillTint="66"/>
+          </w:tcPr>
+          <w:p>
+            <w:pPr>
+              <w:jc w:val="center"/>
+              <w:rPr>
+                <w:rFonts w:ascii="Times New Roman" w:hAnsi="Times New Roman" w:cs="Times New Roman"/>
+                <w:sz w:val="24"/>
+                <w:szCs w:val="24"/>
+                <w:lang w:val="en-US"/>
+              </w:rPr>
+            </w:pPr>
+            <w:r>
+              <w:rPr>
+                <w:rFonts w:ascii="Times New Roman" w:hAnsi="Times New Roman" w:cs="Times New Roman"/>
+                <w:sz w:val="24"/>
+                <w:szCs w:val="24"/>
+                <w:lang w:val="en-US"/>
+              </w:rPr>
               <w:t>3</w:t>
-            </w:r>
-          </w:p>
-        </w:tc>
-        <w:tc>
-          <w:tcPr>
-            <w:tcW w:w="1524" w:type="dxa"/>
-            <w:gridSpan w:val="3"/>
-            <w:shd w:val="clear" w:color="auto" w:fill="ACB9CA" w:themeFill="text2" w:themeFillTint="66"/>
-          </w:tcPr>
-          <w:p>
-            <w:pPr>
-              <w:jc w:val="center"/>
-              <w:rPr>
-                <w:rFonts w:ascii="Times New Roman" w:hAnsi="Times New Roman" w:cs="Times New Roman"/>
-                <w:sz w:val="24"/>
-                <w:szCs w:val="24"/>
-                <w:lang w:val="en-US"/>
-              </w:rPr>
-            </w:pPr>
-            <w:r>
-              <w:rPr>
-                <w:rFonts w:ascii="Times New Roman" w:hAnsi="Times New Roman" w:cs="Times New Roman"/>
-                <w:sz w:val="24"/>
-                <w:szCs w:val="24"/>
-                <w:lang w:val="en-US"/>
-              </w:rPr>
-              <w:t>5</w:t>
             </w:r>
           </w:p>
         </w:tc>
@@ -11597,7 +11132,6 @@
               </w:rPr>
               <w:t xml:space="preserve">Сохраняет слово в </w:t>
             </w:r>
-            <w:proofErr w:type="spellStart"/>
             <w:r>
               <w:rPr>
                 <w:rFonts w:ascii="Times New Roman" w:hAnsi="Times New Roman" w:cs="Times New Roman"/>
@@ -11607,7 +11141,6 @@
               </w:rPr>
               <w:t>rs</w:t>
             </w:r>
-            <w:proofErr w:type="spellEnd"/>
             <w:r>
               <w:rPr>
                 <w:rFonts w:ascii="Times New Roman" w:hAnsi="Times New Roman" w:cs="Times New Roman"/>
@@ -11648,7 +11181,6 @@
               </w:rPr>
               <w:t>(</w:t>
             </w:r>
-            <w:proofErr w:type="spellStart"/>
             <w:r>
               <w:rPr>
                 <w:rFonts w:ascii="Times New Roman" w:hAnsi="Times New Roman" w:cs="Times New Roman"/>
@@ -11658,7 +11190,6 @@
               </w:rPr>
               <w:t>adr</w:t>
             </w:r>
-            <w:proofErr w:type="spellEnd"/>
             <w:r>
               <w:rPr>
                 <w:rFonts w:ascii="Times New Roman" w:hAnsi="Times New Roman" w:cs="Times New Roman"/>
@@ -11667,7 +11198,6 @@
               </w:rPr>
               <w:t xml:space="preserve"> = </w:t>
             </w:r>
-            <w:proofErr w:type="spellStart"/>
             <w:r>
               <w:rPr>
                 <w:rFonts w:ascii="Times New Roman" w:hAnsi="Times New Roman" w:cs="Times New Roman"/>
@@ -11677,7 +11207,6 @@
               </w:rPr>
               <w:t>rs</w:t>
             </w:r>
-            <w:proofErr w:type="spellEnd"/>
             <w:r>
               <w:rPr>
                 <w:rFonts w:ascii="Times New Roman" w:hAnsi="Times New Roman" w:cs="Times New Roman"/>
@@ -11703,7 +11232,6 @@
               </w:rPr>
               <w:t xml:space="preserve"> </w:t>
             </w:r>
-            <w:proofErr w:type="spellStart"/>
             <w:r>
               <w:rPr>
                 <w:rFonts w:ascii="Times New Roman" w:hAnsi="Times New Roman" w:cs="Times New Roman"/>
@@ -11713,7 +11241,6 @@
               </w:rPr>
               <w:t>imm</w:t>
             </w:r>
-            <w:proofErr w:type="spellEnd"/>
             <w:r>
               <w:rPr>
                 <w:rFonts w:ascii="Times New Roman" w:hAnsi="Times New Roman" w:cs="Times New Roman"/>
@@ -11799,7 +11326,7 @@
                 <w:szCs w:val="24"/>
                 <w:lang w:val="en-US"/>
               </w:rPr>
-              <w:t>000</w:t>
+              <w:t>0</w:t>
             </w:r>
             <w:r>
               <w:rPr>
@@ -11937,25 +11464,7 @@
                 <w:sz w:val="24"/>
                 <w:szCs w:val="24"/>
               </w:rPr>
-              <w:t xml:space="preserve">Сохраняет </w:t>
-            </w:r>
-            <w:proofErr w:type="gramStart"/>
-            <w:r>
-              <w:rPr>
-                <w:rFonts w:ascii="Times New Roman" w:hAnsi="Times New Roman" w:cs="Times New Roman"/>
-                <w:sz w:val="24"/>
-                <w:szCs w:val="24"/>
-              </w:rPr>
-              <w:t>нижние</w:t>
-            </w:r>
-            <w:proofErr w:type="gramEnd"/>
-            <w:r>
-              <w:rPr>
-                <w:rFonts w:ascii="Times New Roman" w:hAnsi="Times New Roman" w:cs="Times New Roman"/>
-                <w:sz w:val="24"/>
-                <w:szCs w:val="24"/>
-              </w:rPr>
-              <w:t xml:space="preserve"> 16 бит регистра в память  </w:t>
+              <w:t xml:space="preserve">Сохраняет нижние 16 бит регистра в память  </w:t>
             </w:r>
           </w:p>
         </w:tc>
@@ -12033,7 +11542,7 @@
                 <w:sz w:val="24"/>
                 <w:szCs w:val="24"/>
               </w:rPr>
-              <w:t>00010</w:t>
+              <w:t>010</w:t>
             </w:r>
           </w:p>
         </w:tc>
@@ -12163,25 +11672,7 @@
                 <w:sz w:val="24"/>
                 <w:szCs w:val="24"/>
               </w:rPr>
-              <w:t xml:space="preserve">Сохраняет </w:t>
-            </w:r>
-            <w:proofErr w:type="gramStart"/>
-            <w:r>
-              <w:rPr>
-                <w:rFonts w:ascii="Times New Roman" w:hAnsi="Times New Roman" w:cs="Times New Roman"/>
-                <w:sz w:val="24"/>
-                <w:szCs w:val="24"/>
-              </w:rPr>
-              <w:t>нижние</w:t>
-            </w:r>
-            <w:proofErr w:type="gramEnd"/>
-            <w:r>
-              <w:rPr>
-                <w:rFonts w:ascii="Times New Roman" w:hAnsi="Times New Roman" w:cs="Times New Roman"/>
-                <w:sz w:val="24"/>
-                <w:szCs w:val="24"/>
-              </w:rPr>
-              <w:t xml:space="preserve"> 8 бит регистра в память </w:t>
+              <w:t xml:space="preserve">Сохраняет нижние 8 бит регистра в память </w:t>
             </w:r>
           </w:p>
         </w:tc>
@@ -12259,7 +11750,7 @@
                 <w:sz w:val="24"/>
                 <w:szCs w:val="24"/>
               </w:rPr>
-              <w:t>00011</w:t>
+              <w:t>011</w:t>
             </w:r>
           </w:p>
         </w:tc>
@@ -12348,9 +11839,9 @@
         <w:tblLook w:val="04A0"/>
       </w:tblPr>
       <w:tblGrid>
-        <w:gridCol w:w="1224"/>
-        <w:gridCol w:w="1603"/>
-        <w:gridCol w:w="7088"/>
+        <w:gridCol w:w="1162"/>
+        <w:gridCol w:w="2039"/>
+        <w:gridCol w:w="6714"/>
       </w:tblGrid>
       <w:tr>
         <w:trPr>
@@ -12382,7 +11873,6 @@
                 <w:lang w:eastAsia="ru-RU"/>
               </w:rPr>
             </w:pPr>
-            <w:proofErr w:type="spellStart"/>
             <w:r>
               <w:rPr>
                 <w:rFonts w:ascii="Times New Roman" w:eastAsia="Times New Roman" w:hAnsi="Times New Roman" w:cs="Times New Roman"/>
@@ -12393,10 +11883,13 @@
                 <w:lang w:eastAsia="ru-RU"/>
               </w:rPr>
               <w:lastRenderedPageBreak/>
-              <w:t>Register</w:t>
-            </w:r>
-            <w:proofErr w:type="spellEnd"/>
-            <w:r>
+              <w:t xml:space="preserve">Номер </w:t>
+            </w:r>
+          </w:p>
+          <w:p>
+            <w:pPr>
+              <w:spacing w:after="0" w:line="240" w:lineRule="auto"/>
+              <w:jc w:val="center"/>
               <w:rPr>
                 <w:rFonts w:ascii="Times New Roman" w:eastAsia="Times New Roman" w:hAnsi="Times New Roman" w:cs="Times New Roman"/>
                 <w:b/>
@@ -12405,9 +11898,7 @@
                 <w:szCs w:val="24"/>
                 <w:lang w:eastAsia="ru-RU"/>
               </w:rPr>
-              <w:br/>
-            </w:r>
-            <w:proofErr w:type="spellStart"/>
+            </w:pPr>
             <w:r>
               <w:rPr>
                 <w:rFonts w:ascii="Times New Roman" w:eastAsia="Times New Roman" w:hAnsi="Times New Roman" w:cs="Times New Roman"/>
@@ -12417,9 +11908,8 @@
                 <w:szCs w:val="24"/>
                 <w:lang w:eastAsia="ru-RU"/>
               </w:rPr>
-              <w:t>Number</w:t>
-            </w:r>
-            <w:proofErr w:type="spellEnd"/>
+              <w:t>регистра</w:t>
+            </w:r>
           </w:p>
         </w:tc>
         <w:tc>
@@ -12447,7 +11937,6 @@
                 <w:lang w:eastAsia="ru-RU"/>
               </w:rPr>
             </w:pPr>
-            <w:proofErr w:type="spellStart"/>
             <w:r>
               <w:rPr>
                 <w:rFonts w:ascii="Times New Roman" w:eastAsia="Times New Roman" w:hAnsi="Times New Roman" w:cs="Times New Roman"/>
@@ -12457,10 +11946,13 @@
                 <w:szCs w:val="24"/>
                 <w:lang w:eastAsia="ru-RU"/>
               </w:rPr>
-              <w:t>Alternative</w:t>
-            </w:r>
-            <w:proofErr w:type="spellEnd"/>
-            <w:r>
+              <w:t xml:space="preserve">Альтернативное </w:t>
+            </w:r>
+          </w:p>
+          <w:p>
+            <w:pPr>
+              <w:spacing w:after="0" w:line="240" w:lineRule="auto"/>
+              <w:jc w:val="center"/>
               <w:rPr>
                 <w:rFonts w:ascii="Times New Roman" w:eastAsia="Times New Roman" w:hAnsi="Times New Roman" w:cs="Times New Roman"/>
                 <w:b/>
@@ -12469,8 +11961,7 @@
                 <w:szCs w:val="24"/>
                 <w:lang w:eastAsia="ru-RU"/>
               </w:rPr>
-              <w:t> </w:t>
-            </w:r>
+            </w:pPr>
             <w:r>
               <w:rPr>
                 <w:rFonts w:ascii="Times New Roman" w:eastAsia="Times New Roman" w:hAnsi="Times New Roman" w:cs="Times New Roman"/>
@@ -12480,21 +11971,8 @@
                 <w:szCs w:val="24"/>
                 <w:lang w:eastAsia="ru-RU"/>
               </w:rPr>
-              <w:br/>
-            </w:r>
-            <w:proofErr w:type="spellStart"/>
-            <w:r>
-              <w:rPr>
-                <w:rFonts w:ascii="Times New Roman" w:eastAsia="Times New Roman" w:hAnsi="Times New Roman" w:cs="Times New Roman"/>
-                <w:b/>
-                <w:bCs/>
-                <w:sz w:val="24"/>
-                <w:szCs w:val="24"/>
-                <w:lang w:eastAsia="ru-RU"/>
-              </w:rPr>
-              <w:t>Name</w:t>
-            </w:r>
-            <w:proofErr w:type="spellEnd"/>
+              <w:t>название</w:t>
+            </w:r>
           </w:p>
         </w:tc>
         <w:tc>
@@ -12522,7 +12000,6 @@
                 <w:lang w:eastAsia="ru-RU"/>
               </w:rPr>
             </w:pPr>
-            <w:proofErr w:type="spellStart"/>
             <w:r>
               <w:rPr>
                 <w:rFonts w:ascii="Times New Roman" w:eastAsia="Times New Roman" w:hAnsi="Times New Roman" w:cs="Times New Roman"/>
@@ -12532,9 +12009,8 @@
                 <w:szCs w:val="24"/>
                 <w:lang w:eastAsia="ru-RU"/>
               </w:rPr>
-              <w:t>Description</w:t>
-            </w:r>
-            <w:proofErr w:type="spellEnd"/>
+              <w:t>Описание</w:t>
+            </w:r>
           </w:p>
         </w:tc>
       </w:tr>
@@ -12600,7 +12076,6 @@
                 <w:lang w:eastAsia="ru-RU"/>
               </w:rPr>
             </w:pPr>
-            <w:proofErr w:type="spellStart"/>
             <w:r>
               <w:rPr>
                 <w:rFonts w:ascii="Times New Roman" w:eastAsia="Times New Roman" w:hAnsi="Times New Roman" w:cs="Times New Roman"/>
@@ -12608,9 +12083,17 @@
                 <w:szCs w:val="24"/>
                 <w:lang w:eastAsia="ru-RU"/>
               </w:rPr>
-              <w:t>zero</w:t>
-            </w:r>
-            <w:proofErr w:type="spellEnd"/>
+              <w:t>Z</w:t>
+            </w:r>
+            <w:r>
+              <w:rPr>
+                <w:rFonts w:ascii="Times New Roman" w:eastAsia="Times New Roman" w:hAnsi="Times New Roman" w:cs="Times New Roman"/>
+                <w:sz w:val="24"/>
+                <w:szCs w:val="24"/>
+                <w:lang w:eastAsia="ru-RU"/>
+              </w:rPr>
+              <w:t>ero</w:t>
+            </w:r>
           </w:p>
         </w:tc>
         <w:tc>
@@ -12635,46 +12118,6 @@
                 <w:lang w:eastAsia="ru-RU"/>
               </w:rPr>
             </w:pPr>
-            <w:proofErr w:type="spellStart"/>
-            <w:r>
-              <w:rPr>
-                <w:rFonts w:ascii="Times New Roman" w:eastAsia="Times New Roman" w:hAnsi="Times New Roman" w:cs="Times New Roman"/>
-                <w:sz w:val="24"/>
-                <w:szCs w:val="24"/>
-                <w:lang w:eastAsia="ru-RU"/>
-              </w:rPr>
-              <w:t>the</w:t>
-            </w:r>
-            <w:proofErr w:type="spellEnd"/>
-            <w:r>
-              <w:rPr>
-                <w:rFonts w:ascii="Times New Roman" w:eastAsia="Times New Roman" w:hAnsi="Times New Roman" w:cs="Times New Roman"/>
-                <w:sz w:val="24"/>
-                <w:szCs w:val="24"/>
-                <w:lang w:eastAsia="ru-RU"/>
-              </w:rPr>
-              <w:t xml:space="preserve"> </w:t>
-            </w:r>
-            <w:proofErr w:type="spellStart"/>
-            <w:r>
-              <w:rPr>
-                <w:rFonts w:ascii="Times New Roman" w:eastAsia="Times New Roman" w:hAnsi="Times New Roman" w:cs="Times New Roman"/>
-                <w:sz w:val="24"/>
-                <w:szCs w:val="24"/>
-                <w:lang w:eastAsia="ru-RU"/>
-              </w:rPr>
-              <w:t>value</w:t>
-            </w:r>
-            <w:proofErr w:type="spellEnd"/>
-            <w:r>
-              <w:rPr>
-                <w:rFonts w:ascii="Times New Roman" w:eastAsia="Times New Roman" w:hAnsi="Times New Roman" w:cs="Times New Roman"/>
-                <w:sz w:val="24"/>
-                <w:szCs w:val="24"/>
-                <w:lang w:eastAsia="ru-RU"/>
-              </w:rPr>
-              <w:t xml:space="preserve"> 0</w:t>
-            </w:r>
           </w:p>
         </w:tc>
       </w:tr>
@@ -12727,6 +12170,7 @@
               <w:bottom w:val="outset" w:sz="6" w:space="0" w:color="auto"/>
               <w:right w:val="outset" w:sz="6" w:space="0" w:color="auto"/>
             </w:tcBorders>
+            <w:shd w:val="clear" w:color="auto" w:fill="auto"/>
             <w:vAlign w:val="center"/>
             <w:hideMark/>
           </w:tcPr>
@@ -12744,25 +12188,120 @@
             <w:r>
               <w:rPr>
                 <w:rFonts w:ascii="Times New Roman" w:eastAsia="Times New Roman" w:hAnsi="Times New Roman" w:cs="Times New Roman"/>
-                <w:color w:val="666666"/>
                 <w:sz w:val="24"/>
                 <w:szCs w:val="24"/>
                 <w:lang w:eastAsia="ru-RU"/>
               </w:rPr>
-              <w:t>$</w:t>
-            </w:r>
-            <w:proofErr w:type="spellStart"/>
-            <w:r>
+              <w:t>$at</w:t>
+            </w:r>
+          </w:p>
+        </w:tc>
+        <w:tc>
+          <w:tcPr>
+            <w:tcW w:w="6180" w:type="dxa"/>
+            <w:tcBorders>
+              <w:top w:val="outset" w:sz="6" w:space="0" w:color="auto"/>
+              <w:left w:val="outset" w:sz="6" w:space="0" w:color="auto"/>
+              <w:bottom w:val="outset" w:sz="6" w:space="0" w:color="auto"/>
+              <w:right w:val="outset" w:sz="6" w:space="0" w:color="auto"/>
+            </w:tcBorders>
+            <w:shd w:val="clear" w:color="auto" w:fill="auto"/>
+            <w:vAlign w:val="center"/>
+            <w:hideMark/>
+          </w:tcPr>
+          <w:p>
+            <w:pPr>
+              <w:spacing w:after="0" w:line="240" w:lineRule="auto"/>
               <w:rPr>
                 <w:rFonts w:ascii="Times New Roman" w:eastAsia="Times New Roman" w:hAnsi="Times New Roman" w:cs="Times New Roman"/>
-                <w:color w:val="666666"/>
                 <w:sz w:val="24"/>
                 <w:szCs w:val="24"/>
                 <w:lang w:eastAsia="ru-RU"/>
               </w:rPr>
-              <w:t>at</w:t>
-            </w:r>
-            <w:proofErr w:type="spellEnd"/>
+            </w:pPr>
+            <w:r>
+              <w:rPr>
+                <w:rFonts w:ascii="Times New Roman" w:eastAsia="Times New Roman" w:hAnsi="Times New Roman" w:cs="Times New Roman"/>
+                <w:sz w:val="24"/>
+                <w:szCs w:val="24"/>
+                <w:lang w:eastAsia="ru-RU"/>
+              </w:rPr>
+              <w:t xml:space="preserve">Временный для ассемблера зарезервирован ассемблером </w:t>
+            </w:r>
+          </w:p>
+        </w:tc>
+      </w:tr>
+      <w:tr>
+        <w:trPr>
+          <w:tblCellSpacing w:w="15" w:type="dxa"/>
+          <w:jc w:val="center"/>
+        </w:trPr>
+        <w:tc>
+          <w:tcPr>
+            <w:tcW w:w="1035" w:type="dxa"/>
+            <w:tcBorders>
+              <w:top w:val="outset" w:sz="6" w:space="0" w:color="auto"/>
+              <w:left w:val="outset" w:sz="6" w:space="0" w:color="auto"/>
+              <w:bottom w:val="outset" w:sz="6" w:space="0" w:color="auto"/>
+              <w:right w:val="outset" w:sz="6" w:space="0" w:color="auto"/>
+            </w:tcBorders>
+            <w:vAlign w:val="center"/>
+            <w:hideMark/>
+          </w:tcPr>
+          <w:p>
+            <w:pPr>
+              <w:spacing w:after="0" w:line="240" w:lineRule="auto"/>
+              <w:jc w:val="center"/>
+              <w:rPr>
+                <w:rFonts w:ascii="Times New Roman" w:eastAsia="Times New Roman" w:hAnsi="Times New Roman" w:cs="Times New Roman"/>
+                <w:sz w:val="24"/>
+                <w:szCs w:val="24"/>
+                <w:lang w:eastAsia="ru-RU"/>
+              </w:rPr>
+            </w:pPr>
+            <w:r>
+              <w:rPr>
+                <w:rFonts w:ascii="Times New Roman" w:eastAsia="Times New Roman" w:hAnsi="Times New Roman" w:cs="Times New Roman"/>
+                <w:sz w:val="24"/>
+                <w:szCs w:val="24"/>
+                <w:lang w:eastAsia="ru-RU"/>
+              </w:rPr>
+              <w:t>2-3</w:t>
+            </w:r>
+          </w:p>
+        </w:tc>
+        <w:tc>
+          <w:tcPr>
+            <w:tcW w:w="1380" w:type="dxa"/>
+            <w:tcBorders>
+              <w:top w:val="outset" w:sz="6" w:space="0" w:color="auto"/>
+              <w:left w:val="outset" w:sz="6" w:space="0" w:color="auto"/>
+              <w:bottom w:val="outset" w:sz="6" w:space="0" w:color="auto"/>
+              <w:right w:val="outset" w:sz="6" w:space="0" w:color="auto"/>
+            </w:tcBorders>
+            <w:vAlign w:val="center"/>
+            <w:hideMark/>
+          </w:tcPr>
+          <w:p>
+            <w:pPr>
+              <w:spacing w:after="0" w:line="240" w:lineRule="auto"/>
+              <w:jc w:val="center"/>
+              <w:rPr>
+                <w:rFonts w:ascii="Times New Roman" w:eastAsia="Times New Roman" w:hAnsi="Times New Roman" w:cs="Times New Roman"/>
+                <w:sz w:val="24"/>
+                <w:szCs w:val="24"/>
+                <w:lang w:eastAsia="ru-RU"/>
+              </w:rPr>
+            </w:pPr>
+            <w:r>
+              <w:rPr>
+                <w:rFonts w:ascii="Times New Roman" w:eastAsia="Times New Roman" w:hAnsi="Times New Roman" w:cs="Times New Roman"/>
+                <w:sz w:val="24"/>
+                <w:szCs w:val="24"/>
+                <w:lang w:eastAsia="ru-RU"/>
+              </w:rPr>
+              <w:t>$v0 - $v1</w:t>
+            </w:r>
           </w:p>
         </w:tc>
         <w:tc>
@@ -12784,16 +12323,15 @@
                 <w:rFonts w:ascii="Times New Roman" w:eastAsia="Times New Roman" w:hAnsi="Times New Roman" w:cs="Times New Roman"/>
                 <w:sz w:val="24"/>
                 <w:szCs w:val="24"/>
-                <w:lang w:val="en-US" w:eastAsia="ru-RU"/>
+                <w:lang w:eastAsia="ru-RU"/>
               </w:rPr>
             </w:pPr>
             <w:r>
               <w:rPr>
                 <w:rFonts w:ascii="Times New Roman" w:eastAsia="Times New Roman" w:hAnsi="Times New Roman" w:cs="Times New Roman"/>
-                <w:color w:val="666666"/>
-                <w:sz w:val="24"/>
-                <w:szCs w:val="24"/>
-                <w:lang w:val="en-US" w:eastAsia="ru-RU"/>
+                <w:sz w:val="24"/>
+                <w:szCs w:val="24"/>
+                <w:lang w:eastAsia="ru-RU"/>
               </w:rPr>
               <w:t>(</w:t>
             </w:r>
@@ -12802,44 +12340,29 @@
                 <w:rFonts w:ascii="Times New Roman" w:eastAsia="Times New Roman" w:hAnsi="Times New Roman" w:cs="Times New Roman"/>
                 <w:b/>
                 <w:bCs/>
-                <w:color w:val="666666"/>
                 <w:sz w:val="24"/>
                 <w:szCs w:val="24"/>
                 <w:lang w:val="en-US" w:eastAsia="ru-RU"/>
               </w:rPr>
-              <w:t>a</w:t>
+              <w:t>v</w:t>
             </w:r>
             <w:r>
               <w:rPr>
                 <w:rFonts w:ascii="Times New Roman" w:eastAsia="Times New Roman" w:hAnsi="Times New Roman" w:cs="Times New Roman"/>
-                <w:color w:val="666666"/>
                 <w:sz w:val="24"/>
                 <w:szCs w:val="24"/>
                 <w:lang w:val="en-US" w:eastAsia="ru-RU"/>
               </w:rPr>
-              <w:t>ssembler </w:t>
+              <w:t>alues</w:t>
             </w:r>
             <w:r>
               <w:rPr>
                 <w:rFonts w:ascii="Times New Roman" w:eastAsia="Times New Roman" w:hAnsi="Times New Roman" w:cs="Times New Roman"/>
-                <w:b/>
-                <w:bCs/>
-                <w:color w:val="666666"/>
-                <w:sz w:val="24"/>
-                <w:szCs w:val="24"/>
-                <w:lang w:val="en-US" w:eastAsia="ru-RU"/>
-              </w:rPr>
-              <w:t>t</w:t>
-            </w:r>
-            <w:r>
-              <w:rPr>
-                <w:rFonts w:ascii="Times New Roman" w:eastAsia="Times New Roman" w:hAnsi="Times New Roman" w:cs="Times New Roman"/>
-                <w:color w:val="666666"/>
-                <w:sz w:val="24"/>
-                <w:szCs w:val="24"/>
-                <w:lang w:val="en-US" w:eastAsia="ru-RU"/>
-              </w:rPr>
-              <w:t>emporary) reserved by the assembler</w:t>
+                <w:sz w:val="24"/>
+                <w:szCs w:val="24"/>
+                <w:lang w:eastAsia="ru-RU"/>
+              </w:rPr>
+              <w:t>) для записи результата функции</w:t>
             </w:r>
           </w:p>
         </w:tc>
@@ -12879,7 +12402,7 @@
                 <w:szCs w:val="24"/>
                 <w:lang w:eastAsia="ru-RU"/>
               </w:rPr>
-              <w:t>2-3</w:t>
+              <w:t>4-7</w:t>
             </w:r>
           </w:p>
         </w:tc>
@@ -12913,7 +12436,7 @@
                 <w:szCs w:val="24"/>
                 <w:lang w:eastAsia="ru-RU"/>
               </w:rPr>
-              <w:t>$v0 - $v1</w:t>
+              <w:t>$a0 - $a3</w:t>
             </w:r>
           </w:p>
         </w:tc>
@@ -12936,7 +12459,7 @@
                 <w:rFonts w:ascii="Times New Roman" w:eastAsia="Times New Roman" w:hAnsi="Times New Roman" w:cs="Times New Roman"/>
                 <w:sz w:val="24"/>
                 <w:szCs w:val="24"/>
-                <w:lang w:val="en-US" w:eastAsia="ru-RU"/>
+                <w:lang w:eastAsia="ru-RU"/>
               </w:rPr>
             </w:pPr>
             <w:r>
@@ -12957,7 +12480,7 @@
                 <w:szCs w:val="24"/>
                 <w:lang w:val="en-US" w:eastAsia="ru-RU"/>
               </w:rPr>
-              <w:t>v</w:t>
+              <w:t>a</w:t>
             </w:r>
             <w:r>
               <w:rPr>
@@ -12966,7 +12489,178 @@
                 <w:szCs w:val="24"/>
                 <w:lang w:val="en-US" w:eastAsia="ru-RU"/>
               </w:rPr>
-              <w:t>alues) from expression evaluation and function results</w:t>
+              <w:t>rguments</w:t>
+            </w:r>
+            <w:r>
+              <w:rPr>
+                <w:rFonts w:ascii="Times New Roman" w:eastAsia="Times New Roman" w:hAnsi="Times New Roman" w:cs="Times New Roman"/>
+                <w:sz w:val="24"/>
+                <w:szCs w:val="24"/>
+                <w:lang w:val="en-US" w:eastAsia="ru-RU"/>
+              </w:rPr>
+              <w:t>)</w:t>
+            </w:r>
+            <w:r>
+              <w:rPr>
+                <w:rFonts w:ascii="Times New Roman" w:eastAsia="Times New Roman" w:hAnsi="Times New Roman" w:cs="Times New Roman"/>
+                <w:sz w:val="24"/>
+                <w:szCs w:val="24"/>
+                <w:lang w:eastAsia="ru-RU"/>
+              </w:rPr>
+              <w:t>первые</w:t>
+            </w:r>
+            <w:r>
+              <w:rPr>
+                <w:rFonts w:ascii="Times New Roman" w:eastAsia="Times New Roman" w:hAnsi="Times New Roman" w:cs="Times New Roman"/>
+                <w:sz w:val="24"/>
+                <w:szCs w:val="24"/>
+                <w:lang w:val="en-US" w:eastAsia="ru-RU"/>
+              </w:rPr>
+              <w:t xml:space="preserve"> 4 </w:t>
+            </w:r>
+            <w:r>
+              <w:rPr>
+                <w:rFonts w:ascii="Times New Roman" w:eastAsia="Times New Roman" w:hAnsi="Times New Roman" w:cs="Times New Roman"/>
+                <w:sz w:val="24"/>
+                <w:szCs w:val="24"/>
+                <w:lang w:eastAsia="ru-RU"/>
+              </w:rPr>
+              <w:t>параметра</w:t>
+            </w:r>
+            <w:r>
+              <w:rPr>
+                <w:rFonts w:ascii="Times New Roman" w:eastAsia="Times New Roman" w:hAnsi="Times New Roman" w:cs="Times New Roman"/>
+                <w:sz w:val="24"/>
+                <w:szCs w:val="24"/>
+                <w:lang w:val="en-US" w:eastAsia="ru-RU"/>
+              </w:rPr>
+              <w:t xml:space="preserve"> </w:t>
+            </w:r>
+            <w:r>
+              <w:rPr>
+                <w:rFonts w:ascii="Times New Roman" w:eastAsia="Times New Roman" w:hAnsi="Times New Roman" w:cs="Times New Roman"/>
+                <w:sz w:val="24"/>
+                <w:szCs w:val="24"/>
+                <w:lang w:eastAsia="ru-RU"/>
+              </w:rPr>
+              <w:t>вызываемой</w:t>
+            </w:r>
+            <w:r>
+              <w:rPr>
+                <w:rFonts w:ascii="Times New Roman" w:eastAsia="Times New Roman" w:hAnsi="Times New Roman" w:cs="Times New Roman"/>
+                <w:sz w:val="24"/>
+                <w:szCs w:val="24"/>
+                <w:lang w:val="en-US" w:eastAsia="ru-RU"/>
+              </w:rPr>
+              <w:t xml:space="preserve"> </w:t>
+            </w:r>
+            <w:r>
+              <w:rPr>
+                <w:rFonts w:ascii="Times New Roman" w:eastAsia="Times New Roman" w:hAnsi="Times New Roman" w:cs="Times New Roman"/>
+                <w:sz w:val="24"/>
+                <w:szCs w:val="24"/>
+                <w:lang w:eastAsia="ru-RU"/>
+              </w:rPr>
+              <w:t>функции</w:t>
+            </w:r>
+            <w:r>
+              <w:rPr>
+                <w:rFonts w:ascii="Times New Roman" w:eastAsia="Times New Roman" w:hAnsi="Times New Roman" w:cs="Times New Roman"/>
+                <w:sz w:val="24"/>
+                <w:szCs w:val="24"/>
+                <w:lang w:val="en-US" w:eastAsia="ru-RU"/>
+              </w:rPr>
+              <w:t>.</w:t>
+            </w:r>
+            <w:r>
+              <w:rPr>
+                <w:rFonts w:ascii="Times New Roman" w:eastAsia="Times New Roman" w:hAnsi="Times New Roman" w:cs="Times New Roman"/>
+                <w:sz w:val="24"/>
+                <w:szCs w:val="24"/>
+                <w:lang w:val="en-US" w:eastAsia="ru-RU"/>
+              </w:rPr>
+              <w:br/>
+            </w:r>
+            <w:r>
+              <w:rPr>
+                <w:rFonts w:ascii="Times New Roman" w:eastAsia="Times New Roman" w:hAnsi="Times New Roman" w:cs="Times New Roman"/>
+                <w:sz w:val="24"/>
+                <w:szCs w:val="24"/>
+                <w:lang w:eastAsia="ru-RU"/>
+              </w:rPr>
+              <w:t>Не</w:t>
+            </w:r>
+            <w:r>
+              <w:rPr>
+                <w:rFonts w:ascii="Times New Roman" w:eastAsia="Times New Roman" w:hAnsi="Times New Roman" w:cs="Times New Roman"/>
+                <w:sz w:val="24"/>
+                <w:szCs w:val="24"/>
+                <w:lang w:eastAsia="ru-RU"/>
+              </w:rPr>
+              <w:t xml:space="preserve"> </w:t>
+            </w:r>
+            <w:r>
+              <w:rPr>
+                <w:rFonts w:ascii="Times New Roman" w:eastAsia="Times New Roman" w:hAnsi="Times New Roman" w:cs="Times New Roman"/>
+                <w:sz w:val="24"/>
+                <w:szCs w:val="24"/>
+                <w:lang w:eastAsia="ru-RU"/>
+              </w:rPr>
+              <w:t>сохраняются</w:t>
+            </w:r>
+            <w:r>
+              <w:rPr>
+                <w:rFonts w:ascii="Times New Roman" w:eastAsia="Times New Roman" w:hAnsi="Times New Roman" w:cs="Times New Roman"/>
+                <w:sz w:val="24"/>
+                <w:szCs w:val="24"/>
+                <w:lang w:eastAsia="ru-RU"/>
+              </w:rPr>
+              <w:t xml:space="preserve"> </w:t>
+            </w:r>
+            <w:r>
+              <w:rPr>
+                <w:rFonts w:ascii="Times New Roman" w:eastAsia="Times New Roman" w:hAnsi="Times New Roman" w:cs="Times New Roman"/>
+                <w:sz w:val="24"/>
+                <w:szCs w:val="24"/>
+                <w:lang w:eastAsia="ru-RU"/>
+              </w:rPr>
+              <w:t>в</w:t>
+            </w:r>
+            <w:r>
+              <w:rPr>
+                <w:rFonts w:ascii="Times New Roman" w:eastAsia="Times New Roman" w:hAnsi="Times New Roman" w:cs="Times New Roman"/>
+                <w:sz w:val="24"/>
+                <w:szCs w:val="24"/>
+                <w:lang w:eastAsia="ru-RU"/>
+              </w:rPr>
+              <w:t xml:space="preserve"> </w:t>
+            </w:r>
+            <w:r>
+              <w:rPr>
+                <w:rFonts w:ascii="Times New Roman" w:eastAsia="Times New Roman" w:hAnsi="Times New Roman" w:cs="Times New Roman"/>
+                <w:sz w:val="24"/>
+                <w:szCs w:val="24"/>
+                <w:lang w:eastAsia="ru-RU"/>
+              </w:rPr>
+              <w:t>процессе</w:t>
+            </w:r>
+            <w:r>
+              <w:rPr>
+                <w:rFonts w:ascii="Times New Roman" w:eastAsia="Times New Roman" w:hAnsi="Times New Roman" w:cs="Times New Roman"/>
+                <w:sz w:val="24"/>
+                <w:szCs w:val="24"/>
+                <w:lang w:eastAsia="ru-RU"/>
+              </w:rPr>
+              <w:t xml:space="preserve"> </w:t>
+            </w:r>
+            <w:r>
+              <w:rPr>
+                <w:rFonts w:ascii="Times New Roman" w:eastAsia="Times New Roman" w:hAnsi="Times New Roman" w:cs="Times New Roman"/>
+                <w:sz w:val="24"/>
+                <w:szCs w:val="24"/>
+                <w:lang w:eastAsia="ru-RU"/>
+              </w:rPr>
+              <w:t>вызова</w:t>
             </w:r>
           </w:p>
         </w:tc>
@@ -12996,7 +12690,7 @@
                 <w:rFonts w:ascii="Times New Roman" w:eastAsia="Times New Roman" w:hAnsi="Times New Roman" w:cs="Times New Roman"/>
                 <w:sz w:val="24"/>
                 <w:szCs w:val="24"/>
-                <w:lang w:eastAsia="ru-RU"/>
+                <w:lang w:val="en-US" w:eastAsia="ru-RU"/>
               </w:rPr>
             </w:pPr>
             <w:r>
@@ -13004,9 +12698,9 @@
                 <w:rFonts w:ascii="Times New Roman" w:eastAsia="Times New Roman" w:hAnsi="Times New Roman" w:cs="Times New Roman"/>
                 <w:sz w:val="24"/>
                 <w:szCs w:val="24"/>
-                <w:lang w:eastAsia="ru-RU"/>
-              </w:rPr>
-              <w:t>4-7</w:t>
+                <w:lang w:val="en-US" w:eastAsia="ru-RU"/>
+              </w:rPr>
+              <w:t>8-15</w:t>
             </w:r>
           </w:p>
         </w:tc>
@@ -13030,7 +12724,7 @@
                 <w:rFonts w:ascii="Times New Roman" w:eastAsia="Times New Roman" w:hAnsi="Times New Roman" w:cs="Times New Roman"/>
                 <w:sz w:val="24"/>
                 <w:szCs w:val="24"/>
-                <w:lang w:eastAsia="ru-RU"/>
+                <w:lang w:val="en-US" w:eastAsia="ru-RU"/>
               </w:rPr>
             </w:pPr>
             <w:r>
@@ -13038,9 +12732,9 @@
                 <w:rFonts w:ascii="Times New Roman" w:eastAsia="Times New Roman" w:hAnsi="Times New Roman" w:cs="Times New Roman"/>
                 <w:sz w:val="24"/>
                 <w:szCs w:val="24"/>
-                <w:lang w:eastAsia="ru-RU"/>
-              </w:rPr>
-              <w:t>$a0 - $a3</w:t>
+                <w:lang w:val="en-US" w:eastAsia="ru-RU"/>
+              </w:rPr>
+              <w:t>$t0 - $t7</w:t>
             </w:r>
           </w:p>
         </w:tc>
@@ -13063,7 +12757,7 @@
                 <w:rFonts w:ascii="Times New Roman" w:eastAsia="Times New Roman" w:hAnsi="Times New Roman" w:cs="Times New Roman"/>
                 <w:sz w:val="24"/>
                 <w:szCs w:val="24"/>
-                <w:lang w:val="en-US" w:eastAsia="ru-RU"/>
+                <w:lang w:eastAsia="ru-RU"/>
               </w:rPr>
             </w:pPr>
             <w:r>
@@ -13071,7 +12765,7 @@
                 <w:rFonts w:ascii="Times New Roman" w:eastAsia="Times New Roman" w:hAnsi="Times New Roman" w:cs="Times New Roman"/>
                 <w:sz w:val="24"/>
                 <w:szCs w:val="24"/>
-                <w:lang w:val="en-US" w:eastAsia="ru-RU"/>
+                <w:lang w:eastAsia="ru-RU"/>
               </w:rPr>
               <w:t>(</w:t>
             </w:r>
@@ -13084,7 +12778,7 @@
                 <w:szCs w:val="24"/>
                 <w:lang w:val="en-US" w:eastAsia="ru-RU"/>
               </w:rPr>
-              <w:t>a</w:t>
+              <w:t>t</w:t>
             </w:r>
             <w:r>
               <w:rPr>
@@ -13093,17 +12787,25 @@
                 <w:szCs w:val="24"/>
                 <w:lang w:val="en-US" w:eastAsia="ru-RU"/>
               </w:rPr>
-              <w:t>rguments) First four parameters for subroutine.</w:t>
+              <w:t>emporaries</w:t>
             </w:r>
             <w:r>
               <w:rPr>
                 <w:rFonts w:ascii="Times New Roman" w:eastAsia="Times New Roman" w:hAnsi="Times New Roman" w:cs="Times New Roman"/>
                 <w:sz w:val="24"/>
                 <w:szCs w:val="24"/>
-                <w:lang w:val="en-US" w:eastAsia="ru-RU"/>
-              </w:rPr>
-              <w:br/>
-              <w:t>Not preserved across procedure calls</w:t>
+                <w:lang w:eastAsia="ru-RU"/>
+              </w:rPr>
+              <w:t>) Регистры, сохраняемые вызывающей фу</w:t>
+            </w:r>
+            <w:r>
+              <w:rPr>
+                <w:rFonts w:ascii="Times New Roman" w:eastAsia="Times New Roman" w:hAnsi="Times New Roman" w:cs="Times New Roman"/>
+                <w:sz w:val="24"/>
+                <w:szCs w:val="24"/>
+                <w:lang w:eastAsia="ru-RU"/>
+              </w:rPr>
+              <w:t>нкцией, если необходимо. Не сохраняются в процессе вызова</w:t>
             </w:r>
           </w:p>
         </w:tc>
@@ -13141,9 +12843,18 @@
                 <w:rFonts w:ascii="Times New Roman" w:eastAsia="Times New Roman" w:hAnsi="Times New Roman" w:cs="Times New Roman"/>
                 <w:sz w:val="24"/>
                 <w:szCs w:val="24"/>
+                <w:lang w:val="en-US" w:eastAsia="ru-RU"/>
+              </w:rPr>
+              <w:t>16</w:t>
+            </w:r>
+            <w:r>
+              <w:rPr>
+                <w:rFonts w:ascii="Times New Roman" w:eastAsia="Times New Roman" w:hAnsi="Times New Roman" w:cs="Times New Roman"/>
+                <w:sz w:val="24"/>
+                <w:szCs w:val="24"/>
                 <w:lang w:eastAsia="ru-RU"/>
               </w:rPr>
-              <w:t>8-15</w:t>
+              <w:t>-23</w:t>
             </w:r>
           </w:p>
         </w:tc>
@@ -13177,7 +12888,7 @@
                 <w:szCs w:val="24"/>
                 <w:lang w:eastAsia="ru-RU"/>
               </w:rPr>
-              <w:t>$t0 - $t7</w:t>
+              <w:t>$s0 - $s7</w:t>
             </w:r>
           </w:p>
         </w:tc>
@@ -13208,7 +12919,7 @@
                 <w:rFonts w:ascii="Times New Roman" w:eastAsia="Times New Roman" w:hAnsi="Times New Roman" w:cs="Times New Roman"/>
                 <w:sz w:val="24"/>
                 <w:szCs w:val="24"/>
-                <w:lang w:val="en-US" w:eastAsia="ru-RU"/>
+                <w:lang w:eastAsia="ru-RU"/>
               </w:rPr>
               <w:t>(</w:t>
             </w:r>
@@ -13221,7 +12932,7 @@
                 <w:szCs w:val="24"/>
                 <w:lang w:val="en-US" w:eastAsia="ru-RU"/>
               </w:rPr>
-              <w:t>t</w:t>
+              <w:t>s</w:t>
             </w:r>
             <w:r>
               <w:rPr>
@@ -13230,113 +12941,95 @@
                 <w:szCs w:val="24"/>
                 <w:lang w:val="en-US" w:eastAsia="ru-RU"/>
               </w:rPr>
-              <w:t>emporaries) Caller saved if needed. Subroutines can use w/out saving.</w:t>
+              <w:t>aved</w:t>
             </w:r>
             <w:r>
               <w:rPr>
                 <w:rFonts w:ascii="Times New Roman" w:eastAsia="Times New Roman" w:hAnsi="Times New Roman" w:cs="Times New Roman"/>
                 <w:sz w:val="24"/>
                 <w:szCs w:val="24"/>
+                <w:lang w:eastAsia="ru-RU"/>
+              </w:rPr>
+              <w:t xml:space="preserve"> </w:t>
+            </w:r>
+            <w:r>
+              <w:rPr>
+                <w:rFonts w:ascii="Times New Roman" w:eastAsia="Times New Roman" w:hAnsi="Times New Roman" w:cs="Times New Roman"/>
+                <w:sz w:val="24"/>
+                <w:szCs w:val="24"/>
                 <w:lang w:val="en-US" w:eastAsia="ru-RU"/>
               </w:rPr>
+              <w:t>values</w:t>
+            </w:r>
+            <w:r>
+              <w:rPr>
+                <w:rFonts w:ascii="Times New Roman" w:eastAsia="Times New Roman" w:hAnsi="Times New Roman" w:cs="Times New Roman"/>
+                <w:sz w:val="24"/>
+                <w:szCs w:val="24"/>
+                <w:lang w:eastAsia="ru-RU"/>
+              </w:rPr>
+              <w:t xml:space="preserve">) </w:t>
+            </w:r>
+            <w:r>
+              <w:rPr>
+                <w:rFonts w:ascii="Times New Roman" w:eastAsia="Times New Roman" w:hAnsi="Times New Roman" w:cs="Times New Roman"/>
+                <w:sz w:val="24"/>
+                <w:szCs w:val="24"/>
+                <w:lang w:eastAsia="ru-RU"/>
+              </w:rPr>
+              <w:t>–</w:t>
+            </w:r>
+            <w:r>
+              <w:rPr>
+                <w:rFonts w:ascii="Times New Roman" w:eastAsia="Times New Roman" w:hAnsi="Times New Roman" w:cs="Times New Roman"/>
+                <w:sz w:val="24"/>
+                <w:szCs w:val="24"/>
+                <w:lang w:eastAsia="ru-RU"/>
+              </w:rPr>
+              <w:t xml:space="preserve"> регистры сохраняемые вызываемой функцией</w:t>
+            </w:r>
+            <w:r>
+              <w:rPr>
+                <w:rFonts w:ascii="Times New Roman" w:eastAsia="Times New Roman" w:hAnsi="Times New Roman" w:cs="Times New Roman"/>
+                <w:sz w:val="24"/>
+                <w:szCs w:val="24"/>
+                <w:lang w:eastAsia="ru-RU"/>
+              </w:rPr>
+              <w:t>.</w:t>
+            </w:r>
+            <w:r>
+              <w:rPr>
+                <w:rFonts w:ascii="Times New Roman" w:eastAsia="Times New Roman" w:hAnsi="Times New Roman" w:cs="Times New Roman"/>
+                <w:sz w:val="24"/>
+                <w:szCs w:val="24"/>
+                <w:lang w:val="en-US" w:eastAsia="ru-RU"/>
+              </w:rPr>
+              <w:t> </w:t>
+            </w:r>
+            <w:r>
+              <w:rPr>
+                <w:rFonts w:ascii="Times New Roman" w:eastAsia="Times New Roman" w:hAnsi="Times New Roman" w:cs="Times New Roman"/>
+                <w:sz w:val="24"/>
+                <w:szCs w:val="24"/>
+                <w:lang w:eastAsia="ru-RU"/>
+              </w:rPr>
               <w:br/>
             </w:r>
-            <w:proofErr w:type="spellStart"/>
             <w:r>
               <w:rPr>
                 <w:rFonts w:ascii="Times New Roman" w:eastAsia="Times New Roman" w:hAnsi="Times New Roman" w:cs="Times New Roman"/>
-                <w:sz w:val="24"/>
-                <w:szCs w:val="24"/>
+                <w:sz w:val="20"/>
+                <w:szCs w:val="20"/>
                 <w:lang w:eastAsia="ru-RU"/>
               </w:rPr>
-              <w:t>Not</w:t>
-            </w:r>
-            <w:proofErr w:type="spellEnd"/>
-            <w:r>
-              <w:rPr>
-                <w:rFonts w:ascii="Times New Roman" w:eastAsia="Times New Roman" w:hAnsi="Times New Roman" w:cs="Times New Roman"/>
-                <w:sz w:val="24"/>
-                <w:szCs w:val="24"/>
-                <w:lang w:eastAsia="ru-RU"/>
-              </w:rPr>
-              <w:t xml:space="preserve"> </w:t>
-            </w:r>
-            <w:proofErr w:type="spellStart"/>
-            <w:r>
-              <w:rPr>
-                <w:rFonts w:ascii="Times New Roman" w:eastAsia="Times New Roman" w:hAnsi="Times New Roman" w:cs="Times New Roman"/>
-                <w:sz w:val="24"/>
-                <w:szCs w:val="24"/>
-                <w:lang w:eastAsia="ru-RU"/>
-              </w:rPr>
-              <w:t>preserved</w:t>
-            </w:r>
-            <w:proofErr w:type="spellEnd"/>
-            <w:r>
-              <w:rPr>
-                <w:rFonts w:ascii="Times New Roman" w:eastAsia="Times New Roman" w:hAnsi="Times New Roman" w:cs="Times New Roman"/>
-                <w:sz w:val="24"/>
-                <w:szCs w:val="24"/>
-                <w:lang w:eastAsia="ru-RU"/>
-              </w:rPr>
-              <w:t xml:space="preserve"> </w:t>
-            </w:r>
-            <w:proofErr w:type="spellStart"/>
-            <w:r>
-              <w:rPr>
-                <w:rFonts w:ascii="Times New Roman" w:eastAsia="Times New Roman" w:hAnsi="Times New Roman" w:cs="Times New Roman"/>
-                <w:sz w:val="24"/>
-                <w:szCs w:val="24"/>
-                <w:lang w:eastAsia="ru-RU"/>
-              </w:rPr>
-              <w:t>across</w:t>
-            </w:r>
-            <w:proofErr w:type="spellEnd"/>
-            <w:r>
-              <w:rPr>
-                <w:rFonts w:ascii="Times New Roman" w:eastAsia="Times New Roman" w:hAnsi="Times New Roman" w:cs="Times New Roman"/>
-                <w:sz w:val="24"/>
-                <w:szCs w:val="24"/>
-                <w:lang w:eastAsia="ru-RU"/>
-              </w:rPr>
-              <w:t xml:space="preserve"> </w:t>
-            </w:r>
-            <w:proofErr w:type="spellStart"/>
-            <w:r>
-              <w:rPr>
-                <w:rFonts w:ascii="Times New Roman" w:eastAsia="Times New Roman" w:hAnsi="Times New Roman" w:cs="Times New Roman"/>
-                <w:sz w:val="24"/>
-                <w:szCs w:val="24"/>
-                <w:lang w:eastAsia="ru-RU"/>
-              </w:rPr>
-              <w:t>procedure</w:t>
-            </w:r>
-            <w:proofErr w:type="spellEnd"/>
-            <w:r>
-              <w:rPr>
-                <w:rFonts w:ascii="Times New Roman" w:eastAsia="Times New Roman" w:hAnsi="Times New Roman" w:cs="Times New Roman"/>
-                <w:sz w:val="24"/>
-                <w:szCs w:val="24"/>
-                <w:lang w:eastAsia="ru-RU"/>
-              </w:rPr>
-              <w:t xml:space="preserve"> </w:t>
-            </w:r>
-            <w:proofErr w:type="spellStart"/>
-            <w:r>
-              <w:rPr>
-                <w:rFonts w:ascii="Times New Roman" w:eastAsia="Times New Roman" w:hAnsi="Times New Roman" w:cs="Times New Roman"/>
-                <w:sz w:val="24"/>
-                <w:szCs w:val="24"/>
-                <w:lang w:eastAsia="ru-RU"/>
-              </w:rPr>
-              <w:t>calls</w:t>
-            </w:r>
-            <w:proofErr w:type="spellEnd"/>
+              <w:t xml:space="preserve">Подпрограмма при вызове любого из них должна сохранить их згачение в стеке. Сохраняются в процессе вызова </w:t>
+            </w:r>
           </w:p>
         </w:tc>
       </w:tr>
       <w:tr>
         <w:trPr>
+          <w:trHeight w:val="720"/>
           <w:tblCellSpacing w:w="15" w:type="dxa"/>
           <w:jc w:val="center"/>
         </w:trPr>
@@ -13370,7 +13063,7 @@
                 <w:szCs w:val="24"/>
                 <w:lang w:eastAsia="ru-RU"/>
               </w:rPr>
-              <w:t>16-23</w:t>
+              <w:t>24-25</w:t>
             </w:r>
           </w:p>
         </w:tc>
@@ -13404,7 +13097,7 @@
                 <w:szCs w:val="24"/>
                 <w:lang w:eastAsia="ru-RU"/>
               </w:rPr>
-              <w:t>$s0 - $s7</w:t>
+              <w:t>$t8 - $t9</w:t>
             </w:r>
           </w:p>
         </w:tc>
@@ -13427,15 +13120,15 @@
                 <w:rFonts w:ascii="Times New Roman" w:eastAsia="Times New Roman" w:hAnsi="Times New Roman" w:cs="Times New Roman"/>
                 <w:sz w:val="24"/>
                 <w:szCs w:val="24"/>
+                <w:lang w:val="en-US" w:eastAsia="ru-RU"/>
+              </w:rPr>
+            </w:pPr>
+            <w:r>
+              <w:rPr>
+                <w:rFonts w:ascii="Times New Roman" w:eastAsia="Times New Roman" w:hAnsi="Times New Roman" w:cs="Times New Roman"/>
+                <w:sz w:val="24"/>
+                <w:szCs w:val="24"/>
                 <w:lang w:eastAsia="ru-RU"/>
-              </w:rPr>
-            </w:pPr>
-            <w:r>
-              <w:rPr>
-                <w:rFonts w:ascii="Times New Roman" w:eastAsia="Times New Roman" w:hAnsi="Times New Roman" w:cs="Times New Roman"/>
-                <w:sz w:val="24"/>
-                <w:szCs w:val="24"/>
-                <w:lang w:val="en-US" w:eastAsia="ru-RU"/>
               </w:rPr>
               <w:t>(</w:t>
             </w:r>
@@ -13448,7 +13141,7 @@
                 <w:szCs w:val="24"/>
                 <w:lang w:val="en-US" w:eastAsia="ru-RU"/>
               </w:rPr>
-              <w:t>s</w:t>
+              <w:t>t</w:t>
             </w:r>
             <w:r>
               <w:rPr>
@@ -13457,112 +13150,40 @@
                 <w:szCs w:val="24"/>
                 <w:lang w:val="en-US" w:eastAsia="ru-RU"/>
               </w:rPr>
-              <w:t>aved values) - Callee saved. </w:t>
+              <w:t>emporaries</w:t>
             </w:r>
             <w:r>
               <w:rPr>
                 <w:rFonts w:ascii="Times New Roman" w:eastAsia="Times New Roman" w:hAnsi="Times New Roman" w:cs="Times New Roman"/>
                 <w:sz w:val="24"/>
                 <w:szCs w:val="24"/>
-                <w:lang w:val="en-US" w:eastAsia="ru-RU"/>
-              </w:rPr>
-              <w:br/>
+                <w:lang w:eastAsia="ru-RU"/>
+              </w:rPr>
+              <w:t>).</w:t>
             </w:r>
             <w:r>
               <w:rPr>
                 <w:rFonts w:ascii="Times New Roman" w:eastAsia="Times New Roman" w:hAnsi="Times New Roman" w:cs="Times New Roman"/>
-                <w:sz w:val="20"/>
-                <w:szCs w:val="20"/>
-                <w:lang w:val="en-US" w:eastAsia="ru-RU"/>
-              </w:rPr>
-              <w:t>A subroutine using one of these must save original and restore it before exiting.</w:t>
+                <w:sz w:val="24"/>
+                <w:szCs w:val="24"/>
+                <w:lang w:eastAsia="ru-RU"/>
+              </w:rPr>
+              <w:t xml:space="preserve"> Регистры, сохраняемые вызывающей фу</w:t>
             </w:r>
             <w:r>
               <w:rPr>
                 <w:rFonts w:ascii="Times New Roman" w:eastAsia="Times New Roman" w:hAnsi="Times New Roman" w:cs="Times New Roman"/>
                 <w:sz w:val="24"/>
                 <w:szCs w:val="24"/>
-                <w:lang w:val="en-US" w:eastAsia="ru-RU"/>
-              </w:rPr>
-              <w:br/>
-            </w:r>
-            <w:proofErr w:type="spellStart"/>
-            <w:r>
-              <w:rPr>
-                <w:rFonts w:ascii="Times New Roman" w:eastAsia="Times New Roman" w:hAnsi="Times New Roman" w:cs="Times New Roman"/>
-                <w:sz w:val="24"/>
-                <w:szCs w:val="24"/>
                 <w:lang w:eastAsia="ru-RU"/>
               </w:rPr>
-              <w:t>Preserved</w:t>
-            </w:r>
-            <w:proofErr w:type="spellEnd"/>
-            <w:r>
-              <w:rPr>
-                <w:rFonts w:ascii="Times New Roman" w:eastAsia="Times New Roman" w:hAnsi="Times New Roman" w:cs="Times New Roman"/>
-                <w:sz w:val="24"/>
-                <w:szCs w:val="24"/>
-                <w:lang w:eastAsia="ru-RU"/>
-              </w:rPr>
-              <w:t xml:space="preserve"> </w:t>
-            </w:r>
-            <w:proofErr w:type="spellStart"/>
-            <w:r>
-              <w:rPr>
-                <w:rFonts w:ascii="Times New Roman" w:eastAsia="Times New Roman" w:hAnsi="Times New Roman" w:cs="Times New Roman"/>
-                <w:sz w:val="24"/>
-                <w:szCs w:val="24"/>
-                <w:lang w:eastAsia="ru-RU"/>
-              </w:rPr>
-              <w:t>across</w:t>
-            </w:r>
-            <w:proofErr w:type="spellEnd"/>
-            <w:r>
-              <w:rPr>
-                <w:rFonts w:ascii="Times New Roman" w:eastAsia="Times New Roman" w:hAnsi="Times New Roman" w:cs="Times New Roman"/>
-                <w:sz w:val="24"/>
-                <w:szCs w:val="24"/>
-                <w:lang w:eastAsia="ru-RU"/>
-              </w:rPr>
-              <w:t xml:space="preserve"> </w:t>
-            </w:r>
-            <w:proofErr w:type="spellStart"/>
-            <w:r>
-              <w:rPr>
-                <w:rFonts w:ascii="Times New Roman" w:eastAsia="Times New Roman" w:hAnsi="Times New Roman" w:cs="Times New Roman"/>
-                <w:sz w:val="24"/>
-                <w:szCs w:val="24"/>
-                <w:lang w:eastAsia="ru-RU"/>
-              </w:rPr>
-              <w:t>procedure</w:t>
-            </w:r>
-            <w:proofErr w:type="spellEnd"/>
-            <w:r>
-              <w:rPr>
-                <w:rFonts w:ascii="Times New Roman" w:eastAsia="Times New Roman" w:hAnsi="Times New Roman" w:cs="Times New Roman"/>
-                <w:sz w:val="24"/>
-                <w:szCs w:val="24"/>
-                <w:lang w:eastAsia="ru-RU"/>
-              </w:rPr>
-              <w:t xml:space="preserve"> </w:t>
-            </w:r>
-            <w:proofErr w:type="spellStart"/>
-            <w:r>
-              <w:rPr>
-                <w:rFonts w:ascii="Times New Roman" w:eastAsia="Times New Roman" w:hAnsi="Times New Roman" w:cs="Times New Roman"/>
-                <w:sz w:val="24"/>
-                <w:szCs w:val="24"/>
-                <w:lang w:eastAsia="ru-RU"/>
-              </w:rPr>
-              <w:t>calls</w:t>
-            </w:r>
-            <w:proofErr w:type="spellEnd"/>
+              <w:t>нкцией, если необходимо. Не сохраняются в процессе вызова</w:t>
+            </w:r>
           </w:p>
         </w:tc>
       </w:tr>
       <w:tr>
         <w:trPr>
-          <w:trHeight w:val="720"/>
           <w:tblCellSpacing w:w="15" w:type="dxa"/>
           <w:jc w:val="center"/>
         </w:trPr>
@@ -13596,7 +13217,7 @@
                 <w:szCs w:val="24"/>
                 <w:lang w:eastAsia="ru-RU"/>
               </w:rPr>
-              <w:t>24-25</w:t>
+              <w:t>26-27</w:t>
             </w:r>
           </w:p>
         </w:tc>
@@ -13630,7 +13251,7 @@
                 <w:szCs w:val="24"/>
                 <w:lang w:eastAsia="ru-RU"/>
               </w:rPr>
-              <w:t>$t8 - $t9</w:t>
+              <w:t>$k0 - $k1</w:t>
             </w:r>
           </w:p>
         </w:tc>
@@ -13653,7 +13274,7 @@
                 <w:rFonts w:ascii="Times New Roman" w:eastAsia="Times New Roman" w:hAnsi="Times New Roman" w:cs="Times New Roman"/>
                 <w:sz w:val="24"/>
                 <w:szCs w:val="24"/>
-                <w:lang w:val="en-US" w:eastAsia="ru-RU"/>
+                <w:lang w:eastAsia="ru-RU"/>
               </w:rPr>
             </w:pPr>
             <w:r>
@@ -13661,57 +13282,9 @@
                 <w:rFonts w:ascii="Times New Roman" w:eastAsia="Times New Roman" w:hAnsi="Times New Roman" w:cs="Times New Roman"/>
                 <w:sz w:val="24"/>
                 <w:szCs w:val="24"/>
-                <w:lang w:val="en-US" w:eastAsia="ru-RU"/>
-              </w:rPr>
-              <w:t>(</w:t>
-            </w:r>
-            <w:r>
-              <w:rPr>
-                <w:rFonts w:ascii="Times New Roman" w:eastAsia="Times New Roman" w:hAnsi="Times New Roman" w:cs="Times New Roman"/>
-                <w:b/>
-                <w:bCs/>
-                <w:sz w:val="24"/>
-                <w:szCs w:val="24"/>
-                <w:lang w:val="en-US" w:eastAsia="ru-RU"/>
-              </w:rPr>
-              <w:t>t</w:t>
-            </w:r>
-            <w:r>
-              <w:rPr>
-                <w:rFonts w:ascii="Times New Roman" w:eastAsia="Times New Roman" w:hAnsi="Times New Roman" w:cs="Times New Roman"/>
-                <w:sz w:val="24"/>
-                <w:szCs w:val="24"/>
-                <w:lang w:val="en-US" w:eastAsia="ru-RU"/>
-              </w:rPr>
-              <w:t>emporaries) Caller saved if needed. Subroutines can use w/out saving.</w:t>
-            </w:r>
-            <w:r>
-              <w:rPr>
-                <w:rFonts w:ascii="Times New Roman" w:eastAsia="Times New Roman" w:hAnsi="Times New Roman" w:cs="Times New Roman"/>
-                <w:sz w:val="24"/>
-                <w:szCs w:val="24"/>
-                <w:lang w:val="en-US" w:eastAsia="ru-RU"/>
-              </w:rPr>
-              <w:br/>
-            </w:r>
-            <w:r>
-              <w:rPr>
-                <w:rFonts w:ascii="Times New Roman" w:eastAsia="Times New Roman" w:hAnsi="Times New Roman" w:cs="Times New Roman"/>
-                <w:sz w:val="20"/>
-                <w:szCs w:val="20"/>
-                <w:lang w:val="en-US" w:eastAsia="ru-RU"/>
-              </w:rPr>
-              <w:t>These are in addition to $t0 - $t7 above.</w:t>
-            </w:r>
-            <w:r>
-              <w:rPr>
-                <w:rFonts w:ascii="Times New Roman" w:eastAsia="Times New Roman" w:hAnsi="Times New Roman" w:cs="Times New Roman"/>
-                <w:sz w:val="24"/>
-                <w:szCs w:val="24"/>
-                <w:lang w:val="en-US" w:eastAsia="ru-RU"/>
-              </w:rPr>
-              <w:br/>
-              <w:t>Not preserved across procedure calls.</w:t>
+                <w:lang w:eastAsia="ru-RU"/>
+              </w:rPr>
+              <w:t>Регистры прерываний</w:t>
             </w:r>
           </w:p>
         </w:tc>
@@ -13751,7 +13324,7 @@
                 <w:szCs w:val="24"/>
                 <w:lang w:eastAsia="ru-RU"/>
               </w:rPr>
-              <w:t>26-27</w:t>
+              <w:t>28</w:t>
             </w:r>
           </w:p>
         </w:tc>
@@ -13785,7 +13358,7 @@
                 <w:szCs w:val="24"/>
                 <w:lang w:eastAsia="ru-RU"/>
               </w:rPr>
-              <w:t>$k0 - $k1</w:t>
+              <w:t>$gp</w:t>
             </w:r>
           </w:p>
         </w:tc>
@@ -13808,17 +13381,70 @@
                 <w:rFonts w:ascii="Times New Roman" w:eastAsia="Times New Roman" w:hAnsi="Times New Roman" w:cs="Times New Roman"/>
                 <w:sz w:val="24"/>
                 <w:szCs w:val="24"/>
-                <w:lang w:val="en-US" w:eastAsia="ru-RU"/>
+                <w:lang w:eastAsia="ru-RU"/>
               </w:rPr>
             </w:pPr>
             <w:r>
               <w:rPr>
                 <w:rFonts w:ascii="Times New Roman" w:eastAsia="Times New Roman" w:hAnsi="Times New Roman" w:cs="Times New Roman"/>
-                <w:sz w:val="24"/>
-                <w:szCs w:val="24"/>
-                <w:lang w:val="en-US" w:eastAsia="ru-RU"/>
-              </w:rPr>
-              <w:t>reserved for use by the interrupt/trap handler</w:t>
+                <w:b/>
+                <w:bCs/>
+                <w:sz w:val="24"/>
+                <w:szCs w:val="24"/>
+                <w:lang w:eastAsia="ru-RU"/>
+              </w:rPr>
+              <w:t>Глобальный</w:t>
+            </w:r>
+            <w:r>
+              <w:rPr>
+                <w:rFonts w:ascii="Times New Roman" w:eastAsia="Times New Roman" w:hAnsi="Times New Roman" w:cs="Times New Roman"/>
+                <w:b/>
+                <w:bCs/>
+                <w:sz w:val="24"/>
+                <w:szCs w:val="24"/>
+                <w:lang w:eastAsia="ru-RU"/>
+              </w:rPr>
+              <w:t xml:space="preserve"> </w:t>
+            </w:r>
+            <w:r>
+              <w:rPr>
+                <w:rFonts w:ascii="Times New Roman" w:eastAsia="Times New Roman" w:hAnsi="Times New Roman" w:cs="Times New Roman"/>
+                <w:b/>
+                <w:bCs/>
+                <w:sz w:val="24"/>
+                <w:szCs w:val="24"/>
+                <w:lang w:eastAsia="ru-RU"/>
+              </w:rPr>
+              <w:t>указатель</w:t>
+            </w:r>
+            <w:r>
+              <w:rPr>
+                <w:rFonts w:ascii="Times New Roman" w:eastAsia="Times New Roman" w:hAnsi="Times New Roman" w:cs="Times New Roman"/>
+                <w:b/>
+                <w:bCs/>
+                <w:sz w:val="24"/>
+                <w:szCs w:val="24"/>
+                <w:lang w:eastAsia="ru-RU"/>
+              </w:rPr>
+              <w:t>.</w:t>
+            </w:r>
+            <w:r>
+              <w:rPr>
+                <w:rFonts w:ascii="Times New Roman" w:eastAsia="Times New Roman" w:hAnsi="Times New Roman" w:cs="Times New Roman"/>
+                <w:sz w:val="24"/>
+                <w:szCs w:val="24"/>
+                <w:lang w:eastAsia="ru-RU"/>
+              </w:rPr>
+              <w:t xml:space="preserve"> Указывает на середину 64к блока памяти в статическом сегменте памяти</w:t>
+            </w:r>
+            <w:r>
+              <w:rPr>
+                <w:rFonts w:ascii="Times New Roman" w:eastAsia="Times New Roman" w:hAnsi="Times New Roman" w:cs="Times New Roman"/>
+                <w:sz w:val="24"/>
+                <w:szCs w:val="24"/>
+                <w:lang w:eastAsia="ru-RU"/>
+              </w:rPr>
+              <w:t>.</w:t>
             </w:r>
           </w:p>
         </w:tc>
@@ -13858,7 +13484,7 @@
                 <w:szCs w:val="24"/>
                 <w:lang w:eastAsia="ru-RU"/>
               </w:rPr>
-              <w:t>28</w:t>
+              <w:t>29</w:t>
             </w:r>
           </w:p>
         </w:tc>
@@ -13892,19 +13518,8 @@
                 <w:szCs w:val="24"/>
                 <w:lang w:eastAsia="ru-RU"/>
               </w:rPr>
-              <w:t>$</w:t>
-            </w:r>
-            <w:proofErr w:type="spellStart"/>
-            <w:r>
-              <w:rPr>
-                <w:rFonts w:ascii="Times New Roman" w:eastAsia="Times New Roman" w:hAnsi="Times New Roman" w:cs="Times New Roman"/>
-                <w:sz w:val="24"/>
-                <w:szCs w:val="24"/>
-                <w:lang w:eastAsia="ru-RU"/>
-              </w:rPr>
-              <w:t>gp</w:t>
-            </w:r>
-            <w:proofErr w:type="spellEnd"/>
+              <w:t>$sp</w:t>
+            </w:r>
           </w:p>
         </w:tc>
         <w:tc>
@@ -13926,7 +13541,7 @@
                 <w:rFonts w:ascii="Times New Roman" w:eastAsia="Times New Roman" w:hAnsi="Times New Roman" w:cs="Times New Roman"/>
                 <w:sz w:val="24"/>
                 <w:szCs w:val="24"/>
-                <w:lang w:val="en-US" w:eastAsia="ru-RU"/>
+                <w:lang w:eastAsia="ru-RU"/>
               </w:rPr>
             </w:pPr>
             <w:r>
@@ -13936,18 +13551,9 @@
                 <w:bCs/>
                 <w:sz w:val="24"/>
                 <w:szCs w:val="24"/>
-                <w:lang w:val="en-US" w:eastAsia="ru-RU"/>
-              </w:rPr>
-              <w:t>g</w:t>
-            </w:r>
-            <w:r>
-              <w:rPr>
-                <w:rFonts w:ascii="Times New Roman" w:eastAsia="Times New Roman" w:hAnsi="Times New Roman" w:cs="Times New Roman"/>
-                <w:sz w:val="24"/>
-                <w:szCs w:val="24"/>
-                <w:lang w:val="en-US" w:eastAsia="ru-RU"/>
-              </w:rPr>
-              <w:t>lobal </w:t>
+                <w:lang w:eastAsia="ru-RU"/>
+              </w:rPr>
+              <w:t>Стек</w:t>
             </w:r>
             <w:r>
               <w:rPr>
@@ -13956,28 +13562,38 @@
                 <w:bCs/>
                 <w:sz w:val="24"/>
                 <w:szCs w:val="24"/>
-                <w:lang w:val="en-US" w:eastAsia="ru-RU"/>
-              </w:rPr>
-              <w:t>p</w:t>
+                <w:lang w:eastAsia="ru-RU"/>
+              </w:rPr>
+              <w:t xml:space="preserve"> </w:t>
             </w:r>
             <w:r>
               <w:rPr>
                 <w:rFonts w:ascii="Times New Roman" w:eastAsia="Times New Roman" w:hAnsi="Times New Roman" w:cs="Times New Roman"/>
-                <w:sz w:val="24"/>
-                <w:szCs w:val="24"/>
-                <w:lang w:val="en-US" w:eastAsia="ru-RU"/>
-              </w:rPr>
-              <w:t>ointer. </w:t>
+                <w:b/>
+                <w:bCs/>
+                <w:sz w:val="24"/>
+                <w:szCs w:val="24"/>
+                <w:lang w:eastAsia="ru-RU"/>
+              </w:rPr>
+              <w:t>указатель</w:t>
             </w:r>
             <w:r>
               <w:rPr>
                 <w:rFonts w:ascii="Times New Roman" w:eastAsia="Times New Roman" w:hAnsi="Times New Roman" w:cs="Times New Roman"/>
                 <w:sz w:val="24"/>
                 <w:szCs w:val="24"/>
-                <w:lang w:val="en-US" w:eastAsia="ru-RU"/>
-              </w:rPr>
-              <w:br/>
-              <w:t>Points to the middle of the 64K block of memory in the static data segment.</w:t>
+                <w:lang w:eastAsia="ru-RU"/>
+              </w:rPr>
+              <w:t>.</w:t>
+            </w:r>
+            <w:r>
+              <w:rPr>
+                <w:rFonts w:ascii="Times New Roman" w:eastAsia="Times New Roman" w:hAnsi="Times New Roman" w:cs="Times New Roman"/>
+                <w:sz w:val="24"/>
+                <w:szCs w:val="24"/>
+                <w:lang w:eastAsia="ru-RU"/>
+              </w:rPr>
+              <w:t xml:space="preserve">Указывает на первое свободное место в стеке </w:t>
             </w:r>
           </w:p>
         </w:tc>
@@ -14017,7 +13633,7 @@
                 <w:szCs w:val="24"/>
                 <w:lang w:eastAsia="ru-RU"/>
               </w:rPr>
-              <w:t>29</w:t>
+              <w:t>30</w:t>
             </w:r>
           </w:p>
         </w:tc>
@@ -14051,19 +13667,8 @@
                 <w:szCs w:val="24"/>
                 <w:lang w:eastAsia="ru-RU"/>
               </w:rPr>
-              <w:t>$</w:t>
-            </w:r>
-            <w:proofErr w:type="spellStart"/>
-            <w:r>
-              <w:rPr>
-                <w:rFonts w:ascii="Times New Roman" w:eastAsia="Times New Roman" w:hAnsi="Times New Roman" w:cs="Times New Roman"/>
-                <w:sz w:val="24"/>
-                <w:szCs w:val="24"/>
-                <w:lang w:eastAsia="ru-RU"/>
-              </w:rPr>
-              <w:t>sp</w:t>
-            </w:r>
-            <w:proofErr w:type="spellEnd"/>
+              <w:t>$s8/$fp</w:t>
+            </w:r>
           </w:p>
         </w:tc>
         <w:tc>
@@ -14085,7 +13690,7 @@
                 <w:rFonts w:ascii="Times New Roman" w:eastAsia="Times New Roman" w:hAnsi="Times New Roman" w:cs="Times New Roman"/>
                 <w:sz w:val="24"/>
                 <w:szCs w:val="24"/>
-                <w:lang w:val="en-US" w:eastAsia="ru-RU"/>
+                <w:lang w:eastAsia="ru-RU"/>
               </w:rPr>
             </w:pPr>
             <w:r>
@@ -14095,18 +13700,9 @@
                 <w:bCs/>
                 <w:sz w:val="24"/>
                 <w:szCs w:val="24"/>
-                <w:lang w:val="en-US" w:eastAsia="ru-RU"/>
-              </w:rPr>
-              <w:t>s</w:t>
-            </w:r>
-            <w:r>
-              <w:rPr>
-                <w:rFonts w:ascii="Times New Roman" w:eastAsia="Times New Roman" w:hAnsi="Times New Roman" w:cs="Times New Roman"/>
-                <w:sz w:val="24"/>
-                <w:szCs w:val="24"/>
-                <w:lang w:val="en-US" w:eastAsia="ru-RU"/>
-              </w:rPr>
-              <w:t>tack </w:t>
+                <w:lang w:eastAsia="ru-RU"/>
+              </w:rPr>
+              <w:t>Сохраненное</w:t>
             </w:r>
             <w:r>
               <w:rPr>
@@ -14115,28 +13711,67 @@
                 <w:bCs/>
                 <w:sz w:val="24"/>
                 <w:szCs w:val="24"/>
-                <w:lang w:val="en-US" w:eastAsia="ru-RU"/>
-              </w:rPr>
-              <w:t>p</w:t>
+                <w:lang w:eastAsia="ru-RU"/>
+              </w:rPr>
+              <w:t xml:space="preserve"> </w:t>
             </w:r>
             <w:r>
               <w:rPr>
                 <w:rFonts w:ascii="Times New Roman" w:eastAsia="Times New Roman" w:hAnsi="Times New Roman" w:cs="Times New Roman"/>
-                <w:sz w:val="24"/>
-                <w:szCs w:val="24"/>
-                <w:lang w:val="en-US" w:eastAsia="ru-RU"/>
-              </w:rPr>
-              <w:t>ointer </w:t>
+                <w:b/>
+                <w:bCs/>
+                <w:sz w:val="24"/>
+                <w:szCs w:val="24"/>
+                <w:lang w:eastAsia="ru-RU"/>
+              </w:rPr>
+              <w:t>значение</w:t>
             </w:r>
             <w:r>
               <w:rPr>
                 <w:rFonts w:ascii="Times New Roman" w:eastAsia="Times New Roman" w:hAnsi="Times New Roman" w:cs="Times New Roman"/>
                 <w:sz w:val="24"/>
                 <w:szCs w:val="24"/>
-                <w:lang w:val="en-US" w:eastAsia="ru-RU"/>
+                <w:lang w:eastAsia="ru-RU"/>
+              </w:rPr>
+              <w:t>/</w:t>
+            </w:r>
+            <w:r>
+              <w:rPr>
+                <w:rFonts w:ascii="Times New Roman" w:eastAsia="Times New Roman" w:hAnsi="Times New Roman" w:cs="Times New Roman"/>
+                <w:b/>
+                <w:bCs/>
+                <w:sz w:val="24"/>
+                <w:szCs w:val="24"/>
+                <w:lang w:eastAsia="ru-RU"/>
+              </w:rPr>
+              <w:t>фрейм указатель</w:t>
+            </w:r>
+            <w:r>
+              <w:rPr>
+                <w:rFonts w:ascii="Times New Roman" w:eastAsia="Times New Roman" w:hAnsi="Times New Roman" w:cs="Times New Roman"/>
+                <w:sz w:val="24"/>
+                <w:szCs w:val="24"/>
+                <w:lang w:eastAsia="ru-RU"/>
+              </w:rPr>
+              <w:t xml:space="preserve"> </w:t>
+            </w:r>
+            <w:r>
+              <w:rPr>
+                <w:rFonts w:ascii="Times New Roman" w:eastAsia="Times New Roman" w:hAnsi="Times New Roman" w:cs="Times New Roman"/>
+                <w:sz w:val="24"/>
+                <w:szCs w:val="24"/>
+                <w:lang w:eastAsia="ru-RU"/>
               </w:rPr>
               <w:br/>
-              <w:t>Points to last location on the stack.</w:t>
+            </w:r>
+            <w:r>
+              <w:rPr>
+                <w:rFonts w:ascii="Times New Roman" w:eastAsia="Times New Roman" w:hAnsi="Times New Roman" w:cs="Times New Roman"/>
+                <w:sz w:val="24"/>
+                <w:szCs w:val="24"/>
+                <w:lang w:eastAsia="ru-RU"/>
+              </w:rPr>
+              <w:t xml:space="preserve">Сохраняется в процессе вызова подпрограммы </w:t>
             </w:r>
           </w:p>
         </w:tc>
@@ -14176,7 +13811,7 @@
                 <w:szCs w:val="24"/>
                 <w:lang w:eastAsia="ru-RU"/>
               </w:rPr>
-              <w:t>30</w:t>
+              <w:t>31</w:t>
             </w:r>
           </w:p>
         </w:tc>
@@ -14210,19 +13845,8 @@
                 <w:szCs w:val="24"/>
                 <w:lang w:eastAsia="ru-RU"/>
               </w:rPr>
-              <w:t>$s8/$</w:t>
-            </w:r>
-            <w:proofErr w:type="spellStart"/>
-            <w:r>
-              <w:rPr>
-                <w:rFonts w:ascii="Times New Roman" w:eastAsia="Times New Roman" w:hAnsi="Times New Roman" w:cs="Times New Roman"/>
-                <w:sz w:val="24"/>
-                <w:szCs w:val="24"/>
-                <w:lang w:eastAsia="ru-RU"/>
-              </w:rPr>
-              <w:t>fp</w:t>
-            </w:r>
-            <w:proofErr w:type="spellEnd"/>
+              <w:t>$ra</w:t>
+            </w:r>
           </w:p>
         </w:tc>
         <w:tc>
@@ -14244,7 +13868,7 @@
                 <w:rFonts w:ascii="Times New Roman" w:eastAsia="Times New Roman" w:hAnsi="Times New Roman" w:cs="Times New Roman"/>
                 <w:sz w:val="24"/>
                 <w:szCs w:val="24"/>
-                <w:lang w:val="en-US" w:eastAsia="ru-RU"/>
+                <w:lang w:eastAsia="ru-RU"/>
               </w:rPr>
             </w:pPr>
             <w:r>
@@ -14254,231 +13878,10 @@
                 <w:bCs/>
                 <w:sz w:val="24"/>
                 <w:szCs w:val="24"/>
-                <w:lang w:val="en-US" w:eastAsia="ru-RU"/>
-              </w:rPr>
-              <w:t>s</w:t>
-            </w:r>
-            <w:r>
-              <w:rPr>
-                <w:rFonts w:ascii="Times New Roman" w:eastAsia="Times New Roman" w:hAnsi="Times New Roman" w:cs="Times New Roman"/>
-                <w:sz w:val="24"/>
-                <w:szCs w:val="24"/>
-                <w:lang w:val="en-US" w:eastAsia="ru-RU"/>
-              </w:rPr>
-              <w:t>aved value / </w:t>
-            </w:r>
-            <w:r>
-              <w:rPr>
-                <w:rFonts w:ascii="Times New Roman" w:eastAsia="Times New Roman" w:hAnsi="Times New Roman" w:cs="Times New Roman"/>
-                <w:b/>
-                <w:bCs/>
-                <w:sz w:val="24"/>
-                <w:szCs w:val="24"/>
-                <w:lang w:val="en-US" w:eastAsia="ru-RU"/>
-              </w:rPr>
-              <w:t>f</w:t>
-            </w:r>
-            <w:r>
-              <w:rPr>
-                <w:rFonts w:ascii="Times New Roman" w:eastAsia="Times New Roman" w:hAnsi="Times New Roman" w:cs="Times New Roman"/>
-                <w:sz w:val="24"/>
-                <w:szCs w:val="24"/>
-                <w:lang w:val="en-US" w:eastAsia="ru-RU"/>
-              </w:rPr>
-              <w:t>rame </w:t>
-            </w:r>
-            <w:r>
-              <w:rPr>
-                <w:rFonts w:ascii="Times New Roman" w:eastAsia="Times New Roman" w:hAnsi="Times New Roman" w:cs="Times New Roman"/>
-                <w:b/>
-                <w:bCs/>
-                <w:sz w:val="24"/>
-                <w:szCs w:val="24"/>
-                <w:lang w:val="en-US" w:eastAsia="ru-RU"/>
-              </w:rPr>
-              <w:t>p</w:t>
-            </w:r>
-            <w:r>
-              <w:rPr>
-                <w:rFonts w:ascii="Times New Roman" w:eastAsia="Times New Roman" w:hAnsi="Times New Roman" w:cs="Times New Roman"/>
-                <w:sz w:val="24"/>
-                <w:szCs w:val="24"/>
-                <w:lang w:val="en-US" w:eastAsia="ru-RU"/>
-              </w:rPr>
-              <w:t>ointer</w:t>
-            </w:r>
-            <w:r>
-              <w:rPr>
-                <w:rFonts w:ascii="Times New Roman" w:eastAsia="Times New Roman" w:hAnsi="Times New Roman" w:cs="Times New Roman"/>
-                <w:sz w:val="24"/>
-                <w:szCs w:val="24"/>
-                <w:lang w:val="en-US" w:eastAsia="ru-RU"/>
-              </w:rPr>
-              <w:br/>
-              <w:t>Preserved across procedure calls</w:t>
-            </w:r>
-          </w:p>
-        </w:tc>
-      </w:tr>
-      <w:tr>
-        <w:trPr>
-          <w:tblCellSpacing w:w="15" w:type="dxa"/>
-          <w:jc w:val="center"/>
-        </w:trPr>
-        <w:tc>
-          <w:tcPr>
-            <w:tcW w:w="1035" w:type="dxa"/>
-            <w:tcBorders>
-              <w:top w:val="outset" w:sz="6" w:space="0" w:color="auto"/>
-              <w:left w:val="outset" w:sz="6" w:space="0" w:color="auto"/>
-              <w:bottom w:val="outset" w:sz="6" w:space="0" w:color="auto"/>
-              <w:right w:val="outset" w:sz="6" w:space="0" w:color="auto"/>
-            </w:tcBorders>
-            <w:vAlign w:val="center"/>
-            <w:hideMark/>
-          </w:tcPr>
-          <w:p>
-            <w:pPr>
-              <w:spacing w:after="0" w:line="240" w:lineRule="auto"/>
-              <w:jc w:val="center"/>
-              <w:rPr>
-                <w:rFonts w:ascii="Times New Roman" w:eastAsia="Times New Roman" w:hAnsi="Times New Roman" w:cs="Times New Roman"/>
-                <w:sz w:val="24"/>
-                <w:szCs w:val="24"/>
                 <w:lang w:eastAsia="ru-RU"/>
               </w:rPr>
-            </w:pPr>
-            <w:r>
-              <w:rPr>
-                <w:rFonts w:ascii="Times New Roman" w:eastAsia="Times New Roman" w:hAnsi="Times New Roman" w:cs="Times New Roman"/>
-                <w:sz w:val="24"/>
-                <w:szCs w:val="24"/>
-                <w:lang w:eastAsia="ru-RU"/>
-              </w:rPr>
-              <w:t>31</w:t>
-            </w:r>
-          </w:p>
-        </w:tc>
-        <w:tc>
-          <w:tcPr>
-            <w:tcW w:w="1380" w:type="dxa"/>
-            <w:tcBorders>
-              <w:top w:val="outset" w:sz="6" w:space="0" w:color="auto"/>
-              <w:left w:val="outset" w:sz="6" w:space="0" w:color="auto"/>
-              <w:bottom w:val="outset" w:sz="6" w:space="0" w:color="auto"/>
-              <w:right w:val="outset" w:sz="6" w:space="0" w:color="auto"/>
-            </w:tcBorders>
-            <w:vAlign w:val="center"/>
-            <w:hideMark/>
-          </w:tcPr>
-          <w:p>
-            <w:pPr>
-              <w:spacing w:after="0" w:line="240" w:lineRule="auto"/>
-              <w:jc w:val="center"/>
-              <w:rPr>
-                <w:rFonts w:ascii="Times New Roman" w:eastAsia="Times New Roman" w:hAnsi="Times New Roman" w:cs="Times New Roman"/>
-                <w:sz w:val="24"/>
-                <w:szCs w:val="24"/>
-                <w:lang w:eastAsia="ru-RU"/>
-              </w:rPr>
-            </w:pPr>
-            <w:r>
-              <w:rPr>
-                <w:rFonts w:ascii="Times New Roman" w:eastAsia="Times New Roman" w:hAnsi="Times New Roman" w:cs="Times New Roman"/>
-                <w:sz w:val="24"/>
-                <w:szCs w:val="24"/>
-                <w:lang w:eastAsia="ru-RU"/>
-              </w:rPr>
-              <w:t>$</w:t>
-            </w:r>
-            <w:proofErr w:type="spellStart"/>
-            <w:r>
-              <w:rPr>
-                <w:rFonts w:ascii="Times New Roman" w:eastAsia="Times New Roman" w:hAnsi="Times New Roman" w:cs="Times New Roman"/>
-                <w:sz w:val="24"/>
-                <w:szCs w:val="24"/>
-                <w:lang w:eastAsia="ru-RU"/>
-              </w:rPr>
-              <w:t>ra</w:t>
-            </w:r>
-            <w:proofErr w:type="spellEnd"/>
-          </w:p>
-        </w:tc>
-        <w:tc>
-          <w:tcPr>
-            <w:tcW w:w="6180" w:type="dxa"/>
-            <w:tcBorders>
-              <w:top w:val="outset" w:sz="6" w:space="0" w:color="auto"/>
-              <w:left w:val="outset" w:sz="6" w:space="0" w:color="auto"/>
-              <w:bottom w:val="outset" w:sz="6" w:space="0" w:color="auto"/>
-              <w:right w:val="outset" w:sz="6" w:space="0" w:color="auto"/>
-            </w:tcBorders>
-            <w:vAlign w:val="center"/>
-            <w:hideMark/>
-          </w:tcPr>
-          <w:p>
-            <w:pPr>
-              <w:spacing w:after="0" w:line="240" w:lineRule="auto"/>
-              <w:rPr>
-                <w:rFonts w:ascii="Times New Roman" w:eastAsia="Times New Roman" w:hAnsi="Times New Roman" w:cs="Times New Roman"/>
-                <w:sz w:val="24"/>
-                <w:szCs w:val="24"/>
-                <w:lang w:eastAsia="ru-RU"/>
-              </w:rPr>
-            </w:pPr>
-            <w:proofErr w:type="spellStart"/>
-            <w:r>
-              <w:rPr>
-                <w:rFonts w:ascii="Times New Roman" w:eastAsia="Times New Roman" w:hAnsi="Times New Roman" w:cs="Times New Roman"/>
-                <w:b/>
-                <w:bCs/>
-                <w:sz w:val="24"/>
-                <w:szCs w:val="24"/>
-                <w:lang w:eastAsia="ru-RU"/>
-              </w:rPr>
-              <w:t>r</w:t>
-            </w:r>
-            <w:r>
-              <w:rPr>
-                <w:rFonts w:ascii="Times New Roman" w:eastAsia="Times New Roman" w:hAnsi="Times New Roman" w:cs="Times New Roman"/>
-                <w:sz w:val="24"/>
-                <w:szCs w:val="24"/>
-                <w:lang w:eastAsia="ru-RU"/>
-              </w:rPr>
-              <w:t>eturn</w:t>
-            </w:r>
-            <w:proofErr w:type="spellEnd"/>
-            <w:r>
-              <w:rPr>
-                <w:rFonts w:ascii="Times New Roman" w:eastAsia="Times New Roman" w:hAnsi="Times New Roman" w:cs="Times New Roman"/>
-                <w:sz w:val="24"/>
-                <w:szCs w:val="24"/>
-                <w:lang w:eastAsia="ru-RU"/>
-              </w:rPr>
-              <w:t> </w:t>
-            </w:r>
-            <w:proofErr w:type="spellStart"/>
-            <w:r>
-              <w:rPr>
-                <w:rFonts w:ascii="Times New Roman" w:eastAsia="Times New Roman" w:hAnsi="Times New Roman" w:cs="Times New Roman"/>
-                <w:b/>
-                <w:bCs/>
-                <w:sz w:val="24"/>
-                <w:szCs w:val="24"/>
-                <w:lang w:eastAsia="ru-RU"/>
-              </w:rPr>
-              <w:t>a</w:t>
-            </w:r>
-            <w:r>
-              <w:rPr>
-                <w:rFonts w:ascii="Times New Roman" w:eastAsia="Times New Roman" w:hAnsi="Times New Roman" w:cs="Times New Roman"/>
-                <w:sz w:val="24"/>
-                <w:szCs w:val="24"/>
-                <w:lang w:eastAsia="ru-RU"/>
-              </w:rPr>
-              <w:t>ddress</w:t>
-            </w:r>
-            <w:proofErr w:type="spellEnd"/>
+              <w:t xml:space="preserve">Возвращаемый адрес </w:t>
+            </w:r>
           </w:p>
         </w:tc>
       </w:tr>
@@ -14986,7 +14389,7 @@
 </file>
 
 <file path=customXml/itemProps1.xml><?xml version="1.0" encoding="utf-8"?>
-<ds:datastoreItem xmlns:ds="http://schemas.openxmlformats.org/officeDocument/2006/customXml" ds:itemID="{247617E5-3384-4584-894E-C76292FE89CA}">
+<ds:datastoreItem xmlns:ds="http://schemas.openxmlformats.org/officeDocument/2006/customXml" ds:itemID="{35EEBF3E-71A0-49D5-961D-2422D3889E08}">
   <ds:schemaRefs>
     <ds:schemaRef ds:uri="http://schemas.openxmlformats.org/officeDocument/2006/bibliography"/>
   </ds:schemaRefs>

</xml_diff>

<commit_message>
cerrections were made in ISA
</commit_message>
<xml_diff>
--- a/doc/Isa.docx
+++ b/doc/Isa.docx
@@ -2,6 +2,372 @@
 <file path=word/document.xml><?xml version="1.0" encoding="utf-8"?>
 <w:document xmlns:ve="http://schemas.openxmlformats.org/markup-compatibility/2006" xmlns:o="urn:schemas-microsoft-com:office:office" xmlns:r="http://schemas.openxmlformats.org/officeDocument/2006/relationships" xmlns:m="http://schemas.openxmlformats.org/officeDocument/2006/math" xmlns:v="urn:schemas-microsoft-com:vml" xmlns:wp="http://schemas.openxmlformats.org/drawingml/2006/wordprocessingDrawing" xmlns:w10="urn:schemas-microsoft-com:office:word" xmlns:w="http://schemas.openxmlformats.org/wordprocessingml/2006/main" xmlns:wne="http://schemas.microsoft.com/office/word/2006/wordml">
   <w:body>
+    <w:p>
+      <w:pPr>
+        <w:jc w:val="center"/>
+        <w:rPr>
+          <w:b/>
+          <w:sz w:val="52"/>
+        </w:rPr>
+      </w:pPr>
+      <w:r>
+        <w:rPr>
+          <w:b/>
+          <w:sz w:val="52"/>
+          <w:lang w:val="en-US"/>
+        </w:rPr>
+        <w:t>ISA (instruction set architecture)</w:t>
+      </w:r>
+    </w:p>
+    <w:p>
+      <w:pPr>
+        <w:jc w:val="center"/>
+        <w:rPr>
+          <w:b/>
+          <w:sz w:val="52"/>
+        </w:rPr>
+      </w:pPr>
+    </w:p>
+    <w:p>
+      <w:pPr>
+        <w:jc w:val="center"/>
+        <w:rPr>
+          <w:rFonts w:ascii="Times New Roman" w:hAnsi="Times New Roman" w:cs="Times New Roman"/>
+          <w:sz w:val="32"/>
+        </w:rPr>
+      </w:pPr>
+      <w:r>
+        <w:rPr>
+          <w:rFonts w:ascii="Times New Roman" w:hAnsi="Times New Roman" w:cs="Times New Roman"/>
+          <w:sz w:val="32"/>
+        </w:rPr>
+        <w:t xml:space="preserve">Используемые сокращения </w:t>
+      </w:r>
+    </w:p>
+    <w:p>
+      <w:pPr>
+        <w:jc w:val="center"/>
+        <w:rPr>
+          <w:rFonts w:ascii="Times New Roman" w:hAnsi="Times New Roman" w:cs="Times New Roman"/>
+          <w:sz w:val="32"/>
+          <w:lang w:val="en-US"/>
+        </w:rPr>
+      </w:pPr>
+    </w:p>
+    <w:p>
+      <w:pPr>
+        <w:rPr>
+          <w:rFonts w:ascii="Times New Roman" w:hAnsi="Times New Roman" w:cs="Times New Roman"/>
+          <w:sz w:val="32"/>
+          <w:lang w:val="en-US"/>
+        </w:rPr>
+      </w:pPr>
+      <w:proofErr w:type="gramStart"/>
+      <w:r>
+        <w:rPr>
+          <w:rFonts w:ascii="Times New Roman" w:hAnsi="Times New Roman" w:cs="Times New Roman"/>
+          <w:sz w:val="32"/>
+          <w:lang w:val="en-US"/>
+        </w:rPr>
+        <w:t>1)Rd</w:t>
+      </w:r>
+      <w:proofErr w:type="gramEnd"/>
+      <w:r>
+        <w:rPr>
+          <w:rFonts w:ascii="Times New Roman" w:hAnsi="Times New Roman" w:cs="Times New Roman"/>
+          <w:sz w:val="32"/>
+          <w:lang w:val="en-US"/>
+        </w:rPr>
+        <w:t xml:space="preserve"> (destination register) </w:t>
+      </w:r>
+      <w:r>
+        <w:rPr>
+          <w:rFonts w:ascii="Times New Roman" w:hAnsi="Times New Roman" w:cs="Times New Roman"/>
+          <w:sz w:val="32"/>
+          <w:lang w:val="en-US"/>
+        </w:rPr>
+        <w:t xml:space="preserve">– </w:t>
+      </w:r>
+      <w:r>
+        <w:rPr>
+          <w:rFonts w:ascii="Times New Roman" w:hAnsi="Times New Roman" w:cs="Times New Roman"/>
+          <w:sz w:val="32"/>
+        </w:rPr>
+        <w:t>регистр</w:t>
+      </w:r>
+      <w:r>
+        <w:rPr>
+          <w:rFonts w:ascii="Times New Roman" w:hAnsi="Times New Roman" w:cs="Times New Roman"/>
+          <w:sz w:val="32"/>
+          <w:lang w:val="en-US"/>
+        </w:rPr>
+        <w:t xml:space="preserve"> </w:t>
+      </w:r>
+      <w:r>
+        <w:rPr>
+          <w:rFonts w:ascii="Times New Roman" w:hAnsi="Times New Roman" w:cs="Times New Roman"/>
+          <w:sz w:val="32"/>
+        </w:rPr>
+        <w:t>назначения</w:t>
+      </w:r>
+      <w:r>
+        <w:rPr>
+          <w:rFonts w:ascii="Times New Roman" w:hAnsi="Times New Roman" w:cs="Times New Roman"/>
+          <w:sz w:val="32"/>
+          <w:lang w:val="en-US"/>
+        </w:rPr>
+        <w:t xml:space="preserve"> </w:t>
+      </w:r>
+    </w:p>
+    <w:p>
+      <w:pPr>
+        <w:rPr>
+          <w:rFonts w:ascii="Times New Roman" w:hAnsi="Times New Roman" w:cs="Times New Roman"/>
+          <w:sz w:val="32"/>
+        </w:rPr>
+      </w:pPr>
+      <w:r>
+        <w:rPr>
+          <w:rFonts w:ascii="Times New Roman" w:hAnsi="Times New Roman" w:cs="Times New Roman"/>
+          <w:sz w:val="32"/>
+        </w:rPr>
+        <w:t>2)</w:t>
+      </w:r>
+      <w:r>
+        <w:rPr>
+          <w:rFonts w:ascii="Times New Roman" w:hAnsi="Times New Roman" w:cs="Times New Roman"/>
+          <w:sz w:val="32"/>
+          <w:lang w:val="en-US"/>
+        </w:rPr>
+        <w:t>Rs</w:t>
+      </w:r>
+      <w:r>
+        <w:rPr>
+          <w:rFonts w:ascii="Times New Roman" w:hAnsi="Times New Roman" w:cs="Times New Roman"/>
+          <w:sz w:val="32"/>
+        </w:rPr>
+        <w:t>(</w:t>
+      </w:r>
+      <w:r>
+        <w:rPr>
+          <w:rFonts w:ascii="Times New Roman" w:hAnsi="Times New Roman" w:cs="Times New Roman"/>
+          <w:sz w:val="32"/>
+          <w:lang w:val="en-US"/>
+        </w:rPr>
+        <w:t>source</w:t>
+      </w:r>
+      <w:r>
+        <w:rPr>
+          <w:rFonts w:ascii="Times New Roman" w:hAnsi="Times New Roman" w:cs="Times New Roman"/>
+          <w:sz w:val="32"/>
+        </w:rPr>
+        <w:t xml:space="preserve"> </w:t>
+      </w:r>
+      <w:r>
+        <w:rPr>
+          <w:rFonts w:ascii="Times New Roman" w:hAnsi="Times New Roman" w:cs="Times New Roman"/>
+          <w:sz w:val="32"/>
+          <w:lang w:val="en-US"/>
+        </w:rPr>
+        <w:t>register</w:t>
+      </w:r>
+      <w:proofErr w:type="gramStart"/>
+      <w:r>
+        <w:rPr>
+          <w:rFonts w:ascii="Times New Roman" w:hAnsi="Times New Roman" w:cs="Times New Roman"/>
+          <w:sz w:val="32"/>
+        </w:rPr>
+        <w:t xml:space="preserve"> )</w:t>
+      </w:r>
+      <w:proofErr w:type="gramEnd"/>
+      <w:r>
+        <w:rPr>
+          <w:rFonts w:ascii="Times New Roman" w:hAnsi="Times New Roman" w:cs="Times New Roman"/>
+          <w:sz w:val="32"/>
+        </w:rPr>
+        <w:t xml:space="preserve"> – </w:t>
+      </w:r>
+      <w:r>
+        <w:rPr>
+          <w:rFonts w:ascii="Times New Roman" w:hAnsi="Times New Roman" w:cs="Times New Roman"/>
+          <w:sz w:val="32"/>
+        </w:rPr>
+        <w:t xml:space="preserve">регистр который служит источником операнда </w:t>
+      </w:r>
+    </w:p>
+    <w:p>
+      <w:pPr>
+        <w:rPr>
+          <w:rFonts w:ascii="Times New Roman" w:hAnsi="Times New Roman" w:cs="Times New Roman"/>
+          <w:sz w:val="32"/>
+          <w:lang w:val="en-US"/>
+        </w:rPr>
+      </w:pPr>
+      <w:proofErr w:type="gramStart"/>
+      <w:r>
+        <w:rPr>
+          <w:rFonts w:ascii="Times New Roman" w:hAnsi="Times New Roman" w:cs="Times New Roman"/>
+          <w:sz w:val="32"/>
+          <w:lang w:val="en-US"/>
+        </w:rPr>
+        <w:t>3)</w:t>
+      </w:r>
+      <w:proofErr w:type="spellStart"/>
+      <w:r>
+        <w:rPr>
+          <w:rFonts w:ascii="Times New Roman" w:hAnsi="Times New Roman" w:cs="Times New Roman"/>
+          <w:sz w:val="32"/>
+          <w:lang w:val="en-US"/>
+        </w:rPr>
+        <w:t>sx</w:t>
+      </w:r>
+      <w:proofErr w:type="spellEnd"/>
+      <w:proofErr w:type="gramEnd"/>
+      <w:r>
+        <w:rPr>
+          <w:rFonts w:ascii="Times New Roman" w:hAnsi="Times New Roman" w:cs="Times New Roman"/>
+          <w:sz w:val="32"/>
+          <w:lang w:val="en-US"/>
+        </w:rPr>
+        <w:t xml:space="preserve"> (</w:t>
+      </w:r>
+      <w:r>
+        <w:rPr>
+          <w:rFonts w:ascii="Times New Roman" w:hAnsi="Times New Roman" w:cs="Times New Roman"/>
+          <w:sz w:val="32"/>
+          <w:lang w:val="en-US"/>
+        </w:rPr>
+        <w:t>sign</w:t>
+      </w:r>
+      <w:r>
+        <w:rPr>
+          <w:rFonts w:ascii="Times New Roman" w:hAnsi="Times New Roman" w:cs="Times New Roman"/>
+          <w:sz w:val="32"/>
+          <w:lang w:val="en-US"/>
+        </w:rPr>
+        <w:t xml:space="preserve"> </w:t>
+      </w:r>
+      <w:r>
+        <w:rPr>
+          <w:rFonts w:ascii="Times New Roman" w:hAnsi="Times New Roman" w:cs="Times New Roman"/>
+          <w:sz w:val="32"/>
+          <w:lang w:val="en-US"/>
+        </w:rPr>
+        <w:t>extension</w:t>
+      </w:r>
+      <w:r>
+        <w:rPr>
+          <w:rFonts w:ascii="Times New Roman" w:hAnsi="Times New Roman" w:cs="Times New Roman"/>
+          <w:sz w:val="32"/>
+          <w:lang w:val="en-US"/>
+        </w:rPr>
+        <w:t xml:space="preserve"> )</w:t>
+      </w:r>
+      <w:r>
+        <w:rPr>
+          <w:rFonts w:ascii="Times New Roman" w:hAnsi="Times New Roman" w:cs="Times New Roman"/>
+          <w:sz w:val="32"/>
+          <w:lang w:val="en-US"/>
+        </w:rPr>
+        <w:t xml:space="preserve"> – </w:t>
+      </w:r>
+      <w:r>
+        <w:rPr>
+          <w:rFonts w:ascii="Times New Roman" w:hAnsi="Times New Roman" w:cs="Times New Roman"/>
+          <w:sz w:val="32"/>
+        </w:rPr>
+        <w:t>знаковое</w:t>
+      </w:r>
+      <w:r>
+        <w:rPr>
+          <w:rFonts w:ascii="Times New Roman" w:hAnsi="Times New Roman" w:cs="Times New Roman"/>
+          <w:sz w:val="32"/>
+          <w:lang w:val="en-US"/>
+        </w:rPr>
+        <w:t xml:space="preserve"> </w:t>
+      </w:r>
+      <w:r>
+        <w:rPr>
+          <w:rFonts w:ascii="Times New Roman" w:hAnsi="Times New Roman" w:cs="Times New Roman"/>
+          <w:sz w:val="32"/>
+        </w:rPr>
+        <w:t xml:space="preserve">расширение </w:t>
+      </w:r>
+    </w:p>
+    <w:p>
+      <w:pPr>
+        <w:rPr>
+          <w:rFonts w:ascii="Times New Roman" w:hAnsi="Times New Roman" w:cs="Times New Roman"/>
+          <w:sz w:val="32"/>
+        </w:rPr>
+      </w:pPr>
+      <w:r>
+        <w:rPr>
+          <w:rFonts w:ascii="Times New Roman" w:hAnsi="Times New Roman" w:cs="Times New Roman"/>
+          <w:sz w:val="32"/>
+        </w:rPr>
+        <w:t>4)</w:t>
+      </w:r>
+      <w:proofErr w:type="spellStart"/>
+      <w:r>
+        <w:rPr>
+          <w:rFonts w:ascii="Times New Roman" w:hAnsi="Times New Roman" w:cs="Times New Roman"/>
+          <w:sz w:val="32"/>
+          <w:lang w:val="en-US"/>
+        </w:rPr>
+        <w:t>ux</w:t>
+      </w:r>
+      <w:proofErr w:type="spellEnd"/>
+      <w:r>
+        <w:rPr>
+          <w:rFonts w:ascii="Times New Roman" w:hAnsi="Times New Roman" w:cs="Times New Roman"/>
+          <w:sz w:val="32"/>
+        </w:rPr>
+        <w:t xml:space="preserve"> (</w:t>
+      </w:r>
+      <w:r>
+        <w:rPr>
+          <w:rFonts w:ascii="Times New Roman" w:hAnsi="Times New Roman" w:cs="Times New Roman"/>
+          <w:sz w:val="32"/>
+          <w:lang w:val="en-US"/>
+        </w:rPr>
+        <w:t>using</w:t>
+      </w:r>
+      <w:r>
+        <w:rPr>
+          <w:rFonts w:ascii="Times New Roman" w:hAnsi="Times New Roman" w:cs="Times New Roman"/>
+          <w:sz w:val="32"/>
+        </w:rPr>
+        <w:t xml:space="preserve"> </w:t>
+      </w:r>
+      <w:r>
+        <w:rPr>
+          <w:rFonts w:ascii="Times New Roman" w:hAnsi="Times New Roman" w:cs="Times New Roman"/>
+          <w:sz w:val="32"/>
+          <w:lang w:val="en-US"/>
+        </w:rPr>
+        <w:t>extension</w:t>
+      </w:r>
+      <w:r>
+        <w:rPr>
+          <w:rFonts w:ascii="Times New Roman" w:hAnsi="Times New Roman" w:cs="Times New Roman"/>
+          <w:sz w:val="32"/>
+        </w:rPr>
+        <w:t xml:space="preserve">) – </w:t>
+      </w:r>
+      <w:r>
+        <w:rPr>
+          <w:rFonts w:ascii="Times New Roman" w:hAnsi="Times New Roman" w:cs="Times New Roman"/>
+          <w:sz w:val="32"/>
+        </w:rPr>
+        <w:t xml:space="preserve">расширение без знака </w:t>
+      </w:r>
+    </w:p>
+    <w:p>
+      <w:r>
+        <w:br w:type="page"/>
+      </w:r>
+    </w:p>
     <w:tbl>
       <w:tblPr>
         <w:tblStyle w:val="a3"/>
@@ -56,6 +422,7 @@
                 <w:sz w:val="24"/>
                 <w:szCs w:val="24"/>
               </w:rPr>
+              <w:lastRenderedPageBreak/>
               <w:t>Тип</w:t>
             </w:r>
           </w:p>
@@ -311,6 +678,7 @@
                 <w:lang w:val="en-US"/>
               </w:rPr>
             </w:pPr>
+            <w:proofErr w:type="spellStart"/>
             <w:r>
               <w:rPr>
                 <w:rFonts w:ascii="Times New Roman" w:hAnsi="Times New Roman" w:cs="Times New Roman"/>
@@ -320,6 +688,7 @@
               </w:rPr>
               <w:t>Opcode</w:t>
             </w:r>
+            <w:proofErr w:type="spellEnd"/>
           </w:p>
         </w:tc>
       </w:tr>
@@ -613,8 +982,28 @@
                 <w:szCs w:val="24"/>
                 <w:lang w:val="en-US"/>
               </w:rPr>
-              <w:t>If overflows low bits use</w:t>
-            </w:r>
+              <w:t xml:space="preserve">If overflows low bits </w:t>
+            </w:r>
+            <w:proofErr w:type="spellStart"/>
+            <w:r>
+              <w:rPr>
+                <w:rFonts w:ascii="Times New Roman" w:hAnsi="Times New Roman" w:cs="Times New Roman"/>
+                <w:sz w:val="24"/>
+                <w:szCs w:val="24"/>
+                <w:lang w:val="en-US"/>
+              </w:rPr>
+              <w:t>u</w:t>
+            </w:r>
+            <w:r>
+              <w:rPr>
+                <w:rFonts w:ascii="Times New Roman" w:hAnsi="Times New Roman" w:cs="Times New Roman"/>
+                <w:sz w:val="24"/>
+                <w:szCs w:val="24"/>
+                <w:lang w:val="en-US"/>
+              </w:rPr>
+              <w:t>sx</w:t>
+            </w:r>
+            <w:proofErr w:type="spellEnd"/>
           </w:p>
         </w:tc>
         <w:tc>
@@ -2638,16 +3027,20 @@
             <w:pPr>
               <w:rPr>
                 <w:rFonts w:ascii="Times New Roman" w:hAnsi="Times New Roman" w:cs="Times New Roman"/>
-                <w:sz w:val="24"/>
-                <w:szCs w:val="24"/>
-                <w:lang w:val="en-US"/>
-              </w:rPr>
-            </w:pPr>
-            <w:r>
-              <w:rPr>
-                <w:rFonts w:ascii="Times New Roman" w:hAnsi="Times New Roman" w:cs="Times New Roman"/>
-                <w:sz w:val="24"/>
-                <w:szCs w:val="24"/>
+                <w:color w:val="FF0000"/>
+                <w:sz w:val="24"/>
+                <w:szCs w:val="24"/>
+                <w:highlight w:val="cyan"/>
+                <w:lang w:val="en-US"/>
+              </w:rPr>
+            </w:pPr>
+            <w:r>
+              <w:rPr>
+                <w:rFonts w:ascii="Times New Roman" w:hAnsi="Times New Roman" w:cs="Times New Roman"/>
+                <w:color w:val="FF0000"/>
+                <w:sz w:val="24"/>
+                <w:szCs w:val="24"/>
+                <w:highlight w:val="cyan"/>
                 <w:lang w:val="en-US"/>
               </w:rPr>
               <w:t>R</w:t>
@@ -2664,16 +3057,20 @@
               <w:jc w:val="center"/>
               <w:rPr>
                 <w:rFonts w:ascii="Times New Roman" w:hAnsi="Times New Roman" w:cs="Times New Roman"/>
-                <w:sz w:val="24"/>
-                <w:szCs w:val="24"/>
-                <w:lang w:val="en-US"/>
-              </w:rPr>
-            </w:pPr>
-            <w:r>
-              <w:rPr>
-                <w:rFonts w:ascii="Times New Roman" w:hAnsi="Times New Roman" w:cs="Times New Roman"/>
-                <w:sz w:val="24"/>
-                <w:szCs w:val="24"/>
+                <w:color w:val="FF0000"/>
+                <w:sz w:val="24"/>
+                <w:szCs w:val="24"/>
+                <w:highlight w:val="cyan"/>
+                <w:lang w:val="en-US"/>
+              </w:rPr>
+            </w:pPr>
+            <w:r>
+              <w:rPr>
+                <w:rFonts w:ascii="Times New Roman" w:hAnsi="Times New Roman" w:cs="Times New Roman"/>
+                <w:color w:val="FF0000"/>
+                <w:sz w:val="24"/>
+                <w:szCs w:val="24"/>
+                <w:highlight w:val="cyan"/>
                 <w:lang w:val="en-US"/>
               </w:rPr>
               <w:t>AM</w:t>
@@ -2692,14 +3089,17 @@
                 <w:rFonts w:ascii="Times New Roman" w:hAnsi="Times New Roman" w:cs="Times New Roman"/>
                 <w:sz w:val="24"/>
                 <w:szCs w:val="24"/>
-                <w:lang w:val="en-US"/>
-              </w:rPr>
-            </w:pPr>
-            <w:r>
-              <w:rPr>
-                <w:rFonts w:ascii="Times New Roman" w:hAnsi="Times New Roman" w:cs="Times New Roman"/>
-                <w:sz w:val="24"/>
-                <w:szCs w:val="24"/>
+                <w:highlight w:val="cyan"/>
+                <w:lang w:val="en-US"/>
+              </w:rPr>
+            </w:pPr>
+            <w:r>
+              <w:rPr>
+                <w:rFonts w:ascii="Times New Roman" w:hAnsi="Times New Roman" w:cs="Times New Roman"/>
+                <w:color w:val="FF0000"/>
+                <w:sz w:val="24"/>
+                <w:szCs w:val="24"/>
+                <w:highlight w:val="cyan"/>
                 <w:lang w:val="en-US"/>
               </w:rPr>
               <w:t>Rd = (rs1+rs2)/2</w:t>
@@ -2809,6 +3209,7 @@
                 <w:rFonts w:ascii="Times New Roman" w:hAnsi="Times New Roman" w:cs="Times New Roman"/>
                 <w:sz w:val="24"/>
                 <w:szCs w:val="24"/>
+                <w:highlight w:val="red"/>
               </w:rPr>
             </w:pPr>
           </w:p>
@@ -2909,6 +3310,7 @@
                 <w:lang w:val="en-US"/>
               </w:rPr>
             </w:pPr>
+            <w:proofErr w:type="spellStart"/>
             <w:r>
               <w:rPr>
                 <w:rFonts w:ascii="Times New Roman" w:hAnsi="Times New Roman" w:cs="Times New Roman"/>
@@ -2918,6 +3320,7 @@
               </w:rPr>
               <w:t>Imm</w:t>
             </w:r>
+            <w:proofErr w:type="spellEnd"/>
           </w:p>
         </w:tc>
         <w:tc>
@@ -3016,6 +3419,7 @@
                 <w:szCs w:val="24"/>
               </w:rPr>
             </w:pPr>
+            <w:proofErr w:type="spellStart"/>
             <w:r>
               <w:rPr>
                 <w:rFonts w:ascii="Times New Roman" w:hAnsi="Times New Roman" w:cs="Times New Roman"/>
@@ -3025,6 +3429,7 @@
               </w:rPr>
               <w:t>Opcode</w:t>
             </w:r>
+            <w:proofErr w:type="spellEnd"/>
           </w:p>
         </w:tc>
       </w:tr>
@@ -3263,8 +3668,39 @@
                 <w:szCs w:val="24"/>
                 <w:lang w:val="en-US"/>
               </w:rPr>
-              <w:t>Rd = rs1+ se imm</w:t>
-            </w:r>
+              <w:t xml:space="preserve">Rd = rs1+ </w:t>
+            </w:r>
+            <w:proofErr w:type="spellStart"/>
+            <w:r>
+              <w:rPr>
+                <w:rFonts w:ascii="Times New Roman" w:hAnsi="Times New Roman" w:cs="Times New Roman"/>
+                <w:sz w:val="24"/>
+                <w:szCs w:val="24"/>
+                <w:lang w:val="en-US"/>
+              </w:rPr>
+              <w:t>sx</w:t>
+            </w:r>
+            <w:proofErr w:type="spellEnd"/>
+            <w:r>
+              <w:rPr>
+                <w:rFonts w:ascii="Times New Roman" w:hAnsi="Times New Roman" w:cs="Times New Roman"/>
+                <w:sz w:val="24"/>
+                <w:szCs w:val="24"/>
+                <w:lang w:val="en-US"/>
+              </w:rPr>
+              <w:t xml:space="preserve"> </w:t>
+            </w:r>
+            <w:proofErr w:type="spellStart"/>
+            <w:r>
+              <w:rPr>
+                <w:rFonts w:ascii="Times New Roman" w:hAnsi="Times New Roman" w:cs="Times New Roman"/>
+                <w:sz w:val="24"/>
+                <w:szCs w:val="24"/>
+                <w:lang w:val="en-US"/>
+              </w:rPr>
+              <w:t>imm</w:t>
+            </w:r>
+            <w:proofErr w:type="spellEnd"/>
           </w:p>
         </w:tc>
         <w:tc>
@@ -3453,7 +3889,47 @@
                 <w:szCs w:val="24"/>
                 <w:lang w:val="en-US"/>
               </w:rPr>
-              <w:t xml:space="preserve">If se imm &gt; rs1 then rd = 1 </w:t>
+              <w:t xml:space="preserve">If </w:t>
+            </w:r>
+            <w:proofErr w:type="spellStart"/>
+            <w:r>
+              <w:rPr>
+                <w:rFonts w:ascii="Times New Roman" w:hAnsi="Times New Roman" w:cs="Times New Roman"/>
+                <w:sz w:val="24"/>
+                <w:szCs w:val="24"/>
+                <w:lang w:val="en-US"/>
+              </w:rPr>
+              <w:t>sx</w:t>
+            </w:r>
+            <w:proofErr w:type="spellEnd"/>
+            <w:r>
+              <w:rPr>
+                <w:rFonts w:ascii="Times New Roman" w:hAnsi="Times New Roman" w:cs="Times New Roman"/>
+                <w:sz w:val="24"/>
+                <w:szCs w:val="24"/>
+                <w:lang w:val="en-US"/>
+              </w:rPr>
+              <w:t xml:space="preserve"> </w:t>
+            </w:r>
+            <w:proofErr w:type="spellStart"/>
+            <w:r>
+              <w:rPr>
+                <w:rFonts w:ascii="Times New Roman" w:hAnsi="Times New Roman" w:cs="Times New Roman"/>
+                <w:sz w:val="24"/>
+                <w:szCs w:val="24"/>
+                <w:lang w:val="en-US"/>
+              </w:rPr>
+              <w:t>imm</w:t>
+            </w:r>
+            <w:proofErr w:type="spellEnd"/>
+            <w:r>
+              <w:rPr>
+                <w:rFonts w:ascii="Times New Roman" w:hAnsi="Times New Roman" w:cs="Times New Roman"/>
+                <w:sz w:val="24"/>
+                <w:szCs w:val="24"/>
+                <w:lang w:val="en-US"/>
+              </w:rPr>
+              <w:t xml:space="preserve"> &gt; rs1 then rd = 1 </w:t>
             </w:r>
           </w:p>
         </w:tc>
@@ -3646,8 +4122,39 @@
                 <w:szCs w:val="24"/>
                 <w:lang w:val="en-US"/>
               </w:rPr>
-              <w:t>Rd = rs1 &amp; se imm</w:t>
-            </w:r>
+              <w:t xml:space="preserve">Rd = rs1 &amp; </w:t>
+            </w:r>
+            <w:proofErr w:type="spellStart"/>
+            <w:r>
+              <w:rPr>
+                <w:rFonts w:ascii="Times New Roman" w:hAnsi="Times New Roman" w:cs="Times New Roman"/>
+                <w:sz w:val="24"/>
+                <w:szCs w:val="24"/>
+                <w:lang w:val="en-US"/>
+              </w:rPr>
+              <w:t>sx</w:t>
+            </w:r>
+            <w:proofErr w:type="spellEnd"/>
+            <w:r>
+              <w:rPr>
+                <w:rFonts w:ascii="Times New Roman" w:hAnsi="Times New Roman" w:cs="Times New Roman"/>
+                <w:sz w:val="24"/>
+                <w:szCs w:val="24"/>
+                <w:lang w:val="en-US"/>
+              </w:rPr>
+              <w:t xml:space="preserve"> </w:t>
+            </w:r>
+            <w:proofErr w:type="spellStart"/>
+            <w:r>
+              <w:rPr>
+                <w:rFonts w:ascii="Times New Roman" w:hAnsi="Times New Roman" w:cs="Times New Roman"/>
+                <w:sz w:val="24"/>
+                <w:szCs w:val="24"/>
+                <w:lang w:val="en-US"/>
+              </w:rPr>
+              <w:t>imm</w:t>
+            </w:r>
+            <w:proofErr w:type="spellEnd"/>
           </w:p>
         </w:tc>
         <w:tc>
@@ -3836,8 +4343,39 @@
                 <w:szCs w:val="24"/>
                 <w:lang w:val="en-US"/>
               </w:rPr>
-              <w:t>Rd =rs1 | se imm</w:t>
-            </w:r>
+              <w:t xml:space="preserve">Rd =rs1 | </w:t>
+            </w:r>
+            <w:proofErr w:type="spellStart"/>
+            <w:r>
+              <w:rPr>
+                <w:rFonts w:ascii="Times New Roman" w:hAnsi="Times New Roman" w:cs="Times New Roman"/>
+                <w:sz w:val="24"/>
+                <w:szCs w:val="24"/>
+                <w:lang w:val="en-US"/>
+              </w:rPr>
+              <w:t>sx</w:t>
+            </w:r>
+            <w:proofErr w:type="spellEnd"/>
+            <w:r>
+              <w:rPr>
+                <w:rFonts w:ascii="Times New Roman" w:hAnsi="Times New Roman" w:cs="Times New Roman"/>
+                <w:sz w:val="24"/>
+                <w:szCs w:val="24"/>
+                <w:lang w:val="en-US"/>
+              </w:rPr>
+              <w:t xml:space="preserve"> </w:t>
+            </w:r>
+            <w:proofErr w:type="spellStart"/>
+            <w:r>
+              <w:rPr>
+                <w:rFonts w:ascii="Times New Roman" w:hAnsi="Times New Roman" w:cs="Times New Roman"/>
+                <w:sz w:val="24"/>
+                <w:szCs w:val="24"/>
+                <w:lang w:val="en-US"/>
+              </w:rPr>
+              <w:t>imm</w:t>
+            </w:r>
+            <w:proofErr w:type="spellEnd"/>
           </w:p>
         </w:tc>
         <w:tc>
@@ -4026,8 +4564,59 @@
                 <w:szCs w:val="24"/>
                 <w:lang w:val="en-US"/>
               </w:rPr>
-              <w:t>Rd = rs ^ se imm</w:t>
-            </w:r>
+              <w:t xml:space="preserve">Rd = </w:t>
+            </w:r>
+            <w:proofErr w:type="spellStart"/>
+            <w:r>
+              <w:rPr>
+                <w:rFonts w:ascii="Times New Roman" w:hAnsi="Times New Roman" w:cs="Times New Roman"/>
+                <w:sz w:val="24"/>
+                <w:szCs w:val="24"/>
+                <w:lang w:val="en-US"/>
+              </w:rPr>
+              <w:t>rs</w:t>
+            </w:r>
+            <w:proofErr w:type="spellEnd"/>
+            <w:r>
+              <w:rPr>
+                <w:rFonts w:ascii="Times New Roman" w:hAnsi="Times New Roman" w:cs="Times New Roman"/>
+                <w:sz w:val="24"/>
+                <w:szCs w:val="24"/>
+                <w:lang w:val="en-US"/>
+              </w:rPr>
+              <w:t xml:space="preserve"> ^ </w:t>
+            </w:r>
+            <w:proofErr w:type="spellStart"/>
+            <w:r>
+              <w:rPr>
+                <w:rFonts w:ascii="Times New Roman" w:hAnsi="Times New Roman" w:cs="Times New Roman"/>
+                <w:sz w:val="24"/>
+                <w:szCs w:val="24"/>
+                <w:lang w:val="en-US"/>
+              </w:rPr>
+              <w:t>sx</w:t>
+            </w:r>
+            <w:proofErr w:type="spellEnd"/>
+            <w:r>
+              <w:rPr>
+                <w:rFonts w:ascii="Times New Roman" w:hAnsi="Times New Roman" w:cs="Times New Roman"/>
+                <w:sz w:val="24"/>
+                <w:szCs w:val="24"/>
+                <w:lang w:val="en-US"/>
+              </w:rPr>
+              <w:t xml:space="preserve"> </w:t>
+            </w:r>
+            <w:proofErr w:type="spellStart"/>
+            <w:r>
+              <w:rPr>
+                <w:rFonts w:ascii="Times New Roman" w:hAnsi="Times New Roman" w:cs="Times New Roman"/>
+                <w:sz w:val="24"/>
+                <w:szCs w:val="24"/>
+                <w:lang w:val="en-US"/>
+              </w:rPr>
+              <w:t>imm</w:t>
+            </w:r>
+            <w:proofErr w:type="spellEnd"/>
           </w:p>
         </w:tc>
         <w:tc>
@@ -4199,6 +4788,7 @@
                 <w:lang w:val="en-US"/>
               </w:rPr>
             </w:pPr>
+            <w:proofErr w:type="spellStart"/>
             <w:r>
               <w:rPr>
                 <w:rFonts w:ascii="Times New Roman" w:hAnsi="Times New Roman" w:cs="Times New Roman"/>
@@ -4208,6 +4798,7 @@
               </w:rPr>
               <w:t>Imm</w:t>
             </w:r>
+            <w:proofErr w:type="spellEnd"/>
           </w:p>
         </w:tc>
         <w:tc>
@@ -4227,6 +4818,7 @@
                 <w:lang w:val="en-US"/>
               </w:rPr>
             </w:pPr>
+            <w:proofErr w:type="spellStart"/>
             <w:r>
               <w:rPr>
                 <w:rFonts w:ascii="Times New Roman" w:hAnsi="Times New Roman" w:cs="Times New Roman"/>
@@ -4236,6 +4828,7 @@
               </w:rPr>
               <w:t>Shamt</w:t>
             </w:r>
+            <w:proofErr w:type="spellEnd"/>
           </w:p>
         </w:tc>
         <w:tc>
@@ -4334,6 +4927,7 @@
                 <w:szCs w:val="24"/>
               </w:rPr>
             </w:pPr>
+            <w:proofErr w:type="spellStart"/>
             <w:r>
               <w:rPr>
                 <w:rFonts w:ascii="Times New Roman" w:hAnsi="Times New Roman" w:cs="Times New Roman"/>
@@ -4343,6 +4937,7 @@
               </w:rPr>
               <w:t>Opcode</w:t>
             </w:r>
+            <w:proofErr w:type="spellEnd"/>
           </w:p>
         </w:tc>
       </w:tr>
@@ -4607,8 +5202,19 @@
                 <w:szCs w:val="24"/>
                 <w:lang w:val="en-US"/>
               </w:rPr>
-              <w:t>Rd = rs1&lt;&lt; shamt</w:t>
-            </w:r>
+              <w:t xml:space="preserve">Rd = rs1&lt;&lt; </w:t>
+            </w:r>
+            <w:proofErr w:type="spellStart"/>
+            <w:r>
+              <w:rPr>
+                <w:rFonts w:ascii="Times New Roman" w:hAnsi="Times New Roman" w:cs="Times New Roman"/>
+                <w:sz w:val="24"/>
+                <w:szCs w:val="24"/>
+                <w:lang w:val="en-US"/>
+              </w:rPr>
+              <w:t>shamt</w:t>
+            </w:r>
+            <w:proofErr w:type="spellEnd"/>
           </w:p>
         </w:tc>
         <w:tc>
@@ -4823,8 +5429,19 @@
                 <w:szCs w:val="24"/>
                 <w:lang w:val="en-US"/>
               </w:rPr>
-              <w:t>Rd= rs1&gt;&gt;shamt</w:t>
-            </w:r>
+              <w:t>Rd= rs1&gt;&gt;</w:t>
+            </w:r>
+            <w:proofErr w:type="spellStart"/>
+            <w:r>
+              <w:rPr>
+                <w:rFonts w:ascii="Times New Roman" w:hAnsi="Times New Roman" w:cs="Times New Roman"/>
+                <w:sz w:val="24"/>
+                <w:szCs w:val="24"/>
+                <w:lang w:val="en-US"/>
+              </w:rPr>
+              <w:t>shamt</w:t>
+            </w:r>
+            <w:proofErr w:type="spellEnd"/>
           </w:p>
         </w:tc>
         <w:tc>
@@ -5039,8 +5656,19 @@
                 <w:szCs w:val="24"/>
                 <w:lang w:val="en-US"/>
               </w:rPr>
-              <w:t>Rd=rs1&gt;&gt;&gt;shamt</w:t>
-            </w:r>
+              <w:t>Rd=rs1&gt;&gt;&gt;</w:t>
+            </w:r>
+            <w:proofErr w:type="spellStart"/>
+            <w:r>
+              <w:rPr>
+                <w:rFonts w:ascii="Times New Roman" w:hAnsi="Times New Roman" w:cs="Times New Roman"/>
+                <w:sz w:val="24"/>
+                <w:szCs w:val="24"/>
+                <w:lang w:val="en-US"/>
+              </w:rPr>
+              <w:t>shamt</w:t>
+            </w:r>
+            <w:proofErr w:type="spellEnd"/>
           </w:p>
         </w:tc>
         <w:tc>
@@ -5222,6 +5850,7 @@
                 <w:lang w:val="en-US"/>
               </w:rPr>
             </w:pPr>
+            <w:proofErr w:type="spellStart"/>
             <w:r>
               <w:rPr>
                 <w:rFonts w:ascii="Times New Roman" w:hAnsi="Times New Roman" w:cs="Times New Roman"/>
@@ -5231,6 +5860,7 @@
               </w:rPr>
               <w:t>Imm</w:t>
             </w:r>
+            <w:proofErr w:type="spellEnd"/>
           </w:p>
         </w:tc>
         <w:tc>
@@ -5277,6 +5907,7 @@
                 <w:lang w:val="en-US"/>
               </w:rPr>
             </w:pPr>
+            <w:proofErr w:type="spellStart"/>
             <w:r>
               <w:rPr>
                 <w:rFonts w:ascii="Times New Roman" w:hAnsi="Times New Roman" w:cs="Times New Roman"/>
@@ -5286,6 +5917,7 @@
               </w:rPr>
               <w:t>Opcode</w:t>
             </w:r>
+            <w:proofErr w:type="spellEnd"/>
           </w:p>
         </w:tc>
       </w:tr>
@@ -5471,8 +6103,19 @@
                 <w:szCs w:val="24"/>
                 <w:lang w:val="en-US"/>
               </w:rPr>
-              <w:t>Rd[31:12] = imm</w:t>
-            </w:r>
+              <w:t xml:space="preserve">Rd[31:12] = </w:t>
+            </w:r>
+            <w:proofErr w:type="spellStart"/>
+            <w:r>
+              <w:rPr>
+                <w:rFonts w:ascii="Times New Roman" w:hAnsi="Times New Roman" w:cs="Times New Roman"/>
+                <w:sz w:val="24"/>
+                <w:szCs w:val="24"/>
+                <w:lang w:val="en-US"/>
+              </w:rPr>
+              <w:t>imm</w:t>
+            </w:r>
+            <w:proofErr w:type="spellEnd"/>
           </w:p>
           <w:p>
             <w:pPr>
@@ -5675,19 +6318,19 @@
                 <w:szCs w:val="24"/>
                 <w:lang w:val="en-US"/>
               </w:rPr>
-              <w:t>A[31:12]=imm;</w:t>
-            </w:r>
-          </w:p>
-          <w:p>
-            <w:pPr>
-              <w:jc w:val="center"/>
+              <w:t>A[31:12]=</w:t>
+            </w:r>
+            <w:proofErr w:type="spellStart"/>
+            <w:r>
               <w:rPr>
                 <w:rFonts w:ascii="Times New Roman" w:hAnsi="Times New Roman" w:cs="Times New Roman"/>
                 <w:sz w:val="18"/>
                 <w:szCs w:val="24"/>
                 <w:lang w:val="en-US"/>
               </w:rPr>
-            </w:pPr>
+              <w:t>imm</w:t>
+            </w:r>
+            <w:proofErr w:type="spellEnd"/>
             <w:r>
               <w:rPr>
                 <w:rFonts w:ascii="Times New Roman" w:hAnsi="Times New Roman" w:cs="Times New Roman"/>
@@ -5695,6 +6338,27 @@
                 <w:szCs w:val="24"/>
                 <w:lang w:val="en-US"/>
               </w:rPr>
+              <w:t>;</w:t>
+            </w:r>
+          </w:p>
+          <w:p>
+            <w:pPr>
+              <w:jc w:val="center"/>
+              <w:rPr>
+                <w:rFonts w:ascii="Times New Roman" w:hAnsi="Times New Roman" w:cs="Times New Roman"/>
+                <w:sz w:val="18"/>
+                <w:szCs w:val="24"/>
+                <w:lang w:val="en-US"/>
+              </w:rPr>
+            </w:pPr>
+            <w:r>
+              <w:rPr>
+                <w:rFonts w:ascii="Times New Roman" w:hAnsi="Times New Roman" w:cs="Times New Roman"/>
+                <w:sz w:val="18"/>
+                <w:szCs w:val="24"/>
+                <w:lang w:val="en-US"/>
+              </w:rPr>
+              <w:lastRenderedPageBreak/>
               <w:t>A[11:0]=0</w:t>
             </w:r>
           </w:p>
@@ -5814,14 +6478,25 @@
                 <w:lang w:val="en-US"/>
               </w:rPr>
             </w:pPr>
-            <w:r>
-              <w:rPr>
-                <w:rFonts w:ascii="Times New Roman" w:hAnsi="Times New Roman" w:cs="Times New Roman"/>
-                <w:sz w:val="24"/>
-                <w:szCs w:val="24"/>
-                <w:lang w:val="en-US"/>
-              </w:rPr>
-              <w:t>Imm[12]</w:t>
+            <w:proofErr w:type="spellStart"/>
+            <w:r>
+              <w:rPr>
+                <w:rFonts w:ascii="Times New Roman" w:hAnsi="Times New Roman" w:cs="Times New Roman"/>
+                <w:sz w:val="24"/>
+                <w:szCs w:val="24"/>
+                <w:lang w:val="en-US"/>
+              </w:rPr>
+              <w:t>Imm</w:t>
+            </w:r>
+            <w:proofErr w:type="spellEnd"/>
+            <w:r>
+              <w:rPr>
+                <w:rFonts w:ascii="Times New Roman" w:hAnsi="Times New Roman" w:cs="Times New Roman"/>
+                <w:sz w:val="24"/>
+                <w:szCs w:val="24"/>
+                <w:lang w:val="en-US"/>
+              </w:rPr>
+              <w:t>[12]</w:t>
             </w:r>
           </w:p>
         </w:tc>
@@ -5842,14 +6517,25 @@
                 <w:lang w:val="en-US"/>
               </w:rPr>
             </w:pPr>
-            <w:r>
-              <w:rPr>
-                <w:rFonts w:ascii="Times New Roman" w:hAnsi="Times New Roman" w:cs="Times New Roman"/>
-                <w:sz w:val="24"/>
-                <w:szCs w:val="24"/>
-                <w:lang w:val="en-US"/>
-              </w:rPr>
-              <w:t>Imm[10:5]</w:t>
+            <w:proofErr w:type="spellStart"/>
+            <w:r>
+              <w:rPr>
+                <w:rFonts w:ascii="Times New Roman" w:hAnsi="Times New Roman" w:cs="Times New Roman"/>
+                <w:sz w:val="24"/>
+                <w:szCs w:val="24"/>
+                <w:lang w:val="en-US"/>
+              </w:rPr>
+              <w:t>Imm</w:t>
+            </w:r>
+            <w:proofErr w:type="spellEnd"/>
+            <w:r>
+              <w:rPr>
+                <w:rFonts w:ascii="Times New Roman" w:hAnsi="Times New Roman" w:cs="Times New Roman"/>
+                <w:sz w:val="24"/>
+                <w:szCs w:val="24"/>
+                <w:lang w:val="en-US"/>
+              </w:rPr>
+              <w:t>[10:5]</w:t>
             </w:r>
           </w:p>
         </w:tc>
@@ -5951,14 +6637,25 @@
                 <w:lang w:val="en-US"/>
               </w:rPr>
             </w:pPr>
-            <w:r>
-              <w:rPr>
-                <w:rFonts w:ascii="Times New Roman" w:hAnsi="Times New Roman" w:cs="Times New Roman"/>
-                <w:sz w:val="24"/>
-                <w:szCs w:val="24"/>
-                <w:lang w:val="en-US"/>
-              </w:rPr>
-              <w:t>Imm[4:1]</w:t>
+            <w:proofErr w:type="spellStart"/>
+            <w:r>
+              <w:rPr>
+                <w:rFonts w:ascii="Times New Roman" w:hAnsi="Times New Roman" w:cs="Times New Roman"/>
+                <w:sz w:val="24"/>
+                <w:szCs w:val="24"/>
+                <w:lang w:val="en-US"/>
+              </w:rPr>
+              <w:t>Imm</w:t>
+            </w:r>
+            <w:proofErr w:type="spellEnd"/>
+            <w:r>
+              <w:rPr>
+                <w:rFonts w:ascii="Times New Roman" w:hAnsi="Times New Roman" w:cs="Times New Roman"/>
+                <w:sz w:val="24"/>
+                <w:szCs w:val="24"/>
+                <w:lang w:val="en-US"/>
+              </w:rPr>
+              <w:t>[4:1]</w:t>
             </w:r>
           </w:p>
         </w:tc>
@@ -5978,14 +6675,25 @@
                 <w:lang w:val="en-US"/>
               </w:rPr>
             </w:pPr>
-            <w:r>
-              <w:rPr>
-                <w:rFonts w:ascii="Times New Roman" w:hAnsi="Times New Roman" w:cs="Times New Roman"/>
-                <w:sz w:val="24"/>
-                <w:szCs w:val="24"/>
-                <w:lang w:val="en-US"/>
-              </w:rPr>
-              <w:t>Imm[11]</w:t>
+            <w:proofErr w:type="spellStart"/>
+            <w:r>
+              <w:rPr>
+                <w:rFonts w:ascii="Times New Roman" w:hAnsi="Times New Roman" w:cs="Times New Roman"/>
+                <w:sz w:val="24"/>
+                <w:szCs w:val="24"/>
+                <w:lang w:val="en-US"/>
+              </w:rPr>
+              <w:t>Imm</w:t>
+            </w:r>
+            <w:proofErr w:type="spellEnd"/>
+            <w:r>
+              <w:rPr>
+                <w:rFonts w:ascii="Times New Roman" w:hAnsi="Times New Roman" w:cs="Times New Roman"/>
+                <w:sz w:val="24"/>
+                <w:szCs w:val="24"/>
+                <w:lang w:val="en-US"/>
+              </w:rPr>
+              <w:t>[11]</w:t>
             </w:r>
           </w:p>
         </w:tc>
@@ -6005,6 +6713,7 @@
                 <w:lang w:val="en-US"/>
               </w:rPr>
             </w:pPr>
+            <w:proofErr w:type="spellStart"/>
             <w:r>
               <w:rPr>
                 <w:rFonts w:ascii="Times New Roman" w:hAnsi="Times New Roman" w:cs="Times New Roman"/>
@@ -6014,6 +6723,7 @@
               </w:rPr>
               <w:t>Opcode</w:t>
             </w:r>
+            <w:proofErr w:type="spellEnd"/>
           </w:p>
         </w:tc>
       </w:tr>
@@ -6330,8 +7040,18 @@
                 <w:sz w:val="24"/>
                 <w:szCs w:val="24"/>
               </w:rPr>
-              <w:t>Ветвление, если равны</w:t>
-            </w:r>
+              <w:t xml:space="preserve">Ветвление, если </w:t>
+            </w:r>
+            <w:proofErr w:type="gramStart"/>
+            <w:r>
+              <w:rPr>
+                <w:rFonts w:ascii="Times New Roman" w:hAnsi="Times New Roman" w:cs="Times New Roman"/>
+                <w:sz w:val="24"/>
+                <w:szCs w:val="24"/>
+              </w:rPr>
+              <w:t>равны</w:t>
+            </w:r>
+            <w:proofErr w:type="gramEnd"/>
           </w:p>
         </w:tc>
         <w:tc>
@@ -6577,8 +7297,18 @@
                 <w:sz w:val="24"/>
                 <w:szCs w:val="24"/>
               </w:rPr>
-              <w:t>Ветвление, если не равны</w:t>
-            </w:r>
+              <w:t xml:space="preserve">Ветвление, если не </w:t>
+            </w:r>
+            <w:proofErr w:type="gramStart"/>
+            <w:r>
+              <w:rPr>
+                <w:rFonts w:ascii="Times New Roman" w:hAnsi="Times New Roman" w:cs="Times New Roman"/>
+                <w:sz w:val="24"/>
+                <w:szCs w:val="24"/>
+              </w:rPr>
+              <w:t>равны</w:t>
+            </w:r>
+            <w:proofErr w:type="gramEnd"/>
           </w:p>
         </w:tc>
         <w:tc>
@@ -6828,6 +7558,7 @@
               </w:rPr>
               <w:t xml:space="preserve"> </w:t>
             </w:r>
+            <w:proofErr w:type="gramStart"/>
             <w:r>
               <w:rPr>
                 <w:rFonts w:ascii="Times New Roman" w:hAnsi="Times New Roman" w:cs="Times New Roman"/>
@@ -6836,6 +7567,7 @@
               </w:rPr>
               <w:t>Ветвлении</w:t>
             </w:r>
+            <w:proofErr w:type="gramEnd"/>
             <w:r>
               <w:rPr>
                 <w:rFonts w:ascii="Times New Roman" w:hAnsi="Times New Roman" w:cs="Times New Roman"/>
@@ -7369,14 +8101,25 @@
                 <w:lang w:val="en-US"/>
               </w:rPr>
             </w:pPr>
-            <w:r>
-              <w:rPr>
-                <w:rFonts w:ascii="Times New Roman" w:hAnsi="Times New Roman" w:cs="Times New Roman"/>
-                <w:sz w:val="24"/>
-                <w:szCs w:val="24"/>
-                <w:lang w:val="en-US"/>
-              </w:rPr>
-              <w:t>Brch is taken if rs1 &gt; rs2(sign is impotent)</w:t>
+            <w:proofErr w:type="spellStart"/>
+            <w:r>
+              <w:rPr>
+                <w:rFonts w:ascii="Times New Roman" w:hAnsi="Times New Roman" w:cs="Times New Roman"/>
+                <w:sz w:val="24"/>
+                <w:szCs w:val="24"/>
+                <w:lang w:val="en-US"/>
+              </w:rPr>
+              <w:t>Brch</w:t>
+            </w:r>
+            <w:proofErr w:type="spellEnd"/>
+            <w:r>
+              <w:rPr>
+                <w:rFonts w:ascii="Times New Roman" w:hAnsi="Times New Roman" w:cs="Times New Roman"/>
+                <w:sz w:val="24"/>
+                <w:szCs w:val="24"/>
+                <w:lang w:val="en-US"/>
+              </w:rPr>
+              <w:t xml:space="preserve"> is taken if rs1 &gt; rs2(sign is impotent)</w:t>
             </w:r>
           </w:p>
         </w:tc>
@@ -7620,14 +8363,25 @@
                 <w:lang w:val="en-US"/>
               </w:rPr>
             </w:pPr>
-            <w:r>
-              <w:rPr>
-                <w:rFonts w:ascii="Times New Roman" w:hAnsi="Times New Roman" w:cs="Times New Roman"/>
-                <w:sz w:val="24"/>
-                <w:szCs w:val="24"/>
-                <w:lang w:val="en-US"/>
-              </w:rPr>
-              <w:t>Brch is taken if rs1 &gt; rs2(sign is not  impotent)</w:t>
+            <w:proofErr w:type="spellStart"/>
+            <w:r>
+              <w:rPr>
+                <w:rFonts w:ascii="Times New Roman" w:hAnsi="Times New Roman" w:cs="Times New Roman"/>
+                <w:sz w:val="24"/>
+                <w:szCs w:val="24"/>
+                <w:lang w:val="en-US"/>
+              </w:rPr>
+              <w:t>Brch</w:t>
+            </w:r>
+            <w:proofErr w:type="spellEnd"/>
+            <w:r>
+              <w:rPr>
+                <w:rFonts w:ascii="Times New Roman" w:hAnsi="Times New Roman" w:cs="Times New Roman"/>
+                <w:sz w:val="24"/>
+                <w:szCs w:val="24"/>
+                <w:lang w:val="en-US"/>
+              </w:rPr>
+              <w:t xml:space="preserve"> is taken if rs1 &gt; rs2(sign is not  impotent)</w:t>
             </w:r>
           </w:p>
         </w:tc>
@@ -7844,14 +8598,25 @@
                 <w:lang w:val="en-US"/>
               </w:rPr>
             </w:pPr>
-            <w:r>
-              <w:rPr>
-                <w:rFonts w:ascii="Times New Roman" w:hAnsi="Times New Roman" w:cs="Times New Roman"/>
-                <w:sz w:val="24"/>
-                <w:szCs w:val="24"/>
-                <w:lang w:val="en-US"/>
-              </w:rPr>
-              <w:t>Imm[20]</w:t>
+            <w:proofErr w:type="spellStart"/>
+            <w:r>
+              <w:rPr>
+                <w:rFonts w:ascii="Times New Roman" w:hAnsi="Times New Roman" w:cs="Times New Roman"/>
+                <w:sz w:val="24"/>
+                <w:szCs w:val="24"/>
+                <w:lang w:val="en-US"/>
+              </w:rPr>
+              <w:t>Imm</w:t>
+            </w:r>
+            <w:proofErr w:type="spellEnd"/>
+            <w:r>
+              <w:rPr>
+                <w:rFonts w:ascii="Times New Roman" w:hAnsi="Times New Roman" w:cs="Times New Roman"/>
+                <w:sz w:val="24"/>
+                <w:szCs w:val="24"/>
+                <w:lang w:val="en-US"/>
+              </w:rPr>
+              <w:t>[20]</w:t>
             </w:r>
           </w:p>
         </w:tc>
@@ -7872,14 +8637,25 @@
                 <w:lang w:val="en-US"/>
               </w:rPr>
             </w:pPr>
-            <w:r>
-              <w:rPr>
-                <w:rFonts w:ascii="Times New Roman" w:hAnsi="Times New Roman" w:cs="Times New Roman"/>
-                <w:sz w:val="24"/>
-                <w:szCs w:val="24"/>
-                <w:lang w:val="en-US"/>
-              </w:rPr>
-              <w:t>Imm[10:1]</w:t>
+            <w:proofErr w:type="spellStart"/>
+            <w:r>
+              <w:rPr>
+                <w:rFonts w:ascii="Times New Roman" w:hAnsi="Times New Roman" w:cs="Times New Roman"/>
+                <w:sz w:val="24"/>
+                <w:szCs w:val="24"/>
+                <w:lang w:val="en-US"/>
+              </w:rPr>
+              <w:t>Imm</w:t>
+            </w:r>
+            <w:proofErr w:type="spellEnd"/>
+            <w:r>
+              <w:rPr>
+                <w:rFonts w:ascii="Times New Roman" w:hAnsi="Times New Roman" w:cs="Times New Roman"/>
+                <w:sz w:val="24"/>
+                <w:szCs w:val="24"/>
+                <w:lang w:val="en-US"/>
+              </w:rPr>
+              <w:t>[10:1]</w:t>
             </w:r>
           </w:p>
         </w:tc>
@@ -7900,14 +8676,25 @@
                 <w:lang w:val="en-US"/>
               </w:rPr>
             </w:pPr>
-            <w:r>
-              <w:rPr>
-                <w:rFonts w:ascii="Times New Roman" w:hAnsi="Times New Roman" w:cs="Times New Roman"/>
-                <w:sz w:val="24"/>
-                <w:szCs w:val="24"/>
-                <w:lang w:val="en-US"/>
-              </w:rPr>
-              <w:t>Imm[11]</w:t>
+            <w:proofErr w:type="spellStart"/>
+            <w:r>
+              <w:rPr>
+                <w:rFonts w:ascii="Times New Roman" w:hAnsi="Times New Roman" w:cs="Times New Roman"/>
+                <w:sz w:val="24"/>
+                <w:szCs w:val="24"/>
+                <w:lang w:val="en-US"/>
+              </w:rPr>
+              <w:t>Imm</w:t>
+            </w:r>
+            <w:proofErr w:type="spellEnd"/>
+            <w:r>
+              <w:rPr>
+                <w:rFonts w:ascii="Times New Roman" w:hAnsi="Times New Roman" w:cs="Times New Roman"/>
+                <w:sz w:val="24"/>
+                <w:szCs w:val="24"/>
+                <w:lang w:val="en-US"/>
+              </w:rPr>
+              <w:t>[11]</w:t>
             </w:r>
           </w:p>
         </w:tc>
@@ -7927,14 +8714,25 @@
                 <w:lang w:val="en-US"/>
               </w:rPr>
             </w:pPr>
-            <w:r>
-              <w:rPr>
-                <w:rFonts w:ascii="Times New Roman" w:hAnsi="Times New Roman" w:cs="Times New Roman"/>
-                <w:sz w:val="24"/>
-                <w:szCs w:val="24"/>
-                <w:lang w:val="en-US"/>
-              </w:rPr>
-              <w:t>Imm[19:12]</w:t>
+            <w:proofErr w:type="spellStart"/>
+            <w:r>
+              <w:rPr>
+                <w:rFonts w:ascii="Times New Roman" w:hAnsi="Times New Roman" w:cs="Times New Roman"/>
+                <w:sz w:val="24"/>
+                <w:szCs w:val="24"/>
+                <w:lang w:val="en-US"/>
+              </w:rPr>
+              <w:t>Imm</w:t>
+            </w:r>
+            <w:proofErr w:type="spellEnd"/>
+            <w:r>
+              <w:rPr>
+                <w:rFonts w:ascii="Times New Roman" w:hAnsi="Times New Roman" w:cs="Times New Roman"/>
+                <w:sz w:val="24"/>
+                <w:szCs w:val="24"/>
+                <w:lang w:val="en-US"/>
+              </w:rPr>
+              <w:t>[19:12]</w:t>
             </w:r>
           </w:p>
         </w:tc>
@@ -7981,6 +8779,7 @@
                 <w:lang w:val="en-US"/>
               </w:rPr>
             </w:pPr>
+            <w:proofErr w:type="spellStart"/>
             <w:r>
               <w:rPr>
                 <w:rFonts w:ascii="Times New Roman" w:hAnsi="Times New Roman" w:cs="Times New Roman"/>
@@ -7990,6 +8789,7 @@
               </w:rPr>
               <w:t>Opcode</w:t>
             </w:r>
+            <w:proofErr w:type="spellEnd"/>
           </w:p>
         </w:tc>
       </w:tr>
@@ -8297,8 +9097,29 @@
                 <w:szCs w:val="24"/>
                 <w:lang w:val="en-US"/>
               </w:rPr>
-              <w:t xml:space="preserve">=se </w:t>
-            </w:r>
+              <w:t>=</w:t>
+            </w:r>
+            <w:proofErr w:type="spellStart"/>
+            <w:r>
+              <w:rPr>
+                <w:rFonts w:ascii="Times New Roman" w:hAnsi="Times New Roman" w:cs="Times New Roman"/>
+                <w:sz w:val="24"/>
+                <w:szCs w:val="24"/>
+                <w:lang w:val="en-US"/>
+              </w:rPr>
+              <w:t>sx</w:t>
+            </w:r>
+            <w:proofErr w:type="spellEnd"/>
+            <w:r>
+              <w:rPr>
+                <w:rFonts w:ascii="Times New Roman" w:hAnsi="Times New Roman" w:cs="Times New Roman"/>
+                <w:sz w:val="24"/>
+                <w:szCs w:val="24"/>
+                <w:lang w:val="en-US"/>
+              </w:rPr>
+              <w:t xml:space="preserve"> </w:t>
+            </w:r>
+            <w:proofErr w:type="spellStart"/>
             <w:r>
               <w:rPr>
                 <w:rFonts w:ascii="Times New Roman" w:hAnsi="Times New Roman" w:cs="Times New Roman"/>
@@ -8308,6 +9129,7 @@
               </w:rPr>
               <w:t>imm</w:t>
             </w:r>
+            <w:proofErr w:type="spellEnd"/>
             <w:r>
               <w:rPr>
                 <w:rFonts w:ascii="Times New Roman" w:hAnsi="Times New Roman" w:cs="Times New Roman"/>
@@ -8342,7 +9164,17 @@
                 <w:szCs w:val="24"/>
                 <w:lang w:val="en-US"/>
               </w:rPr>
-              <w:t xml:space="preserve"> = pc +4 </w:t>
+              <w:t xml:space="preserve"> </w:t>
+            </w:r>
+            <w:r>
+              <w:rPr>
+                <w:rFonts w:ascii="Times New Roman" w:hAnsi="Times New Roman" w:cs="Times New Roman"/>
+                <w:sz w:val="24"/>
+                <w:szCs w:val="24"/>
+                <w:lang w:val="en-US"/>
+              </w:rPr>
+              <w:lastRenderedPageBreak/>
+              <w:t xml:space="preserve">= pc +4 </w:t>
             </w:r>
           </w:p>
         </w:tc>
@@ -8512,14 +9344,25 @@
                 <w:lang w:val="en-US"/>
               </w:rPr>
             </w:pPr>
-            <w:r>
-              <w:rPr>
-                <w:rFonts w:ascii="Times New Roman" w:hAnsi="Times New Roman" w:cs="Times New Roman"/>
-                <w:sz w:val="24"/>
-                <w:szCs w:val="24"/>
-                <w:lang w:val="en-US"/>
-              </w:rPr>
-              <w:t>Imm[11:0]</w:t>
+            <w:proofErr w:type="spellStart"/>
+            <w:r>
+              <w:rPr>
+                <w:rFonts w:ascii="Times New Roman" w:hAnsi="Times New Roman" w:cs="Times New Roman"/>
+                <w:sz w:val="24"/>
+                <w:szCs w:val="24"/>
+                <w:lang w:val="en-US"/>
+              </w:rPr>
+              <w:t>Imm</w:t>
+            </w:r>
+            <w:proofErr w:type="spellEnd"/>
+            <w:r>
+              <w:rPr>
+                <w:rFonts w:ascii="Times New Roman" w:hAnsi="Times New Roman" w:cs="Times New Roman"/>
+                <w:sz w:val="24"/>
+                <w:szCs w:val="24"/>
+                <w:lang w:val="en-US"/>
+              </w:rPr>
+              <w:t>[11:0]</w:t>
             </w:r>
           </w:p>
         </w:tc>
@@ -8563,7 +9406,16 @@
                 <w:szCs w:val="24"/>
                 <w:lang w:val="en-US"/>
               </w:rPr>
-              <w:t>base</w:t>
+              <w:t>ba</w:t>
+            </w:r>
+            <w:r>
+              <w:rPr>
+                <w:rFonts w:ascii="Times New Roman" w:hAnsi="Times New Roman" w:cs="Times New Roman"/>
+                <w:sz w:val="24"/>
+                <w:szCs w:val="24"/>
+                <w:lang w:val="en-US"/>
+              </w:rPr>
+              <w:t>se</w:t>
             </w:r>
             <w:r>
               <w:rPr>
@@ -8645,6 +9497,7 @@
                 <w:lang w:val="en-US"/>
               </w:rPr>
             </w:pPr>
+            <w:proofErr w:type="spellStart"/>
             <w:r>
               <w:rPr>
                 <w:rFonts w:ascii="Times New Roman" w:hAnsi="Times New Roman" w:cs="Times New Roman"/>
@@ -8654,6 +9507,7 @@
               </w:rPr>
               <w:t>opcode</w:t>
             </w:r>
+            <w:proofErr w:type="spellEnd"/>
           </w:p>
         </w:tc>
       </w:tr>
@@ -8894,7 +9748,47 @@
                 <w:szCs w:val="24"/>
                 <w:lang w:val="en-US"/>
               </w:rPr>
-              <w:t>Pc = se imm + rs1 (LSB = 0)</w:t>
+              <w:t xml:space="preserve">Pc = </w:t>
+            </w:r>
+            <w:proofErr w:type="spellStart"/>
+            <w:r>
+              <w:rPr>
+                <w:rFonts w:ascii="Times New Roman" w:hAnsi="Times New Roman" w:cs="Times New Roman"/>
+                <w:sz w:val="24"/>
+                <w:szCs w:val="24"/>
+                <w:lang w:val="en-US"/>
+              </w:rPr>
+              <w:t>sx</w:t>
+            </w:r>
+            <w:proofErr w:type="spellEnd"/>
+            <w:r>
+              <w:rPr>
+                <w:rFonts w:ascii="Times New Roman" w:hAnsi="Times New Roman" w:cs="Times New Roman"/>
+                <w:sz w:val="24"/>
+                <w:szCs w:val="24"/>
+                <w:lang w:val="en-US"/>
+              </w:rPr>
+              <w:t xml:space="preserve"> </w:t>
+            </w:r>
+            <w:proofErr w:type="spellStart"/>
+            <w:r>
+              <w:rPr>
+                <w:rFonts w:ascii="Times New Roman" w:hAnsi="Times New Roman" w:cs="Times New Roman"/>
+                <w:sz w:val="24"/>
+                <w:szCs w:val="24"/>
+                <w:lang w:val="en-US"/>
+              </w:rPr>
+              <w:t>imm</w:t>
+            </w:r>
+            <w:proofErr w:type="spellEnd"/>
+            <w:r>
+              <w:rPr>
+                <w:rFonts w:ascii="Times New Roman" w:hAnsi="Times New Roman" w:cs="Times New Roman"/>
+                <w:sz w:val="24"/>
+                <w:szCs w:val="24"/>
+                <w:lang w:val="en-US"/>
+              </w:rPr>
+              <w:t xml:space="preserve"> + rs1 (LSB = 0)</w:t>
             </w:r>
           </w:p>
           <w:p>
@@ -9075,6 +9969,7 @@
                 <w:lang w:val="en-US"/>
               </w:rPr>
             </w:pPr>
+            <w:proofErr w:type="spellStart"/>
             <w:r>
               <w:rPr>
                 <w:rFonts w:ascii="Times New Roman" w:hAnsi="Times New Roman" w:cs="Times New Roman"/>
@@ -9084,6 +9979,7 @@
               </w:rPr>
               <w:t>Imm</w:t>
             </w:r>
+            <w:proofErr w:type="spellEnd"/>
             <w:r>
               <w:rPr>
                 <w:rFonts w:ascii="Times New Roman" w:hAnsi="Times New Roman" w:cs="Times New Roman"/>
@@ -9128,7 +10024,25 @@
                 <w:szCs w:val="24"/>
                 <w:lang w:val="en-US"/>
               </w:rPr>
-              <w:t>(base)</w:t>
+              <w:t>(ba</w:t>
+            </w:r>
+            <w:r>
+              <w:rPr>
+                <w:rFonts w:ascii="Times New Roman" w:hAnsi="Times New Roman" w:cs="Times New Roman"/>
+                <w:sz w:val="24"/>
+                <w:szCs w:val="24"/>
+                <w:lang w:val="en-US"/>
+              </w:rPr>
+              <w:t>se</w:t>
+            </w:r>
+            <w:r>
+              <w:rPr>
+                <w:rFonts w:ascii="Times New Roman" w:hAnsi="Times New Roman" w:cs="Times New Roman"/>
+                <w:sz w:val="24"/>
+                <w:szCs w:val="24"/>
+                <w:lang w:val="en-US"/>
+              </w:rPr>
+              <w:t>)</w:t>
             </w:r>
           </w:p>
         </w:tc>
@@ -9205,6 +10119,7 @@
                 <w:lang w:val="en-US"/>
               </w:rPr>
             </w:pPr>
+            <w:proofErr w:type="spellStart"/>
             <w:r>
               <w:rPr>
                 <w:rFonts w:ascii="Times New Roman" w:hAnsi="Times New Roman" w:cs="Times New Roman"/>
@@ -9214,6 +10129,7 @@
               </w:rPr>
               <w:t>Opcode</w:t>
             </w:r>
+            <w:proofErr w:type="spellEnd"/>
           </w:p>
         </w:tc>
       </w:tr>
@@ -9643,7 +10559,47 @@
                 <w:szCs w:val="24"/>
                 <w:lang w:val="en-US"/>
               </w:rPr>
-              <w:t>Rd = se mem[15:0]</w:t>
+              <w:t xml:space="preserve">Rd = </w:t>
+            </w:r>
+            <w:proofErr w:type="spellStart"/>
+            <w:r>
+              <w:rPr>
+                <w:rFonts w:ascii="Times New Roman" w:hAnsi="Times New Roman" w:cs="Times New Roman"/>
+                <w:sz w:val="24"/>
+                <w:szCs w:val="24"/>
+                <w:lang w:val="en-US"/>
+              </w:rPr>
+              <w:t>sx</w:t>
+            </w:r>
+            <w:proofErr w:type="spellEnd"/>
+            <w:r>
+              <w:rPr>
+                <w:rFonts w:ascii="Times New Roman" w:hAnsi="Times New Roman" w:cs="Times New Roman"/>
+                <w:sz w:val="24"/>
+                <w:szCs w:val="24"/>
+                <w:lang w:val="en-US"/>
+              </w:rPr>
+              <w:t xml:space="preserve"> </w:t>
+            </w:r>
+            <w:proofErr w:type="spellStart"/>
+            <w:r>
+              <w:rPr>
+                <w:rFonts w:ascii="Times New Roman" w:hAnsi="Times New Roman" w:cs="Times New Roman"/>
+                <w:sz w:val="24"/>
+                <w:szCs w:val="24"/>
+                <w:lang w:val="en-US"/>
+              </w:rPr>
+              <w:t>mem</w:t>
+            </w:r>
+            <w:proofErr w:type="spellEnd"/>
+            <w:r>
+              <w:rPr>
+                <w:rFonts w:ascii="Times New Roman" w:hAnsi="Times New Roman" w:cs="Times New Roman"/>
+                <w:sz w:val="24"/>
+                <w:szCs w:val="24"/>
+                <w:lang w:val="en-US"/>
+              </w:rPr>
+              <w:t>[15:0]</w:t>
             </w:r>
           </w:p>
         </w:tc>
@@ -9844,7 +10800,47 @@
                 <w:szCs w:val="24"/>
                 <w:lang w:val="en-US"/>
               </w:rPr>
-              <w:t>Rd = ze mem[15:0]</w:t>
+              <w:t xml:space="preserve">Rd = </w:t>
+            </w:r>
+            <w:proofErr w:type="spellStart"/>
+            <w:r>
+              <w:rPr>
+                <w:rFonts w:ascii="Times New Roman" w:hAnsi="Times New Roman" w:cs="Times New Roman"/>
+                <w:sz w:val="24"/>
+                <w:szCs w:val="24"/>
+                <w:lang w:val="en-US"/>
+              </w:rPr>
+              <w:t>ze</w:t>
+            </w:r>
+            <w:proofErr w:type="spellEnd"/>
+            <w:r>
+              <w:rPr>
+                <w:rFonts w:ascii="Times New Roman" w:hAnsi="Times New Roman" w:cs="Times New Roman"/>
+                <w:sz w:val="24"/>
+                <w:szCs w:val="24"/>
+                <w:lang w:val="en-US"/>
+              </w:rPr>
+              <w:t xml:space="preserve"> </w:t>
+            </w:r>
+            <w:proofErr w:type="spellStart"/>
+            <w:r>
+              <w:rPr>
+                <w:rFonts w:ascii="Times New Roman" w:hAnsi="Times New Roman" w:cs="Times New Roman"/>
+                <w:sz w:val="24"/>
+                <w:szCs w:val="24"/>
+                <w:lang w:val="en-US"/>
+              </w:rPr>
+              <w:t>mem</w:t>
+            </w:r>
+            <w:proofErr w:type="spellEnd"/>
+            <w:r>
+              <w:rPr>
+                <w:rFonts w:ascii="Times New Roman" w:hAnsi="Times New Roman" w:cs="Times New Roman"/>
+                <w:sz w:val="24"/>
+                <w:szCs w:val="24"/>
+                <w:lang w:val="en-US"/>
+              </w:rPr>
+              <w:t>[15:0]</w:t>
             </w:r>
           </w:p>
         </w:tc>
@@ -10037,7 +11033,47 @@
                 <w:szCs w:val="24"/>
                 <w:lang w:val="en-US"/>
               </w:rPr>
-              <w:t>Rd = se mem[7:0]</w:t>
+              <w:t xml:space="preserve">Rd = </w:t>
+            </w:r>
+            <w:proofErr w:type="spellStart"/>
+            <w:r>
+              <w:rPr>
+                <w:rFonts w:ascii="Times New Roman" w:hAnsi="Times New Roman" w:cs="Times New Roman"/>
+                <w:sz w:val="24"/>
+                <w:szCs w:val="24"/>
+                <w:lang w:val="en-US"/>
+              </w:rPr>
+              <w:t>sx</w:t>
+            </w:r>
+            <w:proofErr w:type="spellEnd"/>
+            <w:r>
+              <w:rPr>
+                <w:rFonts w:ascii="Times New Roman" w:hAnsi="Times New Roman" w:cs="Times New Roman"/>
+                <w:sz w:val="24"/>
+                <w:szCs w:val="24"/>
+                <w:lang w:val="en-US"/>
+              </w:rPr>
+              <w:t xml:space="preserve"> </w:t>
+            </w:r>
+            <w:proofErr w:type="spellStart"/>
+            <w:r>
+              <w:rPr>
+                <w:rFonts w:ascii="Times New Roman" w:hAnsi="Times New Roman" w:cs="Times New Roman"/>
+                <w:sz w:val="24"/>
+                <w:szCs w:val="24"/>
+                <w:lang w:val="en-US"/>
+              </w:rPr>
+              <w:t>mem</w:t>
+            </w:r>
+            <w:proofErr w:type="spellEnd"/>
+            <w:r>
+              <w:rPr>
+                <w:rFonts w:ascii="Times New Roman" w:hAnsi="Times New Roman" w:cs="Times New Roman"/>
+                <w:sz w:val="24"/>
+                <w:szCs w:val="24"/>
+                <w:lang w:val="en-US"/>
+              </w:rPr>
+              <w:t>[7:0]</w:t>
             </w:r>
           </w:p>
         </w:tc>
@@ -10229,7 +11265,56 @@
                 <w:szCs w:val="24"/>
                 <w:lang w:val="en-US"/>
               </w:rPr>
-              <w:t>Rd = ze mem[7:0]</w:t>
+              <w:t xml:space="preserve">Rd = </w:t>
+            </w:r>
+            <w:proofErr w:type="spellStart"/>
+            <w:r>
+              <w:rPr>
+                <w:rFonts w:ascii="Times New Roman" w:hAnsi="Times New Roman" w:cs="Times New Roman"/>
+                <w:sz w:val="24"/>
+                <w:szCs w:val="24"/>
+                <w:lang w:val="en-US"/>
+              </w:rPr>
+              <w:t>u</w:t>
+            </w:r>
+            <w:r>
+              <w:rPr>
+                <w:rFonts w:ascii="Times New Roman" w:hAnsi="Times New Roman" w:cs="Times New Roman"/>
+                <w:sz w:val="24"/>
+                <w:szCs w:val="24"/>
+                <w:lang w:val="en-US"/>
+              </w:rPr>
+              <w:t>e</w:t>
+            </w:r>
+            <w:proofErr w:type="spellEnd"/>
+            <w:r>
+              <w:rPr>
+                <w:rFonts w:ascii="Times New Roman" w:hAnsi="Times New Roman" w:cs="Times New Roman"/>
+                <w:sz w:val="24"/>
+                <w:szCs w:val="24"/>
+                <w:lang w:val="en-US"/>
+              </w:rPr>
+              <w:t xml:space="preserve"> </w:t>
+            </w:r>
+            <w:proofErr w:type="spellStart"/>
+            <w:r>
+              <w:rPr>
+                <w:rFonts w:ascii="Times New Roman" w:hAnsi="Times New Roman" w:cs="Times New Roman"/>
+                <w:sz w:val="24"/>
+                <w:szCs w:val="24"/>
+                <w:lang w:val="en-US"/>
+              </w:rPr>
+              <w:t>mem</w:t>
+            </w:r>
+            <w:proofErr w:type="spellEnd"/>
+            <w:r>
+              <w:rPr>
+                <w:rFonts w:ascii="Times New Roman" w:hAnsi="Times New Roman" w:cs="Times New Roman"/>
+                <w:sz w:val="24"/>
+                <w:szCs w:val="24"/>
+                <w:lang w:val="en-US"/>
+              </w:rPr>
+              <w:t>[7:0]</w:t>
             </w:r>
           </w:p>
         </w:tc>
@@ -10663,7 +11748,6 @@
                 <w:szCs w:val="24"/>
                 <w:lang w:val="en-US"/>
               </w:rPr>
-              <w:lastRenderedPageBreak/>
               <w:t>STORE</w:t>
             </w:r>
           </w:p>
@@ -10685,14 +11769,25 @@
                 <w:lang w:val="en-US"/>
               </w:rPr>
             </w:pPr>
-            <w:r>
-              <w:rPr>
-                <w:rFonts w:ascii="Times New Roman" w:hAnsi="Times New Roman" w:cs="Times New Roman"/>
-                <w:sz w:val="24"/>
-                <w:szCs w:val="24"/>
-                <w:lang w:val="en-US"/>
-              </w:rPr>
-              <w:t>Imm[11:5]</w:t>
+            <w:proofErr w:type="spellStart"/>
+            <w:r>
+              <w:rPr>
+                <w:rFonts w:ascii="Times New Roman" w:hAnsi="Times New Roman" w:cs="Times New Roman"/>
+                <w:sz w:val="24"/>
+                <w:szCs w:val="24"/>
+                <w:lang w:val="en-US"/>
+              </w:rPr>
+              <w:t>Imm</w:t>
+            </w:r>
+            <w:proofErr w:type="spellEnd"/>
+            <w:r>
+              <w:rPr>
+                <w:rFonts w:ascii="Times New Roman" w:hAnsi="Times New Roman" w:cs="Times New Roman"/>
+                <w:sz w:val="24"/>
+                <w:szCs w:val="24"/>
+                <w:lang w:val="en-US"/>
+              </w:rPr>
+              <w:t>[11:5]</w:t>
             </w:r>
           </w:p>
         </w:tc>
@@ -10720,8 +11815,28 @@
                 <w:szCs w:val="24"/>
                 <w:lang w:val="en-US"/>
               </w:rPr>
-              <w:t>Rs1(base</w:t>
-            </w:r>
+              <w:t>Rs1(</w:t>
+            </w:r>
+            <w:proofErr w:type="spellStart"/>
+            <w:r>
+              <w:rPr>
+                <w:rFonts w:ascii="Times New Roman" w:hAnsi="Times New Roman" w:cs="Times New Roman"/>
+                <w:sz w:val="24"/>
+                <w:szCs w:val="24"/>
+                <w:lang w:val="en-US"/>
+              </w:rPr>
+              <w:t>ba</w:t>
+            </w:r>
+            <w:r>
+              <w:rPr>
+                <w:rFonts w:ascii="Times New Roman" w:hAnsi="Times New Roman" w:cs="Times New Roman"/>
+                <w:sz w:val="24"/>
+                <w:szCs w:val="24"/>
+                <w:lang w:val="en-US"/>
+              </w:rPr>
+              <w:t>sx</w:t>
+            </w:r>
+            <w:proofErr w:type="spellEnd"/>
             <w:r>
               <w:rPr>
                 <w:rFonts w:ascii="Times New Roman" w:hAnsi="Times New Roman" w:cs="Times New Roman"/>
@@ -10756,8 +11871,19 @@
                 <w:szCs w:val="24"/>
                 <w:lang w:val="en-US"/>
               </w:rPr>
-              <w:t>Rs2(src</w:t>
-            </w:r>
+              <w:t>Rs2(</w:t>
+            </w:r>
+            <w:proofErr w:type="spellStart"/>
+            <w:r>
+              <w:rPr>
+                <w:rFonts w:ascii="Times New Roman" w:hAnsi="Times New Roman" w:cs="Times New Roman"/>
+                <w:sz w:val="24"/>
+                <w:szCs w:val="24"/>
+                <w:lang w:val="en-US"/>
+              </w:rPr>
+              <w:t>src</w:t>
+            </w:r>
+            <w:proofErr w:type="spellEnd"/>
             <w:r>
               <w:rPr>
                 <w:rFonts w:ascii="Times New Roman" w:hAnsi="Times New Roman" w:cs="Times New Roman"/>
@@ -10815,14 +11941,25 @@
                 <w:lang w:val="en-US"/>
               </w:rPr>
             </w:pPr>
-            <w:r>
-              <w:rPr>
-                <w:rFonts w:ascii="Times New Roman" w:hAnsi="Times New Roman" w:cs="Times New Roman"/>
-                <w:sz w:val="24"/>
-                <w:szCs w:val="24"/>
-                <w:lang w:val="en-US"/>
-              </w:rPr>
-              <w:t>Imm[4:0]</w:t>
+            <w:proofErr w:type="spellStart"/>
+            <w:r>
+              <w:rPr>
+                <w:rFonts w:ascii="Times New Roman" w:hAnsi="Times New Roman" w:cs="Times New Roman"/>
+                <w:sz w:val="24"/>
+                <w:szCs w:val="24"/>
+                <w:lang w:val="en-US"/>
+              </w:rPr>
+              <w:t>Imm</w:t>
+            </w:r>
+            <w:proofErr w:type="spellEnd"/>
+            <w:r>
+              <w:rPr>
+                <w:rFonts w:ascii="Times New Roman" w:hAnsi="Times New Roman" w:cs="Times New Roman"/>
+                <w:sz w:val="24"/>
+                <w:szCs w:val="24"/>
+                <w:lang w:val="en-US"/>
+              </w:rPr>
+              <w:t>[4:0]</w:t>
             </w:r>
           </w:p>
         </w:tc>
@@ -10845,6 +11982,7 @@
                 <w:lang w:val="en-US"/>
               </w:rPr>
             </w:pPr>
+            <w:proofErr w:type="spellStart"/>
             <w:r>
               <w:rPr>
                 <w:rFonts w:ascii="Times New Roman" w:hAnsi="Times New Roman" w:cs="Times New Roman"/>
@@ -10854,6 +11992,7 @@
               </w:rPr>
               <w:t>opcode</w:t>
             </w:r>
+            <w:proofErr w:type="spellEnd"/>
           </w:p>
         </w:tc>
       </w:tr>
@@ -11132,6 +12271,7 @@
               </w:rPr>
               <w:t xml:space="preserve">Сохраняет слово в </w:t>
             </w:r>
+            <w:proofErr w:type="spellStart"/>
             <w:r>
               <w:rPr>
                 <w:rFonts w:ascii="Times New Roman" w:hAnsi="Times New Roman" w:cs="Times New Roman"/>
@@ -11141,6 +12281,7 @@
               </w:rPr>
               <w:t>rs</w:t>
             </w:r>
+            <w:proofErr w:type="spellEnd"/>
             <w:r>
               <w:rPr>
                 <w:rFonts w:ascii="Times New Roman" w:hAnsi="Times New Roman" w:cs="Times New Roman"/>
@@ -11181,6 +12322,7 @@
               </w:rPr>
               <w:t>(</w:t>
             </w:r>
+            <w:proofErr w:type="spellStart"/>
             <w:r>
               <w:rPr>
                 <w:rFonts w:ascii="Times New Roman" w:hAnsi="Times New Roman" w:cs="Times New Roman"/>
@@ -11190,6 +12332,7 @@
               </w:rPr>
               <w:t>adr</w:t>
             </w:r>
+            <w:proofErr w:type="spellEnd"/>
             <w:r>
               <w:rPr>
                 <w:rFonts w:ascii="Times New Roman" w:hAnsi="Times New Roman" w:cs="Times New Roman"/>
@@ -11198,6 +12341,7 @@
               </w:rPr>
               <w:t xml:space="preserve"> = </w:t>
             </w:r>
+            <w:proofErr w:type="spellStart"/>
             <w:r>
               <w:rPr>
                 <w:rFonts w:ascii="Times New Roman" w:hAnsi="Times New Roman" w:cs="Times New Roman"/>
@@ -11207,6 +12351,7 @@
               </w:rPr>
               <w:t>rs</w:t>
             </w:r>
+            <w:proofErr w:type="spellEnd"/>
             <w:r>
               <w:rPr>
                 <w:rFonts w:ascii="Times New Roman" w:hAnsi="Times New Roman" w:cs="Times New Roman"/>
@@ -11215,15 +12360,17 @@
               </w:rPr>
               <w:t xml:space="preserve">2 + </w:t>
             </w:r>
-            <w:r>
-              <w:rPr>
-                <w:rFonts w:ascii="Times New Roman" w:hAnsi="Times New Roman" w:cs="Times New Roman"/>
-                <w:sz w:val="24"/>
-                <w:szCs w:val="24"/>
-                <w:lang w:val="en-US"/>
-              </w:rPr>
-              <w:t>se</w:t>
-            </w:r>
+            <w:proofErr w:type="spellStart"/>
+            <w:r>
+              <w:rPr>
+                <w:rFonts w:ascii="Times New Roman" w:hAnsi="Times New Roman" w:cs="Times New Roman"/>
+                <w:sz w:val="24"/>
+                <w:szCs w:val="24"/>
+                <w:lang w:val="en-US"/>
+              </w:rPr>
+              <w:t>sx</w:t>
+            </w:r>
+            <w:proofErr w:type="spellEnd"/>
             <w:r>
               <w:rPr>
                 <w:rFonts w:ascii="Times New Roman" w:hAnsi="Times New Roman" w:cs="Times New Roman"/>
@@ -11232,6 +12379,7 @@
               </w:rPr>
               <w:t xml:space="preserve"> </w:t>
             </w:r>
+            <w:proofErr w:type="spellStart"/>
             <w:r>
               <w:rPr>
                 <w:rFonts w:ascii="Times New Roman" w:hAnsi="Times New Roman" w:cs="Times New Roman"/>
@@ -11241,6 +12389,7 @@
               </w:rPr>
               <w:t>imm</w:t>
             </w:r>
+            <w:proofErr w:type="spellEnd"/>
             <w:r>
               <w:rPr>
                 <w:rFonts w:ascii="Times New Roman" w:hAnsi="Times New Roman" w:cs="Times New Roman"/>
@@ -11464,7 +12613,25 @@
                 <w:sz w:val="24"/>
                 <w:szCs w:val="24"/>
               </w:rPr>
-              <w:t xml:space="preserve">Сохраняет нижние 16 бит регистра в память  </w:t>
+              <w:t xml:space="preserve">Сохраняет </w:t>
+            </w:r>
+            <w:proofErr w:type="gramStart"/>
+            <w:r>
+              <w:rPr>
+                <w:rFonts w:ascii="Times New Roman" w:hAnsi="Times New Roman" w:cs="Times New Roman"/>
+                <w:sz w:val="24"/>
+                <w:szCs w:val="24"/>
+              </w:rPr>
+              <w:t>нижние</w:t>
+            </w:r>
+            <w:proofErr w:type="gramEnd"/>
+            <w:r>
+              <w:rPr>
+                <w:rFonts w:ascii="Times New Roman" w:hAnsi="Times New Roman" w:cs="Times New Roman"/>
+                <w:sz w:val="24"/>
+                <w:szCs w:val="24"/>
+              </w:rPr>
+              <w:t xml:space="preserve"> 16 бит регистра в память  </w:t>
             </w:r>
           </w:p>
         </w:tc>
@@ -11672,7 +12839,25 @@
                 <w:sz w:val="24"/>
                 <w:szCs w:val="24"/>
               </w:rPr>
-              <w:t xml:space="preserve">Сохраняет нижние 8 бит регистра в память </w:t>
+              <w:t xml:space="preserve">Сохраняет </w:t>
+            </w:r>
+            <w:proofErr w:type="gramStart"/>
+            <w:r>
+              <w:rPr>
+                <w:rFonts w:ascii="Times New Roman" w:hAnsi="Times New Roman" w:cs="Times New Roman"/>
+                <w:sz w:val="24"/>
+                <w:szCs w:val="24"/>
+              </w:rPr>
+              <w:t>нижние</w:t>
+            </w:r>
+            <w:proofErr w:type="gramEnd"/>
+            <w:r>
+              <w:rPr>
+                <w:rFonts w:ascii="Times New Roman" w:hAnsi="Times New Roman" w:cs="Times New Roman"/>
+                <w:sz w:val="24"/>
+                <w:szCs w:val="24"/>
+              </w:rPr>
+              <w:t xml:space="preserve"> 8 бит регистра в память </w:t>
             </w:r>
           </w:p>
         </w:tc>
@@ -11807,13 +12992,22 @@
     </w:tbl>
     <w:bookmarkEnd w:id="0"/>
     <w:p>
+      <w:pPr>
+        <w:rPr>
+          <w:lang w:val="en-US"/>
+        </w:rPr>
+      </w:pPr>
       <w:r>
         <w:tab/>
       </w:r>
     </w:p>
+    <w:p/>
     <w:p>
       <w:pPr>
         <w:spacing w:after="160" w:line="259" w:lineRule="auto"/>
+        <w:rPr>
+          <w:lang w:val="en-US"/>
+        </w:rPr>
       </w:pPr>
       <w:r>
         <w:br w:type="page"/>
@@ -12076,6 +13270,7 @@
                 <w:lang w:eastAsia="ru-RU"/>
               </w:rPr>
             </w:pPr>
+            <w:proofErr w:type="spellStart"/>
             <w:r>
               <w:rPr>
                 <w:rFonts w:ascii="Times New Roman" w:eastAsia="Times New Roman" w:hAnsi="Times New Roman" w:cs="Times New Roman"/>
@@ -12094,6 +13289,7 @@
               </w:rPr>
               <w:t>ero</w:t>
             </w:r>
+            <w:proofErr w:type="spellEnd"/>
           </w:p>
         </w:tc>
         <w:tc>
@@ -12192,8 +13388,19 @@
                 <w:szCs w:val="24"/>
                 <w:lang w:eastAsia="ru-RU"/>
               </w:rPr>
-              <w:t>$at</w:t>
-            </w:r>
+              <w:t>$</w:t>
+            </w:r>
+            <w:proofErr w:type="spellStart"/>
+            <w:r>
+              <w:rPr>
+                <w:rFonts w:ascii="Times New Roman" w:eastAsia="Times New Roman" w:hAnsi="Times New Roman" w:cs="Times New Roman"/>
+                <w:sz w:val="24"/>
+                <w:szCs w:val="24"/>
+                <w:lang w:eastAsia="ru-RU"/>
+              </w:rPr>
+              <w:t>at</w:t>
+            </w:r>
+            <w:proofErr w:type="spellEnd"/>
           </w:p>
         </w:tc>
         <w:tc>
@@ -12219,6 +13426,7 @@
                 <w:lang w:eastAsia="ru-RU"/>
               </w:rPr>
             </w:pPr>
+            <w:proofErr w:type="gramStart"/>
             <w:r>
               <w:rPr>
                 <w:rFonts w:ascii="Times New Roman" w:eastAsia="Times New Roman" w:hAnsi="Times New Roman" w:cs="Times New Roman"/>
@@ -12226,7 +13434,17 @@
                 <w:szCs w:val="24"/>
                 <w:lang w:eastAsia="ru-RU"/>
               </w:rPr>
-              <w:t xml:space="preserve">Временный для ассемблера зарезервирован ассемблером </w:t>
+              <w:t>Временный</w:t>
+            </w:r>
+            <w:proofErr w:type="gramEnd"/>
+            <w:r>
+              <w:rPr>
+                <w:rFonts w:ascii="Times New Roman" w:eastAsia="Times New Roman" w:hAnsi="Times New Roman" w:cs="Times New Roman"/>
+                <w:sz w:val="24"/>
+                <w:szCs w:val="24"/>
+                <w:lang w:eastAsia="ru-RU"/>
+              </w:rPr>
+              <w:t xml:space="preserve"> для ассемблера зарезервирован ассемблером </w:t>
             </w:r>
           </w:p>
         </w:tc>
@@ -12335,6 +13553,7 @@
               </w:rPr>
               <w:t>(</w:t>
             </w:r>
+            <w:proofErr w:type="spellStart"/>
             <w:r>
               <w:rPr>
                 <w:rFonts w:ascii="Times New Roman" w:eastAsia="Times New Roman" w:hAnsi="Times New Roman" w:cs="Times New Roman"/>
@@ -12353,8 +13572,27 @@
                 <w:szCs w:val="24"/>
                 <w:lang w:val="en-US" w:eastAsia="ru-RU"/>
               </w:rPr>
-              <w:t>alues</w:t>
-            </w:r>
+              <w:t>al</w:t>
+            </w:r>
+            <w:r>
+              <w:rPr>
+                <w:rFonts w:ascii="Times New Roman" w:eastAsia="Times New Roman" w:hAnsi="Times New Roman" w:cs="Times New Roman"/>
+                <w:sz w:val="24"/>
+                <w:szCs w:val="24"/>
+                <w:lang w:val="en-US" w:eastAsia="ru-RU"/>
+              </w:rPr>
+              <w:t>ux</w:t>
+            </w:r>
+            <w:r>
+              <w:rPr>
+                <w:rFonts w:ascii="Times New Roman" w:eastAsia="Times New Roman" w:hAnsi="Times New Roman" w:cs="Times New Roman"/>
+                <w:sz w:val="24"/>
+                <w:szCs w:val="24"/>
+                <w:lang w:val="en-US" w:eastAsia="ru-RU"/>
+              </w:rPr>
+              <w:t>s</w:t>
+            </w:r>
+            <w:proofErr w:type="spellEnd"/>
             <w:r>
               <w:rPr>
                 <w:rFonts w:ascii="Times New Roman" w:eastAsia="Times New Roman" w:hAnsi="Times New Roman" w:cs="Times New Roman"/>
@@ -12467,7 +13705,7 @@
                 <w:rFonts w:ascii="Times New Roman" w:eastAsia="Times New Roman" w:hAnsi="Times New Roman" w:cs="Times New Roman"/>
                 <w:sz w:val="24"/>
                 <w:szCs w:val="24"/>
-                <w:lang w:val="en-US" w:eastAsia="ru-RU"/>
+                <w:lang w:eastAsia="ru-RU"/>
               </w:rPr>
               <w:t>(</w:t>
             </w:r>
@@ -12496,7 +13734,7 @@
                 <w:rFonts w:ascii="Times New Roman" w:eastAsia="Times New Roman" w:hAnsi="Times New Roman" w:cs="Times New Roman"/>
                 <w:sz w:val="24"/>
                 <w:szCs w:val="24"/>
-                <w:lang w:val="en-US" w:eastAsia="ru-RU"/>
+                <w:lang w:eastAsia="ru-RU"/>
               </w:rPr>
               <w:t>)</w:t>
             </w:r>
@@ -12514,7 +13752,7 @@
                 <w:rFonts w:ascii="Times New Roman" w:eastAsia="Times New Roman" w:hAnsi="Times New Roman" w:cs="Times New Roman"/>
                 <w:sz w:val="24"/>
                 <w:szCs w:val="24"/>
-                <w:lang w:val="en-US" w:eastAsia="ru-RU"/>
+                <w:lang w:eastAsia="ru-RU"/>
               </w:rPr>
               <w:t xml:space="preserve"> 4 </w:t>
             </w:r>
@@ -12532,7 +13770,7 @@
                 <w:rFonts w:ascii="Times New Roman" w:eastAsia="Times New Roman" w:hAnsi="Times New Roman" w:cs="Times New Roman"/>
                 <w:sz w:val="24"/>
                 <w:szCs w:val="24"/>
-                <w:lang w:val="en-US" w:eastAsia="ru-RU"/>
+                <w:lang w:eastAsia="ru-RU"/>
               </w:rPr>
               <w:t xml:space="preserve"> </w:t>
             </w:r>
@@ -12550,7 +13788,7 @@
                 <w:rFonts w:ascii="Times New Roman" w:eastAsia="Times New Roman" w:hAnsi="Times New Roman" w:cs="Times New Roman"/>
                 <w:sz w:val="24"/>
                 <w:szCs w:val="24"/>
-                <w:lang w:val="en-US" w:eastAsia="ru-RU"/>
+                <w:lang w:eastAsia="ru-RU"/>
               </w:rPr>
               <w:t xml:space="preserve"> </w:t>
             </w:r>
@@ -12568,7 +13806,7 @@
                 <w:rFonts w:ascii="Times New Roman" w:eastAsia="Times New Roman" w:hAnsi="Times New Roman" w:cs="Times New Roman"/>
                 <w:sz w:val="24"/>
                 <w:szCs w:val="24"/>
-                <w:lang w:val="en-US" w:eastAsia="ru-RU"/>
+                <w:lang w:eastAsia="ru-RU"/>
               </w:rPr>
               <w:t>.</w:t>
             </w:r>
@@ -12577,7 +13815,7 @@
                 <w:rFonts w:ascii="Times New Roman" w:eastAsia="Times New Roman" w:hAnsi="Times New Roman" w:cs="Times New Roman"/>
                 <w:sz w:val="24"/>
                 <w:szCs w:val="24"/>
-                <w:lang w:val="en-US" w:eastAsia="ru-RU"/>
+                <w:lang w:eastAsia="ru-RU"/>
               </w:rPr>
               <w:br/>
             </w:r>
@@ -12952,6 +14190,7 @@
               </w:rPr>
               <w:t xml:space="preserve"> </w:t>
             </w:r>
+            <w:proofErr w:type="spellStart"/>
             <w:r>
               <w:rPr>
                 <w:rFonts w:ascii="Times New Roman" w:eastAsia="Times New Roman" w:hAnsi="Times New Roman" w:cs="Times New Roman"/>
@@ -12959,8 +14198,27 @@
                 <w:szCs w:val="24"/>
                 <w:lang w:val="en-US" w:eastAsia="ru-RU"/>
               </w:rPr>
-              <w:t>values</w:t>
-            </w:r>
+              <w:t>val</w:t>
+            </w:r>
+            <w:r>
+              <w:rPr>
+                <w:rFonts w:ascii="Times New Roman" w:eastAsia="Times New Roman" w:hAnsi="Times New Roman" w:cs="Times New Roman"/>
+                <w:sz w:val="24"/>
+                <w:szCs w:val="24"/>
+                <w:lang w:val="en-US" w:eastAsia="ru-RU"/>
+              </w:rPr>
+              <w:t>ux</w:t>
+            </w:r>
+            <w:r>
+              <w:rPr>
+                <w:rFonts w:ascii="Times New Roman" w:eastAsia="Times New Roman" w:hAnsi="Times New Roman" w:cs="Times New Roman"/>
+                <w:sz w:val="24"/>
+                <w:szCs w:val="24"/>
+                <w:lang w:val="en-US" w:eastAsia="ru-RU"/>
+              </w:rPr>
+              <w:t>s</w:t>
+            </w:r>
+            <w:proofErr w:type="spellEnd"/>
             <w:r>
               <w:rPr>
                 <w:rFonts w:ascii="Times New Roman" w:eastAsia="Times New Roman" w:hAnsi="Times New Roman" w:cs="Times New Roman"/>
@@ -12986,7 +14244,27 @@
                 <w:szCs w:val="24"/>
                 <w:lang w:eastAsia="ru-RU"/>
               </w:rPr>
-              <w:t xml:space="preserve"> регистры сохраняемые вызываемой функцией</w:t>
+              <w:t xml:space="preserve"> </w:t>
+            </w:r>
+            <w:proofErr w:type="gramStart"/>
+            <w:r>
+              <w:rPr>
+                <w:rFonts w:ascii="Times New Roman" w:eastAsia="Times New Roman" w:hAnsi="Times New Roman" w:cs="Times New Roman"/>
+                <w:sz w:val="24"/>
+                <w:szCs w:val="24"/>
+                <w:lang w:eastAsia="ru-RU"/>
+              </w:rPr>
+              <w:t>регистры</w:t>
+            </w:r>
+            <w:proofErr w:type="gramEnd"/>
+            <w:r>
+              <w:rPr>
+                <w:rFonts w:ascii="Times New Roman" w:eastAsia="Times New Roman" w:hAnsi="Times New Roman" w:cs="Times New Roman"/>
+                <w:sz w:val="24"/>
+                <w:szCs w:val="24"/>
+                <w:lang w:eastAsia="ru-RU"/>
+              </w:rPr>
+              <w:t xml:space="preserve"> сохраняемые вызываемой функцией</w:t>
             </w:r>
             <w:r>
               <w:rPr>
@@ -13022,7 +14300,27 @@
                 <w:szCs w:val="20"/>
                 <w:lang w:eastAsia="ru-RU"/>
               </w:rPr>
-              <w:t xml:space="preserve">Подпрограмма при вызове любого из них должна сохранить их згачение в стеке. Сохраняются в процессе вызова </w:t>
+              <w:t xml:space="preserve">Подпрограмма при вызове любого из них должна сохранить их </w:t>
+            </w:r>
+            <w:proofErr w:type="spellStart"/>
+            <w:r>
+              <w:rPr>
+                <w:rFonts w:ascii="Times New Roman" w:eastAsia="Times New Roman" w:hAnsi="Times New Roman" w:cs="Times New Roman"/>
+                <w:sz w:val="20"/>
+                <w:szCs w:val="20"/>
+                <w:lang w:eastAsia="ru-RU"/>
+              </w:rPr>
+              <w:t>згачение</w:t>
+            </w:r>
+            <w:proofErr w:type="spellEnd"/>
+            <w:r>
+              <w:rPr>
+                <w:rFonts w:ascii="Times New Roman" w:eastAsia="Times New Roman" w:hAnsi="Times New Roman" w:cs="Times New Roman"/>
+                <w:sz w:val="20"/>
+                <w:szCs w:val="20"/>
+                <w:lang w:eastAsia="ru-RU"/>
+              </w:rPr>
+              <w:t xml:space="preserve"> в стеке. Сохраняются в процессе вызова </w:t>
             </w:r>
           </w:p>
         </w:tc>
@@ -13358,8 +14656,19 @@
                 <w:szCs w:val="24"/>
                 <w:lang w:eastAsia="ru-RU"/>
               </w:rPr>
-              <w:t>$gp</w:t>
-            </w:r>
+              <w:t>$</w:t>
+            </w:r>
+            <w:proofErr w:type="spellStart"/>
+            <w:r>
+              <w:rPr>
+                <w:rFonts w:ascii="Times New Roman" w:eastAsia="Times New Roman" w:hAnsi="Times New Roman" w:cs="Times New Roman"/>
+                <w:sz w:val="24"/>
+                <w:szCs w:val="24"/>
+                <w:lang w:eastAsia="ru-RU"/>
+              </w:rPr>
+              <w:t>gp</w:t>
+            </w:r>
+            <w:proofErr w:type="spellEnd"/>
           </w:p>
         </w:tc>
         <w:tc>
@@ -13518,8 +14827,19 @@
                 <w:szCs w:val="24"/>
                 <w:lang w:eastAsia="ru-RU"/>
               </w:rPr>
-              <w:t>$sp</w:t>
-            </w:r>
+              <w:t>$</w:t>
+            </w:r>
+            <w:proofErr w:type="spellStart"/>
+            <w:r>
+              <w:rPr>
+                <w:rFonts w:ascii="Times New Roman" w:eastAsia="Times New Roman" w:hAnsi="Times New Roman" w:cs="Times New Roman"/>
+                <w:sz w:val="24"/>
+                <w:szCs w:val="24"/>
+                <w:lang w:eastAsia="ru-RU"/>
+              </w:rPr>
+              <w:t>sp</w:t>
+            </w:r>
+            <w:proofErr w:type="spellEnd"/>
           </w:p>
         </w:tc>
         <w:tc>
@@ -13566,6 +14886,7 @@
               </w:rPr>
               <w:t xml:space="preserve"> </w:t>
             </w:r>
+            <w:proofErr w:type="spellStart"/>
             <w:r>
               <w:rPr>
                 <w:rFonts w:ascii="Times New Roman" w:eastAsia="Times New Roman" w:hAnsi="Times New Roman" w:cs="Times New Roman"/>
@@ -13577,6 +14898,7 @@
               </w:rPr>
               <w:t>указатель</w:t>
             </w:r>
+            <w:proofErr w:type="gramStart"/>
             <w:r>
               <w:rPr>
                 <w:rFonts w:ascii="Times New Roman" w:eastAsia="Times New Roman" w:hAnsi="Times New Roman" w:cs="Times New Roman"/>
@@ -13593,7 +14915,27 @@
                 <w:szCs w:val="24"/>
                 <w:lang w:eastAsia="ru-RU"/>
               </w:rPr>
-              <w:t xml:space="preserve">Указывает на первое свободное место в стеке </w:t>
+              <w:t>У</w:t>
+            </w:r>
+            <w:proofErr w:type="gramEnd"/>
+            <w:r>
+              <w:rPr>
+                <w:rFonts w:ascii="Times New Roman" w:eastAsia="Times New Roman" w:hAnsi="Times New Roman" w:cs="Times New Roman"/>
+                <w:sz w:val="24"/>
+                <w:szCs w:val="24"/>
+                <w:lang w:eastAsia="ru-RU"/>
+              </w:rPr>
+              <w:t>казывает</w:t>
+            </w:r>
+            <w:proofErr w:type="spellEnd"/>
+            <w:r>
+              <w:rPr>
+                <w:rFonts w:ascii="Times New Roman" w:eastAsia="Times New Roman" w:hAnsi="Times New Roman" w:cs="Times New Roman"/>
+                <w:sz w:val="24"/>
+                <w:szCs w:val="24"/>
+                <w:lang w:eastAsia="ru-RU"/>
+              </w:rPr>
+              <w:t xml:space="preserve"> на первое свободное место в стеке </w:t>
             </w:r>
           </w:p>
         </w:tc>
@@ -13667,8 +15009,19 @@
                 <w:szCs w:val="24"/>
                 <w:lang w:eastAsia="ru-RU"/>
               </w:rPr>
-              <w:t>$s8/$fp</w:t>
-            </w:r>
+              <w:t>$s8/$</w:t>
+            </w:r>
+            <w:proofErr w:type="spellStart"/>
+            <w:r>
+              <w:rPr>
+                <w:rFonts w:ascii="Times New Roman" w:eastAsia="Times New Roman" w:hAnsi="Times New Roman" w:cs="Times New Roman"/>
+                <w:sz w:val="24"/>
+                <w:szCs w:val="24"/>
+                <w:lang w:eastAsia="ru-RU"/>
+              </w:rPr>
+              <w:t>fp</w:t>
+            </w:r>
+            <w:proofErr w:type="spellEnd"/>
           </w:p>
         </w:tc>
         <w:tc>
@@ -13746,6 +15099,7 @@
               </w:rPr>
               <w:t>фрейм указатель</w:t>
             </w:r>
+            <w:proofErr w:type="gramStart"/>
             <w:r>
               <w:rPr>
                 <w:rFonts w:ascii="Times New Roman" w:eastAsia="Times New Roman" w:hAnsi="Times New Roman" w:cs="Times New Roman"/>
@@ -13771,7 +15125,17 @@
                 <w:szCs w:val="24"/>
                 <w:lang w:eastAsia="ru-RU"/>
               </w:rPr>
-              <w:t xml:space="preserve">Сохраняется в процессе вызова подпрограммы </w:t>
+              <w:t>С</w:t>
+            </w:r>
+            <w:proofErr w:type="gramEnd"/>
+            <w:r>
+              <w:rPr>
+                <w:rFonts w:ascii="Times New Roman" w:eastAsia="Times New Roman" w:hAnsi="Times New Roman" w:cs="Times New Roman"/>
+                <w:sz w:val="24"/>
+                <w:szCs w:val="24"/>
+                <w:lang w:eastAsia="ru-RU"/>
+              </w:rPr>
+              <w:t xml:space="preserve">охраняется в процессе вызова подпрограммы </w:t>
             </w:r>
           </w:p>
         </w:tc>
@@ -13845,8 +15209,19 @@
                 <w:szCs w:val="24"/>
                 <w:lang w:eastAsia="ru-RU"/>
               </w:rPr>
-              <w:t>$ra</w:t>
-            </w:r>
+              <w:t>$</w:t>
+            </w:r>
+            <w:proofErr w:type="spellStart"/>
+            <w:r>
+              <w:rPr>
+                <w:rFonts w:ascii="Times New Roman" w:eastAsia="Times New Roman" w:hAnsi="Times New Roman" w:cs="Times New Roman"/>
+                <w:sz w:val="24"/>
+                <w:szCs w:val="24"/>
+                <w:lang w:eastAsia="ru-RU"/>
+              </w:rPr>
+              <w:t>ra</w:t>
+            </w:r>
+            <w:proofErr w:type="spellEnd"/>
           </w:p>
         </w:tc>
         <w:tc>
@@ -14378,7 +15753,7 @@
   <a:extraClrSchemeLst/>
   <a:extLst>
     <a:ext uri="{05A4C25C-085E-4340-85A3-A5531E510DB2}">
-      <thm15:themeFamily xmlns:thm15="http://schemas.microsoft.com/office/thememl/2012/main" xmlns="" name="Office Theme" id="{62F939B6-93AF-4DB8-9C6B-D6C7DFDC589F}" vid="{4A3C46E8-61CC-4603-A589-7422A47A8E4A}"/>
+      <thm15:themeFamily xmlns="" xmlns:thm15="http://schemas.microsoft.com/office/thememl/2012/main" name="Office Theme" id="{62F939B6-93AF-4DB8-9C6B-D6C7DFDC589F}" vid="{4A3C46E8-61CC-4603-A589-7422A47A8E4A}"/>
     </a:ext>
   </a:extLst>
 </a:theme>
@@ -14389,7 +15764,7 @@
 </file>
 
 <file path=customXml/itemProps1.xml><?xml version="1.0" encoding="utf-8"?>
-<ds:datastoreItem xmlns:ds="http://schemas.openxmlformats.org/officeDocument/2006/customXml" ds:itemID="{35EEBF3E-71A0-49D5-961D-2422D3889E08}">
+<ds:datastoreItem xmlns:ds="http://schemas.openxmlformats.org/officeDocument/2006/customXml" ds:itemID="{6867CA7A-A190-493A-866A-4FACD566130B}">
   <ds:schemaRefs>
     <ds:schemaRef ds:uri="http://schemas.openxmlformats.org/officeDocument/2006/bibliography"/>
   </ds:schemaRefs>

</xml_diff>

<commit_message>
were corected some mistake
</commit_message>
<xml_diff>
--- a/doc/Isa.docx
+++ b/doc/Isa.docx
@@ -8,6 +8,7 @@
         <w:rPr>
           <w:b/>
           <w:sz w:val="52"/>
+          <w:lang w:val="en-US"/>
         </w:rPr>
       </w:pPr>
       <w:r>
@@ -25,6 +26,7 @@
         <w:rPr>
           <w:b/>
           <w:sz w:val="52"/>
+          <w:lang w:val="en-US"/>
         </w:rPr>
       </w:pPr>
     </w:p>
@@ -34,6 +36,7 @@
         <w:rPr>
           <w:rFonts w:ascii="Times New Roman" w:hAnsi="Times New Roman" w:cs="Times New Roman"/>
           <w:sz w:val="32"/>
+          <w:lang w:val="en-US"/>
         </w:rPr>
       </w:pPr>
       <w:r>
@@ -41,7 +44,30 @@
           <w:rFonts w:ascii="Times New Roman" w:hAnsi="Times New Roman" w:cs="Times New Roman"/>
           <w:sz w:val="32"/>
         </w:rPr>
-        <w:t xml:space="preserve">Используемые сокращения </w:t>
+        <w:t>Используемые</w:t>
+      </w:r>
+      <w:r>
+        <w:rPr>
+          <w:rFonts w:ascii="Times New Roman" w:hAnsi="Times New Roman" w:cs="Times New Roman"/>
+          <w:sz w:val="32"/>
+          <w:lang w:val="en-US"/>
+        </w:rPr>
+        <w:t xml:space="preserve"> </w:t>
+      </w:r>
+      <w:r>
+        <w:rPr>
+          <w:rFonts w:ascii="Times New Roman" w:hAnsi="Times New Roman" w:cs="Times New Roman"/>
+          <w:sz w:val="32"/>
+        </w:rPr>
+        <w:t>сокращения</w:t>
+      </w:r>
+      <w:r>
+        <w:rPr>
+          <w:rFonts w:ascii="Times New Roman" w:hAnsi="Times New Roman" w:cs="Times New Roman"/>
+          <w:sz w:val="32"/>
+          <w:lang w:val="en-US"/>
+        </w:rPr>
+        <w:t xml:space="preserve"> </w:t>
       </w:r>
     </w:p>
     <w:p>
@@ -59,26 +85,14 @@
         <w:rPr>
           <w:rFonts w:ascii="Times New Roman" w:hAnsi="Times New Roman" w:cs="Times New Roman"/>
           <w:sz w:val="32"/>
-          <w:lang w:val="en-US"/>
         </w:rPr>
       </w:pPr>
-      <w:proofErr w:type="gramStart"/>
       <w:r>
         <w:rPr>
           <w:rFonts w:ascii="Times New Roman" w:hAnsi="Times New Roman" w:cs="Times New Roman"/>
           <w:sz w:val="32"/>
-          <w:lang w:val="en-US"/>
         </w:rPr>
-        <w:t>1)Rd</w:t>
-      </w:r>
-      <w:proofErr w:type="gramEnd"/>
-      <w:r>
-        <w:rPr>
-          <w:rFonts w:ascii="Times New Roman" w:hAnsi="Times New Roman" w:cs="Times New Roman"/>
-          <w:sz w:val="32"/>
-          <w:lang w:val="en-US"/>
-        </w:rPr>
-        <w:t xml:space="preserve"> (destination register) </w:t>
+        <w:t>1)</w:t>
       </w:r>
       <w:r>
         <w:rPr>
@@ -86,7 +100,44 @@
           <w:sz w:val="32"/>
           <w:lang w:val="en-US"/>
         </w:rPr>
-        <w:t xml:space="preserve">– </w:t>
+        <w:t>Rd</w:t>
+      </w:r>
+      <w:r>
+        <w:rPr>
+          <w:rFonts w:ascii="Times New Roman" w:hAnsi="Times New Roman" w:cs="Times New Roman"/>
+          <w:sz w:val="32"/>
+        </w:rPr>
+        <w:t xml:space="preserve"> (</w:t>
+      </w:r>
+      <w:r>
+        <w:rPr>
+          <w:rFonts w:ascii="Times New Roman" w:hAnsi="Times New Roman" w:cs="Times New Roman"/>
+          <w:sz w:val="32"/>
+          <w:lang w:val="en-US"/>
+        </w:rPr>
+        <w:t>destination</w:t>
+      </w:r>
+      <w:r>
+        <w:rPr>
+          <w:rFonts w:ascii="Times New Roman" w:hAnsi="Times New Roman" w:cs="Times New Roman"/>
+          <w:sz w:val="32"/>
+        </w:rPr>
+        <w:t xml:space="preserve"> </w:t>
+      </w:r>
+      <w:r>
+        <w:rPr>
+          <w:rFonts w:ascii="Times New Roman" w:hAnsi="Times New Roman" w:cs="Times New Roman"/>
+          <w:sz w:val="32"/>
+          <w:lang w:val="en-US"/>
+        </w:rPr>
+        <w:t>register</w:t>
+      </w:r>
+      <w:r>
+        <w:rPr>
+          <w:rFonts w:ascii="Times New Roman" w:hAnsi="Times New Roman" w:cs="Times New Roman"/>
+          <w:sz w:val="32"/>
+        </w:rPr>
+        <w:t xml:space="preserve">) – </w:t>
       </w:r>
       <w:r>
         <w:rPr>
@@ -99,7 +150,6 @@
         <w:rPr>
           <w:rFonts w:ascii="Times New Roman" w:hAnsi="Times New Roman" w:cs="Times New Roman"/>
           <w:sz w:val="32"/>
-          <w:lang w:val="en-US"/>
         </w:rPr>
         <w:t xml:space="preserve"> </w:t>
       </w:r>
@@ -114,7 +164,6 @@
         <w:rPr>
           <w:rFonts w:ascii="Times New Roman" w:hAnsi="Times New Roman" w:cs="Times New Roman"/>
           <w:sz w:val="32"/>
-          <w:lang w:val="en-US"/>
         </w:rPr>
         <w:t xml:space="preserve"> </w:t>
       </w:r>
@@ -200,15 +249,12 @@
         <w:rPr>
           <w:rFonts w:ascii="Times New Roman" w:hAnsi="Times New Roman" w:cs="Times New Roman"/>
           <w:sz w:val="32"/>
-          <w:lang w:val="en-US"/>
         </w:rPr>
       </w:pPr>
-      <w:proofErr w:type="gramStart"/>
       <w:r>
         <w:rPr>
           <w:rFonts w:ascii="Times New Roman" w:hAnsi="Times New Roman" w:cs="Times New Roman"/>
           <w:sz w:val="32"/>
-          <w:lang w:val="en-US"/>
         </w:rPr>
         <w:t>3)</w:t>
       </w:r>
@@ -222,12 +268,10 @@
         <w:t>sx</w:t>
       </w:r>
       <w:proofErr w:type="spellEnd"/>
-      <w:proofErr w:type="gramEnd"/>
       <w:r>
         <w:rPr>
           <w:rFonts w:ascii="Times New Roman" w:hAnsi="Times New Roman" w:cs="Times New Roman"/>
           <w:sz w:val="32"/>
-          <w:lang w:val="en-US"/>
         </w:rPr>
         <w:t xml:space="preserve"> (</w:t>
       </w:r>
@@ -243,7 +287,6 @@
         <w:rPr>
           <w:rFonts w:ascii="Times New Roman" w:hAnsi="Times New Roman" w:cs="Times New Roman"/>
           <w:sz w:val="32"/>
-          <w:lang w:val="en-US"/>
         </w:rPr>
         <w:t xml:space="preserve"> </w:t>
       </w:r>
@@ -255,19 +298,19 @@
         </w:rPr>
         <w:t>extension</w:t>
       </w:r>
+      <w:proofErr w:type="gramStart"/>
       <w:r>
         <w:rPr>
           <w:rFonts w:ascii="Times New Roman" w:hAnsi="Times New Roman" w:cs="Times New Roman"/>
           <w:sz w:val="32"/>
-          <w:lang w:val="en-US"/>
         </w:rPr>
         <w:t xml:space="preserve"> )</w:t>
       </w:r>
+      <w:proofErr w:type="gramEnd"/>
       <w:r>
         <w:rPr>
           <w:rFonts w:ascii="Times New Roman" w:hAnsi="Times New Roman" w:cs="Times New Roman"/>
           <w:sz w:val="32"/>
-          <w:lang w:val="en-US"/>
         </w:rPr>
         <w:t xml:space="preserve"> – </w:t>
       </w:r>
@@ -282,7 +325,6 @@
         <w:rPr>
           <w:rFonts w:ascii="Times New Roman" w:hAnsi="Times New Roman" w:cs="Times New Roman"/>
           <w:sz w:val="32"/>
-          <w:lang w:val="en-US"/>
         </w:rPr>
         <w:t xml:space="preserve"> </w:t>
       </w:r>
@@ -1416,7 +1458,25 @@
                 <w:szCs w:val="24"/>
                 <w:lang w:val="en-US"/>
               </w:rPr>
-              <w:t>If rs1&lt;rs2 rd=1(only then rd2 !=1)</w:t>
+              <w:t>If rs1&lt;rs2 rd=1(only then rd2 !=</w:t>
+            </w:r>
+            <w:r>
+              <w:rPr>
+                <w:rFonts w:ascii="Times New Roman" w:hAnsi="Times New Roman" w:cs="Times New Roman"/>
+                <w:sz w:val="24"/>
+                <w:szCs w:val="24"/>
+                <w:lang w:val="en-US"/>
+              </w:rPr>
+              <w:t>0</w:t>
+            </w:r>
+            <w:r>
+              <w:rPr>
+                <w:rFonts w:ascii="Times New Roman" w:hAnsi="Times New Roman" w:cs="Times New Roman"/>
+                <w:sz w:val="24"/>
+                <w:szCs w:val="24"/>
+                <w:lang w:val="en-US"/>
+              </w:rPr>
+              <w:t>)</w:t>
             </w:r>
           </w:p>
         </w:tc>
@@ -9058,72 +9118,116 @@
               <w:jc w:val="center"/>
               <w:rPr>
                 <w:rFonts w:ascii="Times New Roman" w:hAnsi="Times New Roman" w:cs="Times New Roman"/>
-                <w:sz w:val="24"/>
-                <w:szCs w:val="24"/>
-                <w:lang w:val="en-US"/>
-              </w:rPr>
-            </w:pPr>
-            <w:r>
-              <w:rPr>
-                <w:rFonts w:ascii="Times New Roman" w:hAnsi="Times New Roman" w:cs="Times New Roman"/>
-                <w:sz w:val="24"/>
-                <w:szCs w:val="24"/>
-                <w:lang w:val="en-US"/>
-              </w:rPr>
-              <w:t>P</w:t>
-            </w:r>
-            <w:r>
-              <w:rPr>
-                <w:rFonts w:ascii="Times New Roman" w:hAnsi="Times New Roman" w:cs="Times New Roman"/>
-                <w:sz w:val="24"/>
-                <w:szCs w:val="24"/>
-                <w:lang w:val="en-US"/>
-              </w:rPr>
-              <w:t>c</w:t>
-            </w:r>
-            <w:r>
-              <w:rPr>
-                <w:rFonts w:ascii="Times New Roman" w:hAnsi="Times New Roman" w:cs="Times New Roman"/>
-                <w:sz w:val="24"/>
+                <w:sz w:val="20"/>
+                <w:szCs w:val="24"/>
+                <w:lang w:val="en-US"/>
+              </w:rPr>
+            </w:pPr>
+            <w:r>
+              <w:rPr>
+                <w:rFonts w:ascii="Times New Roman" w:hAnsi="Times New Roman" w:cs="Times New Roman"/>
+                <w:sz w:val="20"/>
+                <w:szCs w:val="24"/>
+                <w:lang w:val="en-US"/>
+              </w:rPr>
+              <w:t>Pc =</w:t>
+            </w:r>
+            <w:proofErr w:type="spellStart"/>
+            <w:r>
+              <w:rPr>
+                <w:rFonts w:ascii="Times New Roman" w:hAnsi="Times New Roman" w:cs="Times New Roman"/>
+                <w:sz w:val="20"/>
+                <w:szCs w:val="24"/>
+                <w:lang w:val="en-US"/>
+              </w:rPr>
+              <w:t>sx</w:t>
+            </w:r>
+            <w:proofErr w:type="spellEnd"/>
+            <w:r>
+              <w:rPr>
+                <w:rFonts w:ascii="Times New Roman" w:hAnsi="Times New Roman" w:cs="Times New Roman"/>
+                <w:sz w:val="20"/>
                 <w:szCs w:val="24"/>
                 <w:lang w:val="en-US"/>
               </w:rPr>
               <w:t xml:space="preserve"> </w:t>
             </w:r>
-            <w:r>
-              <w:rPr>
-                <w:rFonts w:ascii="Times New Roman" w:hAnsi="Times New Roman" w:cs="Times New Roman"/>
-                <w:sz w:val="24"/>
-                <w:szCs w:val="24"/>
-                <w:lang w:val="en-US"/>
-              </w:rPr>
-              <w:t>=</w:t>
-            </w:r>
             <w:proofErr w:type="spellStart"/>
             <w:r>
               <w:rPr>
                 <w:rFonts w:ascii="Times New Roman" w:hAnsi="Times New Roman" w:cs="Times New Roman"/>
-                <w:sz w:val="24"/>
-                <w:szCs w:val="24"/>
-                <w:lang w:val="en-US"/>
-              </w:rPr>
-              <w:t>sx</w:t>
+                <w:sz w:val="20"/>
+                <w:szCs w:val="24"/>
+                <w:lang w:val="en-US"/>
+              </w:rPr>
+              <w:t>imm</w:t>
             </w:r>
             <w:proofErr w:type="spellEnd"/>
             <w:r>
               <w:rPr>
                 <w:rFonts w:ascii="Times New Roman" w:hAnsi="Times New Roman" w:cs="Times New Roman"/>
-                <w:sz w:val="24"/>
+                <w:sz w:val="20"/>
+                <w:szCs w:val="24"/>
+                <w:lang w:val="en-US"/>
+              </w:rPr>
+              <w:t xml:space="preserve"> + pc</w:t>
+            </w:r>
+            <w:r>
+              <w:rPr>
+                <w:rFonts w:ascii="Times New Roman" w:hAnsi="Times New Roman" w:cs="Times New Roman"/>
+                <w:sz w:val="20"/>
+                <w:szCs w:val="24"/>
+                <w:lang w:val="en-US"/>
+              </w:rPr>
+              <w:t xml:space="preserve">; X1 </w:t>
+            </w:r>
+            <w:r>
+              <w:rPr>
+                <w:rFonts w:ascii="Times New Roman" w:hAnsi="Times New Roman" w:cs="Times New Roman"/>
+                <w:sz w:val="20"/>
+                <w:szCs w:val="24"/>
+                <w:lang w:val="en-US"/>
+              </w:rPr>
+              <w:lastRenderedPageBreak/>
+              <w:t>= pc +4</w:t>
+            </w:r>
+          </w:p>
+          <w:p>
+            <w:pPr>
+              <w:jc w:val="center"/>
+              <w:rPr>
+                <w:rFonts w:ascii="Times New Roman" w:hAnsi="Times New Roman" w:cs="Times New Roman"/>
+                <w:color w:val="FF0000"/>
+                <w:sz w:val="20"/>
+                <w:szCs w:val="24"/>
+                <w:lang w:val="en-US"/>
+              </w:rPr>
+            </w:pPr>
+            <w:r>
+              <w:rPr>
+                <w:rFonts w:ascii="Times New Roman" w:hAnsi="Times New Roman" w:cs="Times New Roman"/>
+                <w:sz w:val="20"/>
                 <w:szCs w:val="24"/>
                 <w:lang w:val="en-US"/>
               </w:rPr>
               <w:t xml:space="preserve"> </w:t>
             </w:r>
+            <w:r>
+              <w:rPr>
+                <w:rFonts w:ascii="Times New Roman" w:hAnsi="Times New Roman" w:cs="Times New Roman"/>
+                <w:color w:val="FF0000"/>
+                <w:sz w:val="20"/>
+                <w:szCs w:val="24"/>
+                <w:lang w:val="en-US"/>
+              </w:rPr>
+              <w:t>(</w:t>
+            </w:r>
             <w:proofErr w:type="spellStart"/>
             <w:r>
               <w:rPr>
                 <w:rFonts w:ascii="Times New Roman" w:hAnsi="Times New Roman" w:cs="Times New Roman"/>
-                <w:sz w:val="24"/>
+                <w:color w:val="FF0000"/>
+                <w:sz w:val="20"/>
                 <w:szCs w:val="24"/>
                 <w:lang w:val="en-US"/>
               </w:rPr>
@@ -9133,48 +9237,12 @@
             <w:r>
               <w:rPr>
                 <w:rFonts w:ascii="Times New Roman" w:hAnsi="Times New Roman" w:cs="Times New Roman"/>
-                <w:sz w:val="24"/>
-                <w:szCs w:val="24"/>
-                <w:lang w:val="en-US"/>
-              </w:rPr>
-              <w:t xml:space="preserve">; </w:t>
-            </w:r>
-            <w:r>
-              <w:rPr>
-                <w:rFonts w:ascii="Times New Roman" w:hAnsi="Times New Roman" w:cs="Times New Roman"/>
-                <w:sz w:val="24"/>
-                <w:szCs w:val="24"/>
-                <w:lang w:val="en-US"/>
-              </w:rPr>
-              <w:t>X</w:t>
-            </w:r>
-            <w:r>
-              <w:rPr>
-                <w:rFonts w:ascii="Times New Roman" w:hAnsi="Times New Roman" w:cs="Times New Roman"/>
-                <w:sz w:val="24"/>
-                <w:szCs w:val="24"/>
-                <w:lang w:val="en-US"/>
-              </w:rPr>
-              <w:t>1</w:t>
-            </w:r>
-            <w:r>
-              <w:rPr>
-                <w:rFonts w:ascii="Times New Roman" w:hAnsi="Times New Roman" w:cs="Times New Roman"/>
-                <w:sz w:val="24"/>
-                <w:szCs w:val="24"/>
-                <w:lang w:val="en-US"/>
-              </w:rPr>
-              <w:t xml:space="preserve"> </w:t>
-            </w:r>
-            <w:r>
-              <w:rPr>
-                <w:rFonts w:ascii="Times New Roman" w:hAnsi="Times New Roman" w:cs="Times New Roman"/>
-                <w:sz w:val="24"/>
-                <w:szCs w:val="24"/>
-                <w:lang w:val="en-US"/>
-              </w:rPr>
-              <w:lastRenderedPageBreak/>
-              <w:t xml:space="preserve">= pc +4 </w:t>
+                <w:color w:val="FF0000"/>
+                <w:sz w:val="20"/>
+                <w:szCs w:val="24"/>
+                <w:lang w:val="en-US"/>
+              </w:rPr>
+              <w:t xml:space="preserve"> is sign offset in mull of 2 bytes)</w:t>
             </w:r>
           </w:p>
         </w:tc>
@@ -9189,7 +9257,7 @@
               <w:jc w:val="center"/>
               <w:rPr>
                 <w:rFonts w:ascii="Times New Roman" w:hAnsi="Times New Roman" w:cs="Times New Roman"/>
-                <w:sz w:val="24"/>
+                <w:sz w:val="20"/>
                 <w:szCs w:val="24"/>
                 <w:lang w:val="en-US"/>
               </w:rPr>
@@ -9208,7 +9276,7 @@
               <w:jc w:val="center"/>
               <w:rPr>
                 <w:rFonts w:ascii="Times New Roman" w:hAnsi="Times New Roman" w:cs="Times New Roman"/>
-                <w:sz w:val="24"/>
+                <w:sz w:val="20"/>
                 <w:szCs w:val="24"/>
                 <w:lang w:val="en-US"/>
               </w:rPr>
@@ -9227,7 +9295,7 @@
               <w:jc w:val="center"/>
               <w:rPr>
                 <w:rFonts w:ascii="Times New Roman" w:hAnsi="Times New Roman" w:cs="Times New Roman"/>
-                <w:sz w:val="24"/>
+                <w:sz w:val="20"/>
                 <w:szCs w:val="24"/>
                 <w:lang w:val="en-US"/>
               </w:rPr>
@@ -9245,7 +9313,7 @@
               <w:jc w:val="center"/>
               <w:rPr>
                 <w:rFonts w:ascii="Times New Roman" w:hAnsi="Times New Roman" w:cs="Times New Roman"/>
-                <w:sz w:val="24"/>
+                <w:sz w:val="20"/>
                 <w:szCs w:val="24"/>
                 <w:lang w:val="en-US"/>
               </w:rPr>
@@ -9263,7 +9331,7 @@
               <w:jc w:val="center"/>
               <w:rPr>
                 <w:rFonts w:ascii="Times New Roman" w:hAnsi="Times New Roman" w:cs="Times New Roman"/>
-                <w:sz w:val="24"/>
+                <w:sz w:val="20"/>
                 <w:szCs w:val="24"/>
                 <w:lang w:val="en-US"/>
               </w:rPr>
@@ -9281,7 +9349,7 @@
               <w:jc w:val="center"/>
               <w:rPr>
                 <w:rFonts w:ascii="Times New Roman" w:hAnsi="Times New Roman" w:cs="Times New Roman"/>
-                <w:sz w:val="24"/>
+                <w:sz w:val="20"/>
                 <w:szCs w:val="24"/>
                 <w:lang w:val="en-US"/>
               </w:rPr>
@@ -9808,7 +9876,16 @@
                 <w:szCs w:val="24"/>
                 <w:lang w:val="en-US"/>
               </w:rPr>
-              <w:t>Rd = rd + 4</w:t>
+              <w:t>Rd = pc</w:t>
+            </w:r>
+            <w:r>
+              <w:rPr>
+                <w:rFonts w:ascii="Times New Roman" w:hAnsi="Times New Roman" w:cs="Times New Roman"/>
+                <w:sz w:val="24"/>
+                <w:szCs w:val="24"/>
+                <w:lang w:val="en-US"/>
+              </w:rPr>
+              <w:t xml:space="preserve"> + 4</w:t>
             </w:r>
           </w:p>
         </w:tc>
@@ -15753,7 +15830,7 @@
   <a:extraClrSchemeLst/>
   <a:extLst>
     <a:ext uri="{05A4C25C-085E-4340-85A3-A5531E510DB2}">
-      <thm15:themeFamily xmlns="" xmlns:thm15="http://schemas.microsoft.com/office/thememl/2012/main" name="Office Theme" id="{62F939B6-93AF-4DB8-9C6B-D6C7DFDC589F}" vid="{4A3C46E8-61CC-4603-A589-7422A47A8E4A}"/>
+      <thm15:themeFamily xmlns:thm15="http://schemas.microsoft.com/office/thememl/2012/main" xmlns="" name="Office Theme" id="{62F939B6-93AF-4DB8-9C6B-D6C7DFDC589F}" vid="{4A3C46E8-61CC-4603-A589-7422A47A8E4A}"/>
     </a:ext>
   </a:extLst>
 </a:theme>
@@ -15764,7 +15841,7 @@
 </file>
 
 <file path=customXml/itemProps1.xml><?xml version="1.0" encoding="utf-8"?>
-<ds:datastoreItem xmlns:ds="http://schemas.openxmlformats.org/officeDocument/2006/customXml" ds:itemID="{6867CA7A-A190-493A-866A-4FACD566130B}">
+<ds:datastoreItem xmlns:ds="http://schemas.openxmlformats.org/officeDocument/2006/customXml" ds:itemID="{20D65A60-7527-4346-9FBD-8973B8575635}">
   <ds:schemaRefs>
     <ds:schemaRef ds:uri="http://schemas.openxmlformats.org/officeDocument/2006/bibliography"/>
   </ds:schemaRefs>

</xml_diff>

<commit_message>
Added Store and Load instructions
</commit_message>
<xml_diff>
--- a/doc/Isa.docx
+++ b/doc/Isa.docx
@@ -12225,17 +12225,15 @@
                 <w:rFonts w:ascii="Times New Roman" w:hAnsi="Times New Roman" w:cs="Times New Roman"/>
                 <w:sz w:val="24"/>
                 <w:szCs w:val="24"/>
-                <w:lang w:val="en-US"/>
-              </w:rPr>
-            </w:pPr>
-            <w:r>
-              <w:rPr>
-                <w:rFonts w:ascii="Times New Roman" w:hAnsi="Times New Roman" w:cs="Times New Roman"/>
-                <w:sz w:val="24"/>
-                <w:szCs w:val="24"/>
-                <w:lang w:val="en-US"/>
-              </w:rPr>
-              <w:t>4</w:t>
+              </w:rPr>
+            </w:pPr>
+            <w:r>
+              <w:rPr>
+                <w:rFonts w:ascii="Times New Roman" w:hAnsi="Times New Roman" w:cs="Times New Roman"/>
+                <w:sz w:val="24"/>
+                <w:szCs w:val="24"/>
+              </w:rPr>
+              <w:t>5</w:t>
             </w:r>
           </w:p>
         </w:tc>
@@ -15830,7 +15828,7 @@
   <a:extraClrSchemeLst/>
   <a:extLst>
     <a:ext uri="{05A4C25C-085E-4340-85A3-A5531E510DB2}">
-      <thm15:themeFamily xmlns:thm15="http://schemas.microsoft.com/office/thememl/2012/main" xmlns="" name="Office Theme" id="{62F939B6-93AF-4DB8-9C6B-D6C7DFDC589F}" vid="{4A3C46E8-61CC-4603-A589-7422A47A8E4A}"/>
+      <thm15:themeFamily xmlns="" xmlns:thm15="http://schemas.microsoft.com/office/thememl/2012/main" name="Office Theme" id="{62F939B6-93AF-4DB8-9C6B-D6C7DFDC589F}" vid="{4A3C46E8-61CC-4603-A589-7422A47A8E4A}"/>
     </a:ext>
   </a:extLst>
 </a:theme>
@@ -15841,7 +15839,7 @@
 </file>
 
 <file path=customXml/itemProps1.xml><?xml version="1.0" encoding="utf-8"?>
-<ds:datastoreItem xmlns:ds="http://schemas.openxmlformats.org/officeDocument/2006/customXml" ds:itemID="{20D65A60-7527-4346-9FBD-8973B8575635}">
+<ds:datastoreItem xmlns:ds="http://schemas.openxmlformats.org/officeDocument/2006/customXml" ds:itemID="{E7F5298E-D32F-4C76-B199-A03DB6DB33DC}">
   <ds:schemaRefs>
     <ds:schemaRef ds:uri="http://schemas.openxmlformats.org/officeDocument/2006/bibliography"/>
   </ds:schemaRefs>

</xml_diff>

<commit_message>
changed coding of opcode in isa
</commit_message>
<xml_diff>
--- a/doc/Isa.docx
+++ b/doc/Isa.docx
@@ -1173,7 +1173,7 @@
                 <w:szCs w:val="24"/>
                 <w:lang w:val="en-US"/>
               </w:rPr>
-              <w:t>0000011</w:t>
+              <w:t>0110011</w:t>
             </w:r>
           </w:p>
         </w:tc>
@@ -1328,15 +1328,17 @@
                 <w:rFonts w:ascii="Times New Roman" w:hAnsi="Times New Roman" w:cs="Times New Roman"/>
                 <w:sz w:val="24"/>
                 <w:szCs w:val="24"/>
-              </w:rPr>
-            </w:pPr>
-            <w:r>
-              <w:rPr>
-                <w:rFonts w:ascii="Times New Roman" w:hAnsi="Times New Roman" w:cs="Times New Roman"/>
-                <w:sz w:val="24"/>
-                <w:szCs w:val="24"/>
-              </w:rPr>
-              <w:t>001</w:t>
+                <w:lang w:val="en-US"/>
+              </w:rPr>
+            </w:pPr>
+            <w:r>
+              <w:rPr>
+                <w:rFonts w:ascii="Times New Roman" w:hAnsi="Times New Roman" w:cs="Times New Roman"/>
+                <w:sz w:val="24"/>
+                <w:szCs w:val="24"/>
+                <w:lang w:val="en-US"/>
+              </w:rPr>
+              <w:t>010</w:t>
             </w:r>
           </w:p>
         </w:tc>
@@ -1380,7 +1382,7 @@
                 <w:szCs w:val="24"/>
                 <w:lang w:val="en-US"/>
               </w:rPr>
-              <w:t>0000011</w:t>
+              <w:t>0110011</w:t>
             </w:r>
           </w:p>
         </w:tc>
@@ -1557,15 +1559,17 @@
                 <w:rFonts w:ascii="Times New Roman" w:hAnsi="Times New Roman" w:cs="Times New Roman"/>
                 <w:sz w:val="24"/>
                 <w:szCs w:val="24"/>
-              </w:rPr>
-            </w:pPr>
-            <w:r>
-              <w:rPr>
-                <w:rFonts w:ascii="Times New Roman" w:hAnsi="Times New Roman" w:cs="Times New Roman"/>
-                <w:sz w:val="24"/>
-                <w:szCs w:val="24"/>
-              </w:rPr>
-              <w:t>010</w:t>
+                <w:lang w:val="en-US"/>
+              </w:rPr>
+            </w:pPr>
+            <w:r>
+              <w:rPr>
+                <w:rFonts w:ascii="Times New Roman" w:hAnsi="Times New Roman" w:cs="Times New Roman"/>
+                <w:sz w:val="24"/>
+                <w:szCs w:val="24"/>
+                <w:lang w:val="en-US"/>
+              </w:rPr>
+              <w:t>011</w:t>
             </w:r>
           </w:p>
         </w:tc>
@@ -1610,7 +1614,7 @@
                 <w:szCs w:val="24"/>
                 <w:lang w:val="en-US"/>
               </w:rPr>
-              <w:t>0000011</w:t>
+              <w:t>0110011</w:t>
             </w:r>
           </w:p>
         </w:tc>
@@ -1769,15 +1773,17 @@
                 <w:rFonts w:ascii="Times New Roman" w:hAnsi="Times New Roman" w:cs="Times New Roman"/>
                 <w:sz w:val="24"/>
                 <w:szCs w:val="24"/>
-              </w:rPr>
-            </w:pPr>
-            <w:r>
-              <w:rPr>
-                <w:rFonts w:ascii="Times New Roman" w:hAnsi="Times New Roman" w:cs="Times New Roman"/>
-                <w:sz w:val="24"/>
-                <w:szCs w:val="24"/>
-              </w:rPr>
-              <w:t>011</w:t>
+                <w:lang w:val="en-US"/>
+              </w:rPr>
+            </w:pPr>
+            <w:r>
+              <w:rPr>
+                <w:rFonts w:ascii="Times New Roman" w:hAnsi="Times New Roman" w:cs="Times New Roman"/>
+                <w:sz w:val="24"/>
+                <w:szCs w:val="24"/>
+                <w:lang w:val="en-US"/>
+              </w:rPr>
+              <w:t>111</w:t>
             </w:r>
           </w:p>
         </w:tc>
@@ -1822,7 +1828,7 @@
                 <w:szCs w:val="24"/>
                 <w:lang w:val="en-US"/>
               </w:rPr>
-              <w:t>0000011</w:t>
+              <w:t>0110011</w:t>
             </w:r>
           </w:p>
         </w:tc>
@@ -1981,15 +1987,17 @@
                 <w:rFonts w:ascii="Times New Roman" w:hAnsi="Times New Roman" w:cs="Times New Roman"/>
                 <w:sz w:val="24"/>
                 <w:szCs w:val="24"/>
-              </w:rPr>
-            </w:pPr>
-            <w:r>
-              <w:rPr>
-                <w:rFonts w:ascii="Times New Roman" w:hAnsi="Times New Roman" w:cs="Times New Roman"/>
-                <w:sz w:val="24"/>
-                <w:szCs w:val="24"/>
-              </w:rPr>
-              <w:t>100</w:t>
+                <w:lang w:val="en-US"/>
+              </w:rPr>
+            </w:pPr>
+            <w:r>
+              <w:rPr>
+                <w:rFonts w:ascii="Times New Roman" w:hAnsi="Times New Roman" w:cs="Times New Roman"/>
+                <w:sz w:val="24"/>
+                <w:szCs w:val="24"/>
+                <w:lang w:val="en-US"/>
+              </w:rPr>
+              <w:t>110</w:t>
             </w:r>
           </w:p>
         </w:tc>
@@ -2034,7 +2042,7 @@
                 <w:szCs w:val="24"/>
                 <w:lang w:val="en-US"/>
               </w:rPr>
-              <w:t>0000011</w:t>
+              <w:t>0110011</w:t>
             </w:r>
           </w:p>
         </w:tc>
@@ -2193,15 +2201,17 @@
                 <w:rFonts w:ascii="Times New Roman" w:hAnsi="Times New Roman" w:cs="Times New Roman"/>
                 <w:sz w:val="24"/>
                 <w:szCs w:val="24"/>
-              </w:rPr>
-            </w:pPr>
-            <w:r>
-              <w:rPr>
-                <w:rFonts w:ascii="Times New Roman" w:hAnsi="Times New Roman" w:cs="Times New Roman"/>
-                <w:sz w:val="24"/>
-                <w:szCs w:val="24"/>
-              </w:rPr>
-              <w:t>101</w:t>
+                <w:lang w:val="en-US"/>
+              </w:rPr>
+            </w:pPr>
+            <w:r>
+              <w:rPr>
+                <w:rFonts w:ascii="Times New Roman" w:hAnsi="Times New Roman" w:cs="Times New Roman"/>
+                <w:sz w:val="24"/>
+                <w:szCs w:val="24"/>
+                <w:lang w:val="en-US"/>
+              </w:rPr>
+              <w:t>100</w:t>
             </w:r>
           </w:p>
         </w:tc>
@@ -2246,7 +2256,7 @@
                 <w:szCs w:val="24"/>
                 <w:lang w:val="en-US"/>
               </w:rPr>
-              <w:t>0000011</w:t>
+              <w:t>0110011</w:t>
             </w:r>
           </w:p>
         </w:tc>
@@ -2401,15 +2411,17 @@
                 <w:rFonts w:ascii="Times New Roman" w:hAnsi="Times New Roman" w:cs="Times New Roman"/>
                 <w:sz w:val="24"/>
                 <w:szCs w:val="24"/>
-              </w:rPr>
-            </w:pPr>
-            <w:r>
-              <w:rPr>
-                <w:rFonts w:ascii="Times New Roman" w:hAnsi="Times New Roman" w:cs="Times New Roman"/>
-                <w:sz w:val="24"/>
-                <w:szCs w:val="24"/>
-              </w:rPr>
-              <w:t>110</w:t>
+                <w:lang w:val="en-US"/>
+              </w:rPr>
+            </w:pPr>
+            <w:r>
+              <w:rPr>
+                <w:rFonts w:ascii="Times New Roman" w:hAnsi="Times New Roman" w:cs="Times New Roman"/>
+                <w:sz w:val="24"/>
+                <w:szCs w:val="24"/>
+                <w:lang w:val="en-US"/>
+              </w:rPr>
+              <w:t>001</w:t>
             </w:r>
           </w:p>
         </w:tc>
@@ -2453,7 +2465,7 @@
                 <w:szCs w:val="24"/>
                 <w:lang w:val="en-US"/>
               </w:rPr>
-              <w:t>0000011</w:t>
+              <w:t>0110011</w:t>
             </w:r>
           </w:p>
         </w:tc>
@@ -2607,15 +2619,17 @@
                 <w:rFonts w:ascii="Times New Roman" w:hAnsi="Times New Roman" w:cs="Times New Roman"/>
                 <w:sz w:val="24"/>
                 <w:szCs w:val="24"/>
-              </w:rPr>
-            </w:pPr>
-            <w:r>
-              <w:rPr>
-                <w:rFonts w:ascii="Times New Roman" w:hAnsi="Times New Roman" w:cs="Times New Roman"/>
-                <w:sz w:val="24"/>
-                <w:szCs w:val="24"/>
-              </w:rPr>
-              <w:t>111</w:t>
+                <w:lang w:val="en-US"/>
+              </w:rPr>
+            </w:pPr>
+            <w:r>
+              <w:rPr>
+                <w:rFonts w:ascii="Times New Roman" w:hAnsi="Times New Roman" w:cs="Times New Roman"/>
+                <w:sz w:val="24"/>
+                <w:szCs w:val="24"/>
+                <w:lang w:val="en-US"/>
+              </w:rPr>
+              <w:t>101</w:t>
             </w:r>
           </w:p>
         </w:tc>
@@ -2659,7 +2673,7 @@
                 <w:szCs w:val="24"/>
                 <w:lang w:val="en-US"/>
               </w:rPr>
-              <w:t>0000011</w:t>
+              <w:t>0110011</w:t>
             </w:r>
           </w:p>
         </w:tc>
@@ -2866,7 +2880,7 @@
                 <w:szCs w:val="24"/>
                 <w:lang w:val="en-US"/>
               </w:rPr>
-              <w:t>0000011</w:t>
+              <w:t>0110011</w:t>
             </w:r>
           </w:p>
         </w:tc>
@@ -3021,15 +3035,17 @@
                 <w:rFonts w:ascii="Times New Roman" w:hAnsi="Times New Roman" w:cs="Times New Roman"/>
                 <w:sz w:val="24"/>
                 <w:szCs w:val="24"/>
-              </w:rPr>
-            </w:pPr>
-            <w:r>
-              <w:rPr>
-                <w:rFonts w:ascii="Times New Roman" w:hAnsi="Times New Roman" w:cs="Times New Roman"/>
-                <w:sz w:val="24"/>
-                <w:szCs w:val="24"/>
-              </w:rPr>
-              <w:t>001</w:t>
+                <w:lang w:val="en-US"/>
+              </w:rPr>
+            </w:pPr>
+            <w:r>
+              <w:rPr>
+                <w:rFonts w:ascii="Times New Roman" w:hAnsi="Times New Roman" w:cs="Times New Roman"/>
+                <w:sz w:val="24"/>
+                <w:szCs w:val="24"/>
+                <w:lang w:val="en-US"/>
+              </w:rPr>
+              <w:t>101</w:t>
             </w:r>
           </w:p>
         </w:tc>
@@ -3073,7 +3089,7 @@
                 <w:szCs w:val="24"/>
                 <w:lang w:val="en-US"/>
               </w:rPr>
-              <w:t>0000011</w:t>
+              <w:t>0110011</w:t>
             </w:r>
           </w:p>
         </w:tc>
@@ -3296,7 +3312,7 @@
                 <w:szCs w:val="24"/>
                 <w:lang w:val="en-US"/>
               </w:rPr>
-              <w:t>0000011</w:t>
+              <w:t>0110011</w:t>
             </w:r>
           </w:p>
         </w:tc>
@@ -3866,7 +3882,7 @@
                 <w:szCs w:val="24"/>
                 <w:lang w:val="en-US"/>
               </w:rPr>
-              <w:t>1000011</w:t>
+              <w:t>0010011</w:t>
             </w:r>
           </w:p>
         </w:tc>
@@ -4045,15 +4061,17 @@
                 <w:rFonts w:ascii="Times New Roman" w:hAnsi="Times New Roman" w:cs="Times New Roman"/>
                 <w:sz w:val="24"/>
                 <w:szCs w:val="24"/>
-              </w:rPr>
-            </w:pPr>
-            <w:r>
-              <w:rPr>
-                <w:rFonts w:ascii="Times New Roman" w:hAnsi="Times New Roman" w:cs="Times New Roman"/>
-                <w:sz w:val="24"/>
-                <w:szCs w:val="24"/>
-              </w:rPr>
-              <w:t>001</w:t>
+                <w:lang w:val="en-US"/>
+              </w:rPr>
+            </w:pPr>
+            <w:r>
+              <w:rPr>
+                <w:rFonts w:ascii="Times New Roman" w:hAnsi="Times New Roman" w:cs="Times New Roman"/>
+                <w:sz w:val="24"/>
+                <w:szCs w:val="24"/>
+                <w:lang w:val="en-US"/>
+              </w:rPr>
+              <w:t>010</w:t>
             </w:r>
           </w:p>
         </w:tc>
@@ -4099,7 +4117,7 @@
                 <w:szCs w:val="24"/>
                 <w:lang w:val="en-US"/>
               </w:rPr>
-              <w:t>1000011</w:t>
+              <w:t>0010011</w:t>
             </w:r>
           </w:p>
         </w:tc>
@@ -4145,17 +4163,19 @@
                 <w:rFonts w:ascii="Times New Roman" w:hAnsi="Times New Roman" w:cs="Times New Roman"/>
                 <w:sz w:val="24"/>
                 <w:szCs w:val="24"/>
-                <w:lang w:val="en-US"/>
-              </w:rPr>
-            </w:pPr>
-            <w:r>
-              <w:rPr>
-                <w:rFonts w:ascii="Times New Roman" w:hAnsi="Times New Roman" w:cs="Times New Roman"/>
-                <w:sz w:val="24"/>
-                <w:szCs w:val="24"/>
-                <w:lang w:val="en-US"/>
-              </w:rPr>
-              <w:t>ANDI</w:t>
+                <w:highlight w:val="red"/>
+                <w:lang w:val="en-US"/>
+              </w:rPr>
+            </w:pPr>
+            <w:r>
+              <w:rPr>
+                <w:rFonts w:ascii="Times New Roman" w:hAnsi="Times New Roman" w:cs="Times New Roman"/>
+                <w:sz w:val="24"/>
+                <w:szCs w:val="24"/>
+                <w:highlight w:val="red"/>
+                <w:lang w:val="en-US"/>
+              </w:rPr>
+              <w:t>SLTIU</w:t>
             </w:r>
           </w:p>
         </w:tc>
@@ -4172,49 +4192,10 @@
                 <w:rFonts w:ascii="Times New Roman" w:hAnsi="Times New Roman" w:cs="Times New Roman"/>
                 <w:sz w:val="24"/>
                 <w:szCs w:val="24"/>
-                <w:lang w:val="en-US"/>
-              </w:rPr>
-            </w:pPr>
-            <w:r>
-              <w:rPr>
-                <w:rFonts w:ascii="Times New Roman" w:hAnsi="Times New Roman" w:cs="Times New Roman"/>
-                <w:sz w:val="24"/>
-                <w:szCs w:val="24"/>
-                <w:lang w:val="en-US"/>
-              </w:rPr>
-              <w:t xml:space="preserve">Rd = rs1 &amp; </w:t>
-            </w:r>
-            <w:proofErr w:type="spellStart"/>
-            <w:r>
-              <w:rPr>
-                <w:rFonts w:ascii="Times New Roman" w:hAnsi="Times New Roman" w:cs="Times New Roman"/>
-                <w:sz w:val="24"/>
-                <w:szCs w:val="24"/>
-                <w:lang w:val="en-US"/>
-              </w:rPr>
-              <w:t>sx</w:t>
-            </w:r>
-            <w:proofErr w:type="spellEnd"/>
-            <w:r>
-              <w:rPr>
-                <w:rFonts w:ascii="Times New Roman" w:hAnsi="Times New Roman" w:cs="Times New Roman"/>
-                <w:sz w:val="24"/>
-                <w:szCs w:val="24"/>
-                <w:lang w:val="en-US"/>
-              </w:rPr>
-              <w:t xml:space="preserve"> </w:t>
-            </w:r>
-            <w:proofErr w:type="spellStart"/>
-            <w:r>
-              <w:rPr>
-                <w:rFonts w:ascii="Times New Roman" w:hAnsi="Times New Roman" w:cs="Times New Roman"/>
-                <w:sz w:val="24"/>
-                <w:szCs w:val="24"/>
-                <w:lang w:val="en-US"/>
-              </w:rPr>
-              <w:t>imm</w:t>
-            </w:r>
-            <w:proofErr w:type="spellEnd"/>
+                <w:highlight w:val="red"/>
+                <w:lang w:val="en-US"/>
+              </w:rPr>
+            </w:pPr>
           </w:p>
         </w:tc>
         <w:tc>
@@ -4231,6 +4212,8 @@
                 <w:rFonts w:ascii="Times New Roman" w:hAnsi="Times New Roman" w:cs="Times New Roman"/>
                 <w:sz w:val="24"/>
                 <w:szCs w:val="24"/>
+                <w:highlight w:val="red"/>
+                <w:lang w:val="en-US"/>
               </w:rPr>
             </w:pPr>
           </w:p>
@@ -4249,6 +4232,8 @@
                 <w:rFonts w:ascii="Times New Roman" w:hAnsi="Times New Roman" w:cs="Times New Roman"/>
                 <w:sz w:val="24"/>
                 <w:szCs w:val="24"/>
+                <w:highlight w:val="red"/>
+                <w:lang w:val="en-US"/>
               </w:rPr>
             </w:pPr>
           </w:p>
@@ -4267,15 +4252,19 @@
                 <w:rFonts w:ascii="Times New Roman" w:hAnsi="Times New Roman" w:cs="Times New Roman"/>
                 <w:sz w:val="24"/>
                 <w:szCs w:val="24"/>
-              </w:rPr>
-            </w:pPr>
-            <w:r>
-              <w:rPr>
-                <w:rFonts w:ascii="Times New Roman" w:hAnsi="Times New Roman" w:cs="Times New Roman"/>
-                <w:sz w:val="24"/>
-                <w:szCs w:val="24"/>
-              </w:rPr>
-              <w:t>010</w:t>
+                <w:highlight w:val="red"/>
+                <w:lang w:val="en-US"/>
+              </w:rPr>
+            </w:pPr>
+            <w:r>
+              <w:rPr>
+                <w:rFonts w:ascii="Times New Roman" w:hAnsi="Times New Roman" w:cs="Times New Roman"/>
+                <w:sz w:val="24"/>
+                <w:szCs w:val="24"/>
+                <w:highlight w:val="red"/>
+                <w:lang w:val="en-US"/>
+              </w:rPr>
+              <w:t>011</w:t>
             </w:r>
           </w:p>
         </w:tc>
@@ -4293,6 +4282,8 @@
                 <w:rFonts w:ascii="Times New Roman" w:hAnsi="Times New Roman" w:cs="Times New Roman"/>
                 <w:sz w:val="24"/>
                 <w:szCs w:val="24"/>
+                <w:highlight w:val="red"/>
+                <w:lang w:val="en-US"/>
               </w:rPr>
             </w:pPr>
           </w:p>
@@ -4310,17 +4301,19 @@
                 <w:rFonts w:ascii="Times New Roman" w:hAnsi="Times New Roman" w:cs="Times New Roman"/>
                 <w:sz w:val="24"/>
                 <w:szCs w:val="24"/>
-                <w:lang w:val="en-US"/>
-              </w:rPr>
-            </w:pPr>
-            <w:r>
-              <w:rPr>
-                <w:rFonts w:ascii="Times New Roman" w:hAnsi="Times New Roman" w:cs="Times New Roman"/>
-                <w:sz w:val="24"/>
-                <w:szCs w:val="24"/>
-                <w:lang w:val="en-US"/>
-              </w:rPr>
-              <w:t>1000011</w:t>
+                <w:highlight w:val="red"/>
+                <w:lang w:val="en-US"/>
+              </w:rPr>
+            </w:pPr>
+            <w:r>
+              <w:rPr>
+                <w:rFonts w:ascii="Times New Roman" w:hAnsi="Times New Roman" w:cs="Times New Roman"/>
+                <w:sz w:val="24"/>
+                <w:szCs w:val="24"/>
+                <w:highlight w:val="red"/>
+                <w:lang w:val="en-US"/>
+              </w:rPr>
+              <w:t>0010011</w:t>
             </w:r>
           </w:p>
         </w:tc>
@@ -4376,7 +4369,7 @@
                 <w:szCs w:val="24"/>
                 <w:lang w:val="en-US"/>
               </w:rPr>
-              <w:t>ORI</w:t>
+              <w:t>ANDI</w:t>
             </w:r>
           </w:p>
         </w:tc>
@@ -4403,7 +4396,7 @@
                 <w:szCs w:val="24"/>
                 <w:lang w:val="en-US"/>
               </w:rPr>
-              <w:t xml:space="preserve">Rd =rs1 | </w:t>
+              <w:t xml:space="preserve">Rd = rs1 &amp; </w:t>
             </w:r>
             <w:proofErr w:type="spellStart"/>
             <w:r>
@@ -4488,15 +4481,17 @@
                 <w:rFonts w:ascii="Times New Roman" w:hAnsi="Times New Roman" w:cs="Times New Roman"/>
                 <w:sz w:val="24"/>
                 <w:szCs w:val="24"/>
-              </w:rPr>
-            </w:pPr>
-            <w:r>
-              <w:rPr>
-                <w:rFonts w:ascii="Times New Roman" w:hAnsi="Times New Roman" w:cs="Times New Roman"/>
-                <w:sz w:val="24"/>
-                <w:szCs w:val="24"/>
-              </w:rPr>
-              <w:t>011</w:t>
+                <w:lang w:val="en-US"/>
+              </w:rPr>
+            </w:pPr>
+            <w:r>
+              <w:rPr>
+                <w:rFonts w:ascii="Times New Roman" w:hAnsi="Times New Roman" w:cs="Times New Roman"/>
+                <w:sz w:val="24"/>
+                <w:szCs w:val="24"/>
+                <w:lang w:val="en-US"/>
+              </w:rPr>
+              <w:t>111</w:t>
             </w:r>
           </w:p>
         </w:tc>
@@ -4541,7 +4536,7 @@
                 <w:szCs w:val="24"/>
                 <w:lang w:val="en-US"/>
               </w:rPr>
-              <w:t>1000011</w:t>
+              <w:t>0010011</w:t>
             </w:r>
           </w:p>
         </w:tc>
@@ -4597,7 +4592,7 @@
                 <w:szCs w:val="24"/>
                 <w:lang w:val="en-US"/>
               </w:rPr>
-              <w:t>XORI</w:t>
+              <w:t>ORI</w:t>
             </w:r>
           </w:p>
         </w:tc>
@@ -4624,27 +4619,7 @@
                 <w:szCs w:val="24"/>
                 <w:lang w:val="en-US"/>
               </w:rPr>
-              <w:t xml:space="preserve">Rd = </w:t>
-            </w:r>
-            <w:proofErr w:type="spellStart"/>
-            <w:r>
-              <w:rPr>
-                <w:rFonts w:ascii="Times New Roman" w:hAnsi="Times New Roman" w:cs="Times New Roman"/>
-                <w:sz w:val="24"/>
-                <w:szCs w:val="24"/>
-                <w:lang w:val="en-US"/>
-              </w:rPr>
-              <w:t>rs</w:t>
-            </w:r>
-            <w:proofErr w:type="spellEnd"/>
-            <w:r>
-              <w:rPr>
-                <w:rFonts w:ascii="Times New Roman" w:hAnsi="Times New Roman" w:cs="Times New Roman"/>
-                <w:sz w:val="24"/>
-                <w:szCs w:val="24"/>
-                <w:lang w:val="en-US"/>
-              </w:rPr>
-              <w:t xml:space="preserve"> ^ </w:t>
+              <w:t xml:space="preserve">Rd =rs1 | </w:t>
             </w:r>
             <w:proofErr w:type="spellStart"/>
             <w:r>
@@ -4729,15 +4704,17 @@
                 <w:rFonts w:ascii="Times New Roman" w:hAnsi="Times New Roman" w:cs="Times New Roman"/>
                 <w:sz w:val="24"/>
                 <w:szCs w:val="24"/>
-              </w:rPr>
-            </w:pPr>
-            <w:r>
-              <w:rPr>
-                <w:rFonts w:ascii="Times New Roman" w:hAnsi="Times New Roman" w:cs="Times New Roman"/>
-                <w:sz w:val="24"/>
-                <w:szCs w:val="24"/>
-              </w:rPr>
-              <w:t>100</w:t>
+                <w:lang w:val="en-US"/>
+              </w:rPr>
+            </w:pPr>
+            <w:r>
+              <w:rPr>
+                <w:rFonts w:ascii="Times New Roman" w:hAnsi="Times New Roman" w:cs="Times New Roman"/>
+                <w:sz w:val="24"/>
+                <w:szCs w:val="24"/>
+                <w:lang w:val="en-US"/>
+              </w:rPr>
+              <w:t>110</w:t>
             </w:r>
           </w:p>
         </w:tc>
@@ -4772,16 +4749,259 @@
                 <w:rFonts w:ascii="Times New Roman" w:hAnsi="Times New Roman" w:cs="Times New Roman"/>
                 <w:sz w:val="24"/>
                 <w:szCs w:val="24"/>
-              </w:rPr>
-            </w:pPr>
-            <w:r>
-              <w:rPr>
-                <w:rFonts w:ascii="Times New Roman" w:hAnsi="Times New Roman" w:cs="Times New Roman"/>
-                <w:sz w:val="24"/>
-                <w:szCs w:val="24"/>
-                <w:lang w:val="en-US"/>
-              </w:rPr>
-              <w:t>1000011</w:t>
+                <w:lang w:val="en-US"/>
+              </w:rPr>
+            </w:pPr>
+            <w:r>
+              <w:rPr>
+                <w:rFonts w:ascii="Times New Roman" w:hAnsi="Times New Roman" w:cs="Times New Roman"/>
+                <w:sz w:val="24"/>
+                <w:szCs w:val="24"/>
+                <w:lang w:val="en-US"/>
+              </w:rPr>
+              <w:t>0010011</w:t>
+            </w:r>
+          </w:p>
+        </w:tc>
+      </w:tr>
+      <w:tr>
+        <w:tc>
+          <w:tcPr>
+            <w:tcW w:w="1559" w:type="dxa"/>
+            <w:gridSpan w:val="2"/>
+            <w:shd w:val="clear" w:color="auto" w:fill="FFFFFF" w:themeFill="background1"/>
+          </w:tcPr>
+          <w:p>
+            <w:pPr>
+              <w:jc w:val="center"/>
+              <w:rPr>
+                <w:rFonts w:ascii="Times New Roman" w:hAnsi="Times New Roman" w:cs="Times New Roman"/>
+                <w:sz w:val="24"/>
+                <w:szCs w:val="24"/>
+                <w:lang w:val="en-US"/>
+              </w:rPr>
+            </w:pPr>
+            <w:r>
+              <w:rPr>
+                <w:rFonts w:ascii="Times New Roman" w:hAnsi="Times New Roman" w:cs="Times New Roman"/>
+                <w:sz w:val="24"/>
+                <w:szCs w:val="24"/>
+                <w:lang w:val="en-US"/>
+              </w:rPr>
+              <w:t>I</w:t>
+            </w:r>
+          </w:p>
+        </w:tc>
+        <w:tc>
+          <w:tcPr>
+            <w:tcW w:w="1560" w:type="dxa"/>
+            <w:gridSpan w:val="3"/>
+            <w:shd w:val="clear" w:color="auto" w:fill="FFFFFF" w:themeFill="background1"/>
+          </w:tcPr>
+          <w:p>
+            <w:pPr>
+              <w:jc w:val="center"/>
+              <w:rPr>
+                <w:rFonts w:ascii="Times New Roman" w:hAnsi="Times New Roman" w:cs="Times New Roman"/>
+                <w:sz w:val="24"/>
+                <w:szCs w:val="24"/>
+                <w:lang w:val="en-US"/>
+              </w:rPr>
+            </w:pPr>
+            <w:r>
+              <w:rPr>
+                <w:rFonts w:ascii="Times New Roman" w:hAnsi="Times New Roman" w:cs="Times New Roman"/>
+                <w:sz w:val="24"/>
+                <w:szCs w:val="24"/>
+                <w:lang w:val="en-US"/>
+              </w:rPr>
+              <w:t>XORI</w:t>
+            </w:r>
+          </w:p>
+        </w:tc>
+        <w:tc>
+          <w:tcPr>
+            <w:tcW w:w="1951" w:type="dxa"/>
+            <w:gridSpan w:val="2"/>
+            <w:shd w:val="clear" w:color="auto" w:fill="FFFFFF" w:themeFill="background1"/>
+          </w:tcPr>
+          <w:p>
+            <w:pPr>
+              <w:jc w:val="center"/>
+              <w:rPr>
+                <w:rFonts w:ascii="Times New Roman" w:hAnsi="Times New Roman" w:cs="Times New Roman"/>
+                <w:sz w:val="24"/>
+                <w:szCs w:val="24"/>
+                <w:lang w:val="en-US"/>
+              </w:rPr>
+            </w:pPr>
+            <w:r>
+              <w:rPr>
+                <w:rFonts w:ascii="Times New Roman" w:hAnsi="Times New Roman" w:cs="Times New Roman"/>
+                <w:sz w:val="24"/>
+                <w:szCs w:val="24"/>
+                <w:lang w:val="en-US"/>
+              </w:rPr>
+              <w:t xml:space="preserve">Rd = </w:t>
+            </w:r>
+            <w:proofErr w:type="spellStart"/>
+            <w:r>
+              <w:rPr>
+                <w:rFonts w:ascii="Times New Roman" w:hAnsi="Times New Roman" w:cs="Times New Roman"/>
+                <w:sz w:val="24"/>
+                <w:szCs w:val="24"/>
+                <w:lang w:val="en-US"/>
+              </w:rPr>
+              <w:t>rs</w:t>
+            </w:r>
+            <w:proofErr w:type="spellEnd"/>
+            <w:r>
+              <w:rPr>
+                <w:rFonts w:ascii="Times New Roman" w:hAnsi="Times New Roman" w:cs="Times New Roman"/>
+                <w:sz w:val="24"/>
+                <w:szCs w:val="24"/>
+                <w:lang w:val="en-US"/>
+              </w:rPr>
+              <w:t xml:space="preserve"> ^ </w:t>
+            </w:r>
+            <w:proofErr w:type="spellStart"/>
+            <w:r>
+              <w:rPr>
+                <w:rFonts w:ascii="Times New Roman" w:hAnsi="Times New Roman" w:cs="Times New Roman"/>
+                <w:sz w:val="24"/>
+                <w:szCs w:val="24"/>
+                <w:lang w:val="en-US"/>
+              </w:rPr>
+              <w:t>sx</w:t>
+            </w:r>
+            <w:proofErr w:type="spellEnd"/>
+            <w:r>
+              <w:rPr>
+                <w:rFonts w:ascii="Times New Roman" w:hAnsi="Times New Roman" w:cs="Times New Roman"/>
+                <w:sz w:val="24"/>
+                <w:szCs w:val="24"/>
+                <w:lang w:val="en-US"/>
+              </w:rPr>
+              <w:t xml:space="preserve"> </w:t>
+            </w:r>
+            <w:proofErr w:type="spellStart"/>
+            <w:r>
+              <w:rPr>
+                <w:rFonts w:ascii="Times New Roman" w:hAnsi="Times New Roman" w:cs="Times New Roman"/>
+                <w:sz w:val="24"/>
+                <w:szCs w:val="24"/>
+                <w:lang w:val="en-US"/>
+              </w:rPr>
+              <w:t>imm</w:t>
+            </w:r>
+            <w:proofErr w:type="spellEnd"/>
+          </w:p>
+        </w:tc>
+        <w:tc>
+          <w:tcPr>
+            <w:tcW w:w="3188" w:type="dxa"/>
+            <w:gridSpan w:val="5"/>
+            <w:shd w:val="clear" w:color="auto" w:fill="F7CAAC" w:themeFill="accent2" w:themeFillTint="66"/>
+          </w:tcPr>
+          <w:p>
+            <w:pPr>
+              <w:spacing w:after="0" w:line="240" w:lineRule="auto"/>
+              <w:jc w:val="center"/>
+              <w:rPr>
+                <w:rFonts w:ascii="Times New Roman" w:hAnsi="Times New Roman" w:cs="Times New Roman"/>
+                <w:sz w:val="24"/>
+                <w:szCs w:val="24"/>
+              </w:rPr>
+            </w:pPr>
+          </w:p>
+        </w:tc>
+        <w:tc>
+          <w:tcPr>
+            <w:tcW w:w="2056" w:type="dxa"/>
+            <w:gridSpan w:val="3"/>
+            <w:shd w:val="clear" w:color="auto" w:fill="F7CAAC" w:themeFill="accent2" w:themeFillTint="66"/>
+          </w:tcPr>
+          <w:p>
+            <w:pPr>
+              <w:spacing w:after="0" w:line="240" w:lineRule="auto"/>
+              <w:jc w:val="center"/>
+              <w:rPr>
+                <w:rFonts w:ascii="Times New Roman" w:hAnsi="Times New Roman" w:cs="Times New Roman"/>
+                <w:sz w:val="24"/>
+                <w:szCs w:val="24"/>
+              </w:rPr>
+            </w:pPr>
+          </w:p>
+        </w:tc>
+        <w:tc>
+          <w:tcPr>
+            <w:tcW w:w="1984" w:type="dxa"/>
+            <w:gridSpan w:val="3"/>
+            <w:shd w:val="clear" w:color="auto" w:fill="FFFFFF" w:themeFill="background1"/>
+          </w:tcPr>
+          <w:p>
+            <w:pPr>
+              <w:spacing w:after="0" w:line="240" w:lineRule="auto"/>
+              <w:jc w:val="center"/>
+              <w:rPr>
+                <w:rFonts w:ascii="Times New Roman" w:hAnsi="Times New Roman" w:cs="Times New Roman"/>
+                <w:sz w:val="24"/>
+                <w:szCs w:val="24"/>
+                <w:lang w:val="en-US"/>
+              </w:rPr>
+            </w:pPr>
+            <w:r>
+              <w:rPr>
+                <w:rFonts w:ascii="Times New Roman" w:hAnsi="Times New Roman" w:cs="Times New Roman"/>
+                <w:sz w:val="24"/>
+                <w:szCs w:val="24"/>
+                <w:lang w:val="en-US"/>
+              </w:rPr>
+              <w:t>100</w:t>
+            </w:r>
+          </w:p>
+        </w:tc>
+        <w:tc>
+          <w:tcPr>
+            <w:tcW w:w="1985" w:type="dxa"/>
+            <w:gridSpan w:val="3"/>
+            <w:shd w:val="clear" w:color="auto" w:fill="F7CAAC" w:themeFill="accent2" w:themeFillTint="66"/>
+          </w:tcPr>
+          <w:p>
+            <w:pPr>
+              <w:spacing w:after="0" w:line="240" w:lineRule="auto"/>
+              <w:jc w:val="center"/>
+              <w:rPr>
+                <w:rFonts w:ascii="Times New Roman" w:hAnsi="Times New Roman" w:cs="Times New Roman"/>
+                <w:sz w:val="24"/>
+                <w:szCs w:val="24"/>
+              </w:rPr>
+            </w:pPr>
+          </w:p>
+        </w:tc>
+        <w:tc>
+          <w:tcPr>
+            <w:tcW w:w="2126" w:type="dxa"/>
+            <w:gridSpan w:val="4"/>
+            <w:shd w:val="clear" w:color="auto" w:fill="FFFFFF" w:themeFill="background1"/>
+          </w:tcPr>
+          <w:p>
+            <w:pPr>
+              <w:jc w:val="center"/>
+              <w:rPr>
+                <w:rFonts w:ascii="Times New Roman" w:hAnsi="Times New Roman" w:cs="Times New Roman"/>
+                <w:sz w:val="24"/>
+                <w:szCs w:val="24"/>
+              </w:rPr>
+            </w:pPr>
+            <w:r>
+              <w:rPr>
+                <w:rFonts w:ascii="Times New Roman" w:hAnsi="Times New Roman" w:cs="Times New Roman"/>
+                <w:sz w:val="24"/>
+                <w:szCs w:val="24"/>
+                <w:lang w:val="en-US"/>
+              </w:rPr>
+              <w:t>0010011</w:t>
             </w:r>
           </w:p>
         </w:tc>
@@ -5355,15 +5575,17 @@
                 <w:rFonts w:ascii="Times New Roman" w:hAnsi="Times New Roman" w:cs="Times New Roman"/>
                 <w:sz w:val="24"/>
                 <w:szCs w:val="24"/>
-              </w:rPr>
-            </w:pPr>
-            <w:r>
-              <w:rPr>
-                <w:rFonts w:ascii="Times New Roman" w:hAnsi="Times New Roman" w:cs="Times New Roman"/>
-                <w:sz w:val="24"/>
-                <w:szCs w:val="24"/>
-              </w:rPr>
-              <w:t>101</w:t>
+                <w:lang w:val="en-US"/>
+              </w:rPr>
+            </w:pPr>
+            <w:r>
+              <w:rPr>
+                <w:rFonts w:ascii="Times New Roman" w:hAnsi="Times New Roman" w:cs="Times New Roman"/>
+                <w:sz w:val="24"/>
+                <w:szCs w:val="24"/>
+                <w:lang w:val="en-US"/>
+              </w:rPr>
+              <w:t>001</w:t>
             </w:r>
           </w:p>
         </w:tc>
@@ -5406,7 +5628,7 @@
                 <w:sz w:val="24"/>
                 <w:szCs w:val="24"/>
               </w:rPr>
-              <w:t>1000011</w:t>
+              <w:t>0010011</w:t>
             </w:r>
           </w:p>
         </w:tc>
@@ -5582,15 +5804,17 @@
                 <w:rFonts w:ascii="Times New Roman" w:hAnsi="Times New Roman" w:cs="Times New Roman"/>
                 <w:sz w:val="24"/>
                 <w:szCs w:val="24"/>
-              </w:rPr>
-            </w:pPr>
-            <w:r>
-              <w:rPr>
-                <w:rFonts w:ascii="Times New Roman" w:hAnsi="Times New Roman" w:cs="Times New Roman"/>
-                <w:sz w:val="24"/>
-                <w:szCs w:val="24"/>
-              </w:rPr>
-              <w:t>110</w:t>
+                <w:lang w:val="en-US"/>
+              </w:rPr>
+            </w:pPr>
+            <w:r>
+              <w:rPr>
+                <w:rFonts w:ascii="Times New Roman" w:hAnsi="Times New Roman" w:cs="Times New Roman"/>
+                <w:sz w:val="24"/>
+                <w:szCs w:val="24"/>
+                <w:lang w:val="en-US"/>
+              </w:rPr>
+              <w:t>101</w:t>
             </w:r>
           </w:p>
         </w:tc>
@@ -5633,7 +5857,7 @@
                 <w:sz w:val="24"/>
                 <w:szCs w:val="24"/>
               </w:rPr>
-              <w:t>1000011</w:t>
+              <w:t>0010011</w:t>
             </w:r>
           </w:p>
         </w:tc>
@@ -5809,15 +6033,17 @@
                 <w:rFonts w:ascii="Times New Roman" w:hAnsi="Times New Roman" w:cs="Times New Roman"/>
                 <w:sz w:val="24"/>
                 <w:szCs w:val="24"/>
-              </w:rPr>
-            </w:pPr>
-            <w:r>
-              <w:rPr>
-                <w:rFonts w:ascii="Times New Roman" w:hAnsi="Times New Roman" w:cs="Times New Roman"/>
-                <w:sz w:val="24"/>
-                <w:szCs w:val="24"/>
-              </w:rPr>
-              <w:t>111</w:t>
+                <w:lang w:val="en-US"/>
+              </w:rPr>
+            </w:pPr>
+            <w:r>
+              <w:rPr>
+                <w:rFonts w:ascii="Times New Roman" w:hAnsi="Times New Roman" w:cs="Times New Roman"/>
+                <w:sz w:val="24"/>
+                <w:szCs w:val="24"/>
+                <w:lang w:val="en-US"/>
+              </w:rPr>
+              <w:t>101</w:t>
             </w:r>
           </w:p>
         </w:tc>
@@ -5860,7 +6086,7 @@
                 <w:sz w:val="24"/>
                 <w:szCs w:val="24"/>
               </w:rPr>
-              <w:t>1000011</w:t>
+              <w:t>0010011</w:t>
             </w:r>
           </w:p>
         </w:tc>
@@ -6257,7 +6483,7 @@
                 <w:szCs w:val="24"/>
                 <w:lang w:val="en-US"/>
               </w:rPr>
-              <w:t>0100011</w:t>
+              <w:t>0110111</w:t>
             </w:r>
           </w:p>
         </w:tc>
@@ -6286,6 +6512,7 @@
                 <w:szCs w:val="24"/>
                 <w:lang w:val="en-US"/>
               </w:rPr>
+              <w:lastRenderedPageBreak/>
               <w:t>U</w:t>
             </w:r>
           </w:p>
@@ -6418,7 +6645,6 @@
                 <w:szCs w:val="24"/>
                 <w:lang w:val="en-US"/>
               </w:rPr>
-              <w:lastRenderedPageBreak/>
               <w:t>A[11:0]=0</w:t>
             </w:r>
           </w:p>
@@ -6484,7 +6710,7 @@
                 <w:szCs w:val="24"/>
                 <w:lang w:val="en-US"/>
               </w:rPr>
-              <w:t>0100011</w:t>
+              <w:t>0010111</w:t>
             </w:r>
           </w:p>
         </w:tc>
@@ -6517,7 +6743,6 @@
                 <w:szCs w:val="24"/>
                 <w:lang w:val="en-US"/>
               </w:rPr>
-              <w:lastRenderedPageBreak/>
               <w:t>SB-type</w:t>
             </w:r>
           </w:p>
@@ -7272,7 +7497,7 @@
                 <w:szCs w:val="24"/>
                 <w:lang w:val="en-US"/>
               </w:rPr>
-              <w:t>0010011</w:t>
+              <w:t>1100011</w:t>
             </w:r>
           </w:p>
         </w:tc>
@@ -7529,7 +7754,7 @@
                 <w:szCs w:val="24"/>
                 <w:lang w:val="en-US"/>
               </w:rPr>
-              <w:t>0010011</w:t>
+              <w:t>1100011</w:t>
             </w:r>
           </w:p>
         </w:tc>
@@ -7755,7 +7980,7 @@
                 <w:szCs w:val="24"/>
                 <w:lang w:val="en-US"/>
               </w:rPr>
-              <w:t>010</w:t>
+              <w:t>100</w:t>
             </w:r>
           </w:p>
         </w:tc>
@@ -7818,7 +8043,7 @@
                 <w:szCs w:val="24"/>
                 <w:lang w:val="en-US"/>
               </w:rPr>
-              <w:t>0010011</w:t>
+              <w:t>1100011</w:t>
             </w:r>
           </w:p>
         </w:tc>
@@ -8018,7 +8243,7 @@
                 <w:szCs w:val="24"/>
                 <w:lang w:val="en-US"/>
               </w:rPr>
-              <w:t>011</w:t>
+              <w:t>110</w:t>
             </w:r>
           </w:p>
         </w:tc>
@@ -8081,7 +8306,7 @@
                 <w:szCs w:val="24"/>
                 <w:lang w:val="en-US"/>
               </w:rPr>
-              <w:t>0010011</w:t>
+              <w:t>1100011</w:t>
             </w:r>
           </w:p>
         </w:tc>
@@ -8280,7 +8505,7 @@
                 <w:szCs w:val="24"/>
                 <w:lang w:val="en-US"/>
               </w:rPr>
-              <w:t>100</w:t>
+              <w:t>101</w:t>
             </w:r>
           </w:p>
         </w:tc>
@@ -8343,7 +8568,7 @@
                 <w:szCs w:val="24"/>
                 <w:lang w:val="en-US"/>
               </w:rPr>
-              <w:t>0010011</w:t>
+              <w:t>1100011</w:t>
             </w:r>
           </w:p>
         </w:tc>
@@ -8542,7 +8767,7 @@
                 <w:szCs w:val="24"/>
                 <w:lang w:val="en-US"/>
               </w:rPr>
-              <w:t>101</w:t>
+              <w:t>111</w:t>
             </w:r>
           </w:p>
         </w:tc>
@@ -8605,7 +8830,7 @@
                 <w:szCs w:val="24"/>
                 <w:lang w:val="en-US"/>
               </w:rPr>
-              <w:t>0010011</w:t>
+              <w:t>1100011</w:t>
             </w:r>
           </w:p>
         </w:tc>
@@ -8879,6 +9104,7 @@
                 <w:sz w:val="24"/>
                 <w:szCs w:val="24"/>
               </w:rPr>
+              <w:lastRenderedPageBreak/>
               <w:t xml:space="preserve">Количество бит </w:t>
             </w:r>
           </w:p>
@@ -9179,17 +9405,7 @@
                 <w:szCs w:val="24"/>
                 <w:lang w:val="en-US"/>
               </w:rPr>
-              <w:t xml:space="preserve">; X1 </w:t>
-            </w:r>
-            <w:r>
-              <w:rPr>
-                <w:rFonts w:ascii="Times New Roman" w:hAnsi="Times New Roman" w:cs="Times New Roman"/>
-                <w:sz w:val="20"/>
-                <w:szCs w:val="24"/>
-                <w:lang w:val="en-US"/>
-              </w:rPr>
-              <w:lastRenderedPageBreak/>
-              <w:t>= pc +4</w:t>
+              <w:t>; X1 = pc +4</w:t>
             </w:r>
           </w:p>
           <w:p>
@@ -9361,7 +9577,7 @@
                 <w:szCs w:val="24"/>
                 <w:lang w:val="en-US"/>
               </w:rPr>
-              <w:t>0001011</w:t>
+              <w:t>1101111</w:t>
             </w:r>
           </w:p>
         </w:tc>
@@ -9390,7 +9606,6 @@
                 <w:szCs w:val="24"/>
                 <w:lang w:val="en-US"/>
               </w:rPr>
-              <w:lastRenderedPageBreak/>
               <w:t>I type</w:t>
             </w:r>
           </w:p>
@@ -9995,7 +10210,7 @@
                 <w:szCs w:val="24"/>
                 <w:lang w:val="en-US"/>
               </w:rPr>
-              <w:t>0000111</w:t>
+              <w:t>1100111</w:t>
             </w:r>
           </w:p>
         </w:tc>
@@ -10506,7 +10721,7 @@
                 <w:szCs w:val="24"/>
                 <w:lang w:val="en-US"/>
               </w:rPr>
-              <w:t>001</w:t>
+              <w:t>010</w:t>
             </w:r>
           </w:p>
         </w:tc>
@@ -10553,7 +10768,7 @@
                 <w:szCs w:val="24"/>
                 <w:lang w:val="en-US"/>
               </w:rPr>
-              <w:t>0000111</w:t>
+              <w:t>0000011</w:t>
             </w:r>
           </w:p>
         </w:tc>
@@ -10739,7 +10954,7 @@
                 <w:szCs w:val="24"/>
                 <w:lang w:val="en-US"/>
               </w:rPr>
-              <w:t>010</w:t>
+              <w:t>001</w:t>
             </w:r>
           </w:p>
         </w:tc>
@@ -10785,7 +11000,7 @@
                 <w:szCs w:val="24"/>
                 <w:lang w:val="en-US"/>
               </w:rPr>
-              <w:t>0000111</w:t>
+              <w:t>0000011</w:t>
             </w:r>
           </w:p>
         </w:tc>
@@ -10980,7 +11195,7 @@
                 <w:szCs w:val="24"/>
                 <w:lang w:val="en-US"/>
               </w:rPr>
-              <w:t>011</w:t>
+              <w:t>101</w:t>
             </w:r>
           </w:p>
         </w:tc>
@@ -11027,7 +11242,7 @@
                 <w:szCs w:val="24"/>
                 <w:lang w:val="en-US"/>
               </w:rPr>
-              <w:t>0000111</w:t>
+              <w:t>0000011</w:t>
             </w:r>
           </w:p>
         </w:tc>
@@ -11213,7 +11428,7 @@
                 <w:szCs w:val="24"/>
                 <w:lang w:val="en-US"/>
               </w:rPr>
-              <w:t>100</w:t>
+              <w:t>000</w:t>
             </w:r>
           </w:p>
         </w:tc>
@@ -11259,7 +11474,7 @@
                 <w:szCs w:val="24"/>
                 <w:lang w:val="en-US"/>
               </w:rPr>
-              <w:t>0000111</w:t>
+              <w:t>0000011</w:t>
             </w:r>
           </w:p>
         </w:tc>
@@ -11288,6 +11503,7 @@
                 <w:szCs w:val="24"/>
                 <w:lang w:val="en-US"/>
               </w:rPr>
+              <w:lastRenderedPageBreak/>
               <w:t>I</w:t>
             </w:r>
           </w:p>
@@ -11454,7 +11670,7 @@
                 <w:szCs w:val="24"/>
                 <w:lang w:val="en-US"/>
               </w:rPr>
-              <w:t>101</w:t>
+              <w:t>100</w:t>
             </w:r>
           </w:p>
         </w:tc>
@@ -11500,7 +11716,7 @@
                 <w:szCs w:val="24"/>
                 <w:lang w:val="en-US"/>
               </w:rPr>
-              <w:t>0000111</w:t>
+              <w:t>0000011</w:t>
             </w:r>
           </w:p>
         </w:tc>
@@ -12550,15 +12766,7 @@
                 <w:szCs w:val="24"/>
                 <w:lang w:val="en-US"/>
               </w:rPr>
-              <w:t>0</w:t>
-            </w:r>
-            <w:r>
-              <w:rPr>
-                <w:rFonts w:ascii="Times New Roman" w:hAnsi="Times New Roman" w:cs="Times New Roman"/>
-                <w:sz w:val="24"/>
-                <w:szCs w:val="24"/>
-              </w:rPr>
-              <w:t>01</w:t>
+              <w:t>010</w:t>
             </w:r>
           </w:p>
         </w:tc>
@@ -12607,7 +12815,7 @@
                 <w:szCs w:val="24"/>
                 <w:lang w:val="en-US"/>
               </w:rPr>
-              <w:t>0001111</w:t>
+              <w:t>0100011</w:t>
             </w:r>
           </w:p>
         </w:tc>
@@ -12776,15 +12984,17 @@
                 <w:rFonts w:ascii="Times New Roman" w:hAnsi="Times New Roman" w:cs="Times New Roman"/>
                 <w:sz w:val="24"/>
                 <w:szCs w:val="24"/>
-              </w:rPr>
-            </w:pPr>
-            <w:r>
-              <w:rPr>
-                <w:rFonts w:ascii="Times New Roman" w:hAnsi="Times New Roman" w:cs="Times New Roman"/>
-                <w:sz w:val="24"/>
-                <w:szCs w:val="24"/>
-              </w:rPr>
-              <w:t>010</w:t>
+                <w:lang w:val="en-US"/>
+              </w:rPr>
+            </w:pPr>
+            <w:r>
+              <w:rPr>
+                <w:rFonts w:ascii="Times New Roman" w:hAnsi="Times New Roman" w:cs="Times New Roman"/>
+                <w:sz w:val="24"/>
+                <w:szCs w:val="24"/>
+                <w:lang w:val="en-US"/>
+              </w:rPr>
+              <w:t>001</w:t>
             </w:r>
           </w:p>
         </w:tc>
@@ -12833,7 +13043,7 @@
                 <w:szCs w:val="24"/>
                 <w:lang w:val="en-US"/>
               </w:rPr>
-              <w:t>0001111</w:t>
+              <w:t>0100011</w:t>
             </w:r>
           </w:p>
         </w:tc>
@@ -13002,15 +13212,17 @@
                 <w:rFonts w:ascii="Times New Roman" w:hAnsi="Times New Roman" w:cs="Times New Roman"/>
                 <w:sz w:val="24"/>
                 <w:szCs w:val="24"/>
-              </w:rPr>
-            </w:pPr>
-            <w:r>
-              <w:rPr>
-                <w:rFonts w:ascii="Times New Roman" w:hAnsi="Times New Roman" w:cs="Times New Roman"/>
-                <w:sz w:val="24"/>
-                <w:szCs w:val="24"/>
-              </w:rPr>
-              <w:t>011</w:t>
+                <w:lang w:val="en-US"/>
+              </w:rPr>
+            </w:pPr>
+            <w:r>
+              <w:rPr>
+                <w:rFonts w:ascii="Times New Roman" w:hAnsi="Times New Roman" w:cs="Times New Roman"/>
+                <w:sz w:val="24"/>
+                <w:szCs w:val="24"/>
+                <w:lang w:val="en-US"/>
+              </w:rPr>
+              <w:t>000</w:t>
             </w:r>
           </w:p>
         </w:tc>
@@ -13059,7 +13271,7 @@
                 <w:szCs w:val="24"/>
                 <w:lang w:val="en-US"/>
               </w:rPr>
-              <w:t>0001111</w:t>
+              <w:t>0100011</w:t>
             </w:r>
           </w:p>
         </w:tc>
@@ -15828,7 +16040,7 @@
   <a:extraClrSchemeLst/>
   <a:extLst>
     <a:ext uri="{05A4C25C-085E-4340-85A3-A5531E510DB2}">
-      <thm15:themeFamily xmlns="" xmlns:thm15="http://schemas.microsoft.com/office/thememl/2012/main" name="Office Theme" id="{62F939B6-93AF-4DB8-9C6B-D6C7DFDC589F}" vid="{4A3C46E8-61CC-4603-A589-7422A47A8E4A}"/>
+      <thm15:themeFamily xmlns:thm15="http://schemas.microsoft.com/office/thememl/2012/main" xmlns="" name="Office Theme" id="{62F939B6-93AF-4DB8-9C6B-D6C7DFDC589F}" vid="{4A3C46E8-61CC-4603-A589-7422A47A8E4A}"/>
     </a:ext>
   </a:extLst>
 </a:theme>
@@ -15839,7 +16051,7 @@
 </file>
 
 <file path=customXml/itemProps1.xml><?xml version="1.0" encoding="utf-8"?>
-<ds:datastoreItem xmlns:ds="http://schemas.openxmlformats.org/officeDocument/2006/customXml" ds:itemID="{E7F5298E-D32F-4C76-B199-A03DB6DB33DC}">
+<ds:datastoreItem xmlns:ds="http://schemas.openxmlformats.org/officeDocument/2006/customXml" ds:itemID="{BABE3B43-7C46-4A70-A613-D93665C23551}">
   <ds:schemaRefs>
     <ds:schemaRef ds:uri="http://schemas.openxmlformats.org/officeDocument/2006/bibliography"/>
   </ds:schemaRefs>

</xml_diff>